<commit_message>
updated to 2020 - fix
</commit_message>
<xml_diff>
--- a/dist/styles-visu-2020/abstract.docx
+++ b/dist/styles-visu-2020/abstract.docx
@@ -1,6 +1,6 @@
 
 <file path=word/document.xml><?xml version="1.0" encoding="utf-8"?>
-<w:document xmlns:wpc="http://schemas.microsoft.com/office/word/2010/wordprocessingCanvas" xmlns:cx="http://schemas.microsoft.com/office/drawing/2014/chartex" xmlns:cx1="http://schemas.microsoft.com/office/drawing/2015/9/8/chartex" xmlns:cx2="http://schemas.microsoft.com/office/drawing/2015/10/21/chartex" xmlns:cx3="http://schemas.microsoft.com/office/drawing/2016/5/9/chartex" xmlns:cx4="http://schemas.microsoft.com/office/drawing/2016/5/10/chartex" xmlns:cx5="http://schemas.microsoft.com/office/drawing/2016/5/11/chartex" xmlns:cx6="http://schemas.microsoft.com/office/drawing/2016/5/12/chartex" xmlns:cx7="http://schemas.microsoft.com/office/drawing/2016/5/13/chartex" xmlns:cx8="http://schemas.microsoft.com/office/drawing/2016/5/14/chartex" xmlns:mc="http://schemas.openxmlformats.org/markup-compatibility/2006" xmlns:aink="http://schemas.microsoft.com/office/drawing/2016/ink" xmlns:am3d="http://schemas.microsoft.com/office/drawing/2017/model3d" xmlns:o="urn:schemas-microsoft-com:office:office" xmlns:r="http://schemas.openxmlformats.org/officeDocument/2006/relationships" xmlns:m="http://schemas.openxmlformats.org/officeDocument/2006/math" xmlns:v="urn:schemas-microsoft-com:vml" xmlns:wp14="http://schemas.microsoft.com/office/word/2010/wordprocessingDrawing" xmlns:wp="http://schemas.openxmlformats.org/drawingml/2006/wordprocessingDrawing" xmlns:w10="urn:schemas-microsoft-com:office:word" xmlns:w="http://schemas.openxmlformats.org/wordprocessingml/2006/main" xmlns:w14="http://schemas.microsoft.com/office/word/2010/wordml" xmlns:w15="http://schemas.microsoft.com/office/word/2012/wordml" xmlns:w16cex="http://schemas.microsoft.com/office/word/2018/wordml/cex" xmlns:w16cid="http://schemas.microsoft.com/office/word/2016/wordml/cid" xmlns:w16="http://schemas.microsoft.com/office/word/2018/wordml" xmlns:w16se="http://schemas.microsoft.com/office/word/2015/wordml/symex" xmlns:wpg="http://schemas.microsoft.com/office/word/2010/wordprocessingGroup" xmlns:wpi="http://schemas.microsoft.com/office/word/2010/wordprocessingInk" xmlns:wne="http://schemas.microsoft.com/office/word/2006/wordml" xmlns:wps="http://schemas.microsoft.com/office/word/2010/wordprocessingShape" mc:Ignorable="w14 w15 w16se w16cid w16 w16cex wp14">
+<w:document xmlns:wpc="http://schemas.microsoft.com/office/word/2010/wordprocessingCanvas" xmlns:mc="http://schemas.openxmlformats.org/markup-compatibility/2006" xmlns:o="urn:schemas-microsoft-com:office:office" xmlns:r="http://schemas.openxmlformats.org/officeDocument/2006/relationships" xmlns:m="http://schemas.openxmlformats.org/officeDocument/2006/math" xmlns:v="urn:schemas-microsoft-com:vml" xmlns:wp14="http://schemas.microsoft.com/office/word/2010/wordprocessingDrawing" xmlns:wp="http://schemas.openxmlformats.org/drawingml/2006/wordprocessingDrawing" xmlns:w10="urn:schemas-microsoft-com:office:word" xmlns:w="http://schemas.openxmlformats.org/wordprocessingml/2006/main" xmlns:w14="http://schemas.microsoft.com/office/word/2010/wordml" xmlns:wpg="http://schemas.microsoft.com/office/word/2010/wordprocessingGroup" xmlns:wpi="http://schemas.microsoft.com/office/word/2010/wordprocessingInk" xmlns:wne="http://schemas.microsoft.com/office/word/2006/wordml" xmlns:wps="http://schemas.microsoft.com/office/word/2010/wordprocessingShape" mc:Ignorable="w14 wp14">
   <w:body>
     <w:p>
       <w:pPr>
@@ -8,8 +8,6 @@
         <w:spacing w:after="0"/>
         <w:jc w:val="center"/>
       </w:pPr>
-      <w:bookmarkStart w:id="0" w:name="_GoBack"/>
-      <w:bookmarkEnd w:id="0"/>
       <w:r>
         <w:rPr>
           <w:sz w:val="44"/>
@@ -35,9 +33,6 @@
         <w:jc w:val="center"/>
       </w:pPr>
       <w:r>
-        <w:rPr>
-          <w:lang w:val="en-US"/>
-        </w:rPr>
         <w:t>Moi et mes co-auteurs</w:t>
       </w:r>
     </w:p>
@@ -49,7 +44,6 @@
         <w:rPr>
           <w:sz w:val="16"/>
           <w:szCs w:val="16"/>
-          <w:lang w:val="en-GB"/>
         </w:rPr>
       </w:pPr>
       <w:r>
@@ -75,7 +69,40 @@
           <w:szCs w:val="16"/>
           <w:lang w:val="en-US"/>
         </w:rPr>
-        <w:t xml:space="preserve">he talk I will give at Visu 2019. </w:t>
+        <w:t>he talk I will give at Visu</w:t>
+      </w:r>
+      <w:bookmarkStart w:id="0" w:name="_GoBack"/>
+      <w:bookmarkEnd w:id="0"/>
+      <w:r>
+        <w:rPr>
+          <w:sz w:val="16"/>
+          <w:szCs w:val="16"/>
+          <w:lang w:val="en-US"/>
+        </w:rPr>
+        <w:t xml:space="preserve"> 20</w:t>
+      </w:r>
+      <w:r>
+        <w:rPr>
+          <w:sz w:val="16"/>
+          <w:szCs w:val="16"/>
+          <w:lang w:val="en-US"/>
+        </w:rPr>
+        <w:t>20</w:t>
+      </w:r>
+      <w:r>
+        <w:rPr>
+          <w:sz w:val="16"/>
+          <w:szCs w:val="16"/>
+          <w:lang w:val="en-US"/>
+        </w:rPr>
+        <w:t xml:space="preserve">. </w:t>
+      </w:r>
+      <w:r>
+        <w:rPr>
+          <w:sz w:val="16"/>
+          <w:szCs w:val="16"/>
+        </w:rPr>
+        <w:t xml:space="preserve">Praesent ac nulla eu odio mollis laoreet volutpat ac orci. Etiam ultricies imperdiet suscipit. Ut sed ante ornare orci cursus maximus sed in velit. In non elit suscipit mi fringilla blandit vel vitae metus. Aliquam tincidunt ultrices porttitor. Phasellus ut placerat libero. Praesent vitae tellus sodales, ultrices augue at, molestie urna. Phasellus rhoncus euismod velit. Praesent lacus risus, scelerisque ut diam at, finibus gravida est. </w:t>
       </w:r>
       <w:r>
         <w:rPr>
@@ -83,7 +110,14 @@
           <w:szCs w:val="16"/>
           <w:lang w:val="en-GB"/>
         </w:rPr>
-        <w:t>Praesent ac nulla eu odio mollis laoreet volutpat ac orci. Etiam ultricies imperdiet suscipit. Ut sed ante ornare orci cursus maximus sed in velit. In non elit suscipit mi fringilla blandit vel vitae metus. Aliquam tincidunt ultrices porttitor. Phasellus ut placerat libero. Praesent vitae tellus sodales, ultrices augue at, molestie urna. Phasellus rhoncus euismod velit. Praesent lacus risus, scelerisque ut diam at, finibus gravida est. Duis semper at tortor a maximus. Etiam id lacus purus. Vestibulum elementum, orci quis dignissim posuere, nunc urna mattis libero, auctor malesuada magna erat quis diam.</w:t>
+        <w:t xml:space="preserve">Duis semper at tortor a maximus. Etiam id lacus purus. </w:t>
+      </w:r>
+      <w:r>
+        <w:rPr>
+          <w:sz w:val="16"/>
+          <w:szCs w:val="16"/>
+        </w:rPr>
+        <w:t>Vestibulum elementum, orci quis dignissim posuere, nunc urna mattis libero, auctor malesuada magna erat quis diam.</w:t>
       </w:r>
     </w:p>
     <w:p>
@@ -96,14 +130,14 @@
     </w:p>
     <w:p>
       <w:pPr>
-        <w:pStyle w:val="En-tte"/>
+        <w:pStyle w:val="En-tte1"/>
       </w:pPr>
       <w:r>
         <w:rPr>
           <w:noProof/>
           <w:sz w:val="16"/>
           <w:szCs w:val="16"/>
-          <w:lang w:val="en-GB" w:eastAsia="en-GB"/>
+          <w:lang w:eastAsia="fr-FR"/>
         </w:rPr>
         <w:drawing>
           <wp:anchor distT="0" distB="0" distL="0" distR="0" simplePos="0" relativeHeight="251658240" behindDoc="1" locked="0" layoutInCell="1" allowOverlap="1" wp14:anchorId="008BD832" wp14:editId="45ECBD20">
@@ -131,7 +165,7 @@
                     </pic:cNvPicPr>
                   </pic:nvPicPr>
                   <pic:blipFill>
-                    <a:blip r:embed="rId7"/>
+                    <a:blip r:embed="rId8"/>
                     <a:srcRect/>
                     <a:stretch>
                       <a:fillRect/>
@@ -166,11 +200,20 @@
         </w:drawing>
       </w:r>
     </w:p>
-    <w:p/>
-    <w:p>
-      <w:pPr>
+    <w:p>
+      <w:pPr>
+        <w:rPr>
+          <w:lang w:val="fr-FR"/>
+        </w:rPr>
+      </w:pPr>
+    </w:p>
+    <w:p>
+      <w:pPr>
+        <w:rPr>
+          <w:lang w:val="fr-FR"/>
+        </w:rPr>
         <w:sectPr>
-          <w:headerReference w:type="default" r:id="rId8"/>
+          <w:headerReference w:type="default" r:id="rId9"/>
           <w:pgSz w:w="11906" w:h="16838"/>
           <w:pgMar w:top="1417" w:right="1417" w:bottom="1417" w:left="1417" w:header="708" w:footer="0" w:gutter="0"/>
           <w:cols w:space="720"/>
@@ -185,6 +228,7 @@
         <w:jc w:val="both"/>
       </w:pPr>
       <w:r>
+        <w:lastRenderedPageBreak/>
         <w:t>Introduction</w:t>
       </w:r>
     </w:p>
@@ -209,8 +253,32 @@
         <w:rPr>
           <w:sz w:val="18"/>
           <w:szCs w:val="18"/>
+        </w:rPr>
+      </w:pPr>
+      <w:r>
+        <w:rPr>
+          <w:sz w:val="18"/>
+          <w:szCs w:val="18"/>
           <w:lang w:val="en-GB"/>
         </w:rPr>
+        <w:t xml:space="preserve">Lorem ipsum dolor sit amet, consectetur adipiscing elit. </w:t>
+      </w:r>
+      <w:r>
+        <w:rPr>
+          <w:sz w:val="18"/>
+          <w:szCs w:val="18"/>
+        </w:rPr>
+        <w:t>Ut luctus massa libero, sit amet sagittis lectus condimentum sit amet. Curabitur ipsum purus, sodales ac ullamcorper non, posuere sit amet nunc. Maecenas id libero commodo, facilisis velit at, dignissim mi. Suspendisse eu velit ut orci dictum volutpat. Curabitur et pharetra tortor. Sed egestas efficitur lorem, et euismod nisi. Maecenas eget mattis justo, id mollis augue. Donec lobortis aliquam enim nec interdum. Nam at erat ut augue imperdiet semper. In viverra quam vel porta faucibus. Nunc congue ante orci, non lobortis libero condimentum id.</w:t>
+      </w:r>
+    </w:p>
+    <w:p>
+      <w:pPr>
+        <w:pStyle w:val="Standard"/>
+        <w:spacing w:after="0"/>
+        <w:rPr>
+          <w:sz w:val="18"/>
+          <w:szCs w:val="18"/>
+        </w:rPr>
       </w:pPr>
       <w:r>
         <w:rPr>
@@ -218,150 +286,174 @@
           <w:szCs w:val="18"/>
           <w:lang w:val="en-GB"/>
         </w:rPr>
-        <w:t>Lorem ipsum dolor sit amet, consectetur adipiscing elit. Ut luctus massa libero, sit amet sagittis lectus condimentum sit amet. Curabitur ipsum purus, sodales ac ullamcorper non, posuere sit amet nunc. Maecenas id libero commodo, facilisis velit at, dignissim mi. Suspendisse eu velit ut orci dictum volutpat. Curabitur et pharetra tortor. Sed egestas efficitur lorem, et euismod nisi. Maecenas eget mattis justo, id mollis augue. Donec lobortis aliquam enim nec interdum. Nam at erat ut augue imperdiet semper. In viverra quam vel porta faucibus. Nunc congue ante orci, non lobortis libero condimentum id.</w:t>
-      </w:r>
-    </w:p>
-    <w:p>
-      <w:pPr>
-        <w:pStyle w:val="Standard"/>
-        <w:spacing w:after="0"/>
+        <w:t xml:space="preserve">Sed a lorem eget ipsum porta volutpat. </w:t>
+      </w:r>
+      <w:r>
+        <w:rPr>
+          <w:sz w:val="18"/>
+          <w:szCs w:val="18"/>
+        </w:rPr>
+        <w:t>Aliquam molestie turpis leo, nec commodo libero pharetra id. Proin mollis sodales malesuada. Nulla fermentum commodo augue non tincidunt. Morbi quis odio scelerisque urna ultricies congue. Pellentesque iaculis, augue at efficitur tristique, sem ante mollis libero, a mattis tortor erat et velit. Vestibulum ante ipsum primis in faucibus orci luctus et ultrices posuere cubilia Curae; Sed sit amet justo turpis. Ut fringilla nibh dui, nec volutpat libero sollicitudin vitae. Nam efficitur lacus eget sem commodo tincidunt. Fusce sit amet metus porta urna interdum congue. Suspendisse porttitor ut tellus quis sagittis. Proin ut ipsum et tellus elementum luctus posuere eleifend felis.</w:t>
+      </w:r>
+    </w:p>
+    <w:p>
+      <w:pPr>
+        <w:pStyle w:val="Standard"/>
+        <w:spacing w:after="0"/>
+        <w:rPr>
+          <w:sz w:val="18"/>
+          <w:szCs w:val="18"/>
+        </w:rPr>
+      </w:pPr>
+      <w:r>
+        <w:rPr>
+          <w:sz w:val="18"/>
+          <w:szCs w:val="18"/>
+        </w:rPr>
+        <w:t xml:space="preserve">Mauris pretium magna in mauris venenatis, eget tristique nunc condimentum. </w:t>
+      </w:r>
+      <w:r>
         <w:rPr>
           <w:sz w:val="18"/>
           <w:szCs w:val="18"/>
           <w:lang w:val="en-GB"/>
         </w:rPr>
-      </w:pPr>
+        <w:t xml:space="preserve">Fusce sed libero eleifend, ultricies leo sit amet, vulputate lacus. </w:t>
+      </w:r>
+      <w:r>
+        <w:rPr>
+          <w:sz w:val="18"/>
+          <w:szCs w:val="18"/>
+        </w:rPr>
+        <w:t xml:space="preserve">Ut eleifend scelerisque erat et dictum. Cras fermentum massa augue, eget tempus dolor ultrices nec. Nunc feugiat turpis nec mi hendrerit, eget ultricies tellus volutpat. Curabitur et vehicula nulla. In sagittis tellus eget laoreet ullamcorper. Etiam sagittis quam felis, ut sagittis tellus rhoncus a. Suspendisse ut magna orci. Proin lectus tortor, egestas sit amet sem a, consectetur efficitur felis. Aliquam erat volutpat. Quisque facilisis tellus vel pulvinar consectetur. Proin id lorem vel quam luctus rutrum. Pellentesque tellus ipsum, porta eget aliquam </w:t>
+      </w:r>
+      <w:r>
+        <w:rPr>
+          <w:sz w:val="18"/>
+          <w:szCs w:val="18"/>
+        </w:rPr>
+        <w:lastRenderedPageBreak/>
+        <w:t>vel, ullamcorper at dui. Sed quis faucibus tellus. Duis eros enim, varius sit amet volutpat venenatis, posuere vitae erat.</w:t>
+      </w:r>
+    </w:p>
+    <w:p>
+      <w:pPr>
+        <w:pStyle w:val="Standard"/>
+        <w:spacing w:after="0"/>
+        <w:rPr>
+          <w:sz w:val="18"/>
+          <w:szCs w:val="18"/>
+        </w:rPr>
+      </w:pPr>
+      <w:r>
+        <w:rPr>
+          <w:sz w:val="18"/>
+          <w:szCs w:val="18"/>
+        </w:rPr>
+        <w:t xml:space="preserve">Praesent ac nulla eu odio mollis laoreet volutpat ac orci. Etiam ultricies imperdiet suscipit. Ut sed ante ornare orci cursus maximus sed in velit. In non elit suscipit mi fringilla blandit vel vitae metus. Aliquam tincidunt ultrices porttitor. Phasellus ut placerat libero. Praesent vitae tellus sodales, ultrices augue at, molestie urna. Phasellus rhoncus euismod velit. Praesent lacus risus, scelerisque ut diam at, finibus gravida est. </w:t>
+      </w:r>
       <w:r>
         <w:rPr>
           <w:sz w:val="18"/>
           <w:szCs w:val="18"/>
           <w:lang w:val="en-GB"/>
         </w:rPr>
-        <w:t>Sed a lorem eget ipsum porta volutpat. Aliquam molestie turpis leo, nec commodo libero pharetra id. Proin mollis sodales malesuada. Nulla fermentum commodo augue non tincidunt. Morbi quis odio scelerisque urna ultricies congue. Pellentesque iaculis, augue at efficitur tristique, sem ante mollis libero, a mattis tortor erat et velit. Vestibulum ante ipsum primis in faucibus orci luctus et ultrices posuere cubilia Curae; Sed sit amet justo turpis. Ut fringilla nibh dui, nec volutpat libero sollicitudin vitae. Nam efficitur lacus eget sem commodo tincidunt. Fusce sit amet metus porta urna interdum congue. Suspendisse porttitor ut tellus quis sagittis. Proin ut ipsum et tellus elementum luctus posuere eleifend felis.</w:t>
-      </w:r>
-    </w:p>
-    <w:p>
-      <w:pPr>
-        <w:pStyle w:val="Standard"/>
-        <w:spacing w:after="0"/>
+        <w:t xml:space="preserve">Duis semper at tortor a maximus. Etiam id lacus purus. </w:t>
+      </w:r>
+      <w:r>
+        <w:rPr>
+          <w:sz w:val="18"/>
+          <w:szCs w:val="18"/>
+        </w:rPr>
+        <w:t>Vestibulum elementum, orci quis dignissim posuere, nunc urna mattis libero, auctor malesuada magna erat quis diam.</w:t>
+      </w:r>
+    </w:p>
+    <w:p>
+      <w:pPr>
+        <w:pStyle w:val="Standard"/>
+        <w:spacing w:after="0"/>
+        <w:rPr>
+          <w:sz w:val="18"/>
+          <w:szCs w:val="18"/>
+        </w:rPr>
+      </w:pPr>
+      <w:r>
+        <w:rPr>
+          <w:sz w:val="18"/>
+          <w:szCs w:val="18"/>
+        </w:rPr>
+        <w:t>Duis euismod massa scelerisque maximus aliquam. Nunc facilisis odio nec ultricies consectetur. Nulla quis vulputate nunc. Quisque id mauris ut lorem condimentum ultrices. Nulla leo risus, posuere et mauris quis, euismod elementum neque. Phasellus nec fermentum sapien. Nam id urna massa. Duis congue ornare pharetra. Quisque consectetur lectus eget viverra ornare. Integer auctor massa sit amet sagittis pellentesque.</w:t>
+      </w:r>
+    </w:p>
+    <w:p>
+      <w:pPr>
+        <w:pStyle w:val="Standard"/>
+        <w:spacing w:after="0"/>
+        <w:rPr>
+          <w:sz w:val="18"/>
+          <w:szCs w:val="18"/>
+        </w:rPr>
+      </w:pPr>
+    </w:p>
+    <w:p>
+      <w:pPr>
+        <w:pStyle w:val="tvcg"/>
+      </w:pPr>
+      <w:r>
+        <w:t>Conclusion</w:t>
+      </w:r>
+    </w:p>
+    <w:p>
+      <w:pPr>
+        <w:pStyle w:val="Standard"/>
+        <w:spacing w:after="0"/>
+        <w:jc w:val="both"/>
+      </w:pPr>
+      <w:r>
+        <w:rPr>
+          <w:sz w:val="18"/>
+          <w:szCs w:val="18"/>
+        </w:rPr>
+        <w:t>Ce document n’excède pas deux pages, plus une page optionnelle incluant les figures en couleur.</w:t>
+      </w:r>
+    </w:p>
+    <w:p>
+      <w:pPr>
+        <w:pStyle w:val="Standard"/>
+        <w:spacing w:after="0"/>
+        <w:rPr>
+          <w:sz w:val="18"/>
+          <w:szCs w:val="18"/>
+        </w:rPr>
+      </w:pPr>
+      <w:r>
+        <w:rPr>
+          <w:sz w:val="18"/>
+          <w:szCs w:val="18"/>
+        </w:rPr>
+        <w:t>Ne pas oublier la section références.</w:t>
+      </w:r>
+      <w:r>
+        <w:rPr>
+          <w:sz w:val="18"/>
+          <w:szCs w:val="18"/>
+        </w:rPr>
+        <w:t xml:space="preserve"> Praesent ac nulla eu odio mollis laoreet volutpat ac orci. Etiam ultricies imperdiet suscipit. Ut sed ante ornare orci cursus maximus sed in velit. In non elit suscipit mi fringilla blandit vel vitae metus. Aliquam tincidunt ultrices porttitor. Phasellus ut placerat libero. Praesent vitae tellus sodales, ultrices augue at, molestie urna. Phasellus rhoncus euismod velit. Praesent lacus risus, scelerisque ut diam at, finibus gravida est. </w:t>
+      </w:r>
+      <w:r>
         <w:rPr>
           <w:sz w:val="18"/>
           <w:szCs w:val="18"/>
           <w:lang w:val="en-GB"/>
         </w:rPr>
-      </w:pPr>
-      <w:r>
-        <w:rPr>
-          <w:sz w:val="18"/>
-          <w:szCs w:val="18"/>
-          <w:lang w:val="en-GB"/>
-        </w:rPr>
-        <w:t xml:space="preserve">Mauris pretium magna in mauris venenatis, eget tristique nunc condimentum. Fusce sed libero eleifend, ultricies leo sit amet, vulputate lacus. Ut eleifend scelerisque erat et dictum. Cras fermentum massa augue, eget tempus dolor ultrices nec. Nunc feugiat turpis nec mi hendrerit, eget ultricies tellus volutpat. Curabitur et vehicula nulla. In sagittis tellus eget laoreet ullamcorper. Etiam sagittis quam felis, ut sagittis tellus rhoncus a. Suspendisse ut magna orci. Proin lectus tortor, egestas sit amet sem a, consectetur efficitur felis. Aliquam erat volutpat. Quisque facilisis tellus vel pulvinar consectetur. Proin id lorem vel quam luctus rutrum. Pellentesque tellus ipsum, porta eget aliquam </w:t>
-      </w:r>
-      <w:r>
-        <w:rPr>
-          <w:sz w:val="18"/>
-          <w:szCs w:val="18"/>
-          <w:lang w:val="en-GB"/>
-        </w:rPr>
-        <w:t>vel, ullamcorper at dui. Sed quis faucibus tellus. Duis eros enim, varius sit amet volutpat venenatis, posuere vitae erat.</w:t>
-      </w:r>
-    </w:p>
-    <w:p>
-      <w:pPr>
-        <w:pStyle w:val="Standard"/>
-        <w:spacing w:after="0"/>
-        <w:rPr>
-          <w:sz w:val="18"/>
-          <w:szCs w:val="18"/>
-          <w:lang w:val="en-GB"/>
-        </w:rPr>
-      </w:pPr>
-      <w:r>
-        <w:rPr>
-          <w:sz w:val="18"/>
-          <w:szCs w:val="18"/>
-          <w:lang w:val="en-GB"/>
-        </w:rPr>
-        <w:t>Praesent ac nulla eu odio mollis laoreet volutpat ac orci. Etiam ultricies imperdiet suscipit. Ut sed ante ornare orci cursus maximus sed in velit. In non elit suscipit mi fringilla blandit vel vitae metus. Aliquam tincidunt ultrices porttitor. Phasellus ut placerat libero. Praesent vitae tellus sodales, ultrices augue at, molestie urna. Phasellus rhoncus euismod velit. Praesent lacus risus, scelerisque ut diam at, finibus gravida est. Duis semper at tortor a maximus. Etiam id lacus purus. Vestibulum elementum, orci quis dignissim posuere, nunc urna mattis libero, auctor malesuada magna erat quis diam.</w:t>
-      </w:r>
-    </w:p>
-    <w:p>
-      <w:pPr>
-        <w:pStyle w:val="Standard"/>
-        <w:spacing w:after="0"/>
-        <w:rPr>
-          <w:sz w:val="18"/>
-          <w:szCs w:val="18"/>
-          <w:lang w:val="en-GB"/>
-        </w:rPr>
-      </w:pPr>
-      <w:r>
-        <w:rPr>
-          <w:sz w:val="18"/>
-          <w:szCs w:val="18"/>
-          <w:lang w:val="en-GB"/>
-        </w:rPr>
-        <w:t>Duis euismod massa scelerisque maximus aliquam. Nunc facilisis odio nec ultricies consectetur. Nulla quis vulputate nunc. Quisque id mauris ut lorem condimentum ultrices. Nulla leo risus, posuere et mauris quis, euismod elementum neque. Phasellus nec fermentum sapien. Nam id urna massa. Duis congue ornare pharetra. Quisque consectetur lectus eget viverra ornare. Integer auctor massa sit amet sagittis pellentesque.</w:t>
-      </w:r>
-    </w:p>
-    <w:p>
-      <w:pPr>
-        <w:pStyle w:val="Standard"/>
-        <w:spacing w:after="0"/>
-        <w:rPr>
-          <w:sz w:val="18"/>
-          <w:szCs w:val="18"/>
-          <w:lang w:val="en-GB"/>
-        </w:rPr>
-      </w:pPr>
-    </w:p>
-    <w:p>
-      <w:pPr>
-        <w:pStyle w:val="tvcg"/>
-      </w:pPr>
-      <w:r>
-        <w:t>Conclusion</w:t>
-      </w:r>
-    </w:p>
-    <w:p>
-      <w:pPr>
-        <w:pStyle w:val="Standard"/>
-        <w:spacing w:after="0"/>
-        <w:jc w:val="both"/>
-      </w:pPr>
-      <w:r>
-        <w:rPr>
-          <w:sz w:val="18"/>
-          <w:szCs w:val="18"/>
-        </w:rPr>
-        <w:t>Ce document n’excède pas deux pages, plus une page optionnelle incluant les figures en couleur.</w:t>
-      </w:r>
-    </w:p>
-    <w:p>
-      <w:pPr>
-        <w:pStyle w:val="Standard"/>
-        <w:spacing w:after="0"/>
-        <w:rPr>
-          <w:sz w:val="18"/>
-          <w:szCs w:val="18"/>
-          <w:lang w:val="en-GB"/>
-        </w:rPr>
-      </w:pPr>
-      <w:r>
-        <w:rPr>
-          <w:sz w:val="18"/>
-          <w:szCs w:val="18"/>
-        </w:rPr>
-        <w:t>Ne pas oublier la section références.</w:t>
-      </w:r>
-      <w:r>
-        <w:rPr>
-          <w:sz w:val="18"/>
-          <w:szCs w:val="18"/>
-          <w:lang w:val="en-GB"/>
-        </w:rPr>
-        <w:t xml:space="preserve"> Praesent ac nulla eu odio mollis laoreet volutpat ac orci. Etiam ultricies imperdiet suscipit. Ut sed ante ornare orci cursus maximus sed in velit. In non elit suscipit mi fringilla blandit vel vitae metus. Aliquam tincidunt ultrices porttitor. Phasellus ut placerat libero. Praesent vitae tellus sodales, ultrices augue at, molestie urna. Phasellus rhoncus euismod velit. Praesent lacus risus, scelerisque ut diam at, finibus gravida est. Duis semper at tortor a maximus. Etiam id lacus purus. Vestibulum elementum, orci quis dignissim posuere, nunc urna mattis libero, auctor malesuada magna erat quis diam.</w:t>
+        <w:t xml:space="preserve">Duis semper at tortor a maximus. Etiam id lacus purus. </w:t>
+      </w:r>
+      <w:r>
+        <w:rPr>
+          <w:sz w:val="18"/>
+          <w:szCs w:val="18"/>
+        </w:rPr>
+        <w:t>Vestibulum elementum, orci quis dignissim posuere, nunc urna mattis libero, auctor malesuada magna erat quis diam.</w:t>
       </w:r>
       <w:r>
         <w:rPr>
@@ -369,7 +461,7 @@
           <w:color w:val="000000"/>
           <w:sz w:val="21"/>
           <w:szCs w:val="21"/>
-          <w:lang w:val="en-GB" w:eastAsia="en-GB"/>
+          <w:lang w:eastAsia="en-GB"/>
         </w:rPr>
         <w:t xml:space="preserve"> </w:t>
       </w:r>
@@ -377,7 +469,6 @@
         <w:rPr>
           <w:sz w:val="18"/>
           <w:szCs w:val="18"/>
-          <w:lang w:val="en-GB"/>
         </w:rPr>
         <w:t xml:space="preserve">Sed auctor odio sed sapien sodales placerat. Nam nec pellentesque nulla. </w:t>
       </w:r>
@@ -385,7 +476,6 @@
         <w:rPr>
           <w:sz w:val="18"/>
           <w:szCs w:val="18"/>
-          <w:lang w:val="en-GB"/>
         </w:rPr>
         <w:lastRenderedPageBreak/>
         <w:t>Maecenas non aliquet nibh, id suscipit nisi. Nullam sit amet leo quis nisi tincidunt eleifend vitae a lacus. Donec mattis non purus ut suscipit. Nam iaculis eros dapibus pharetra maximus. Proin diam augue, ornare vitae congue sit amet, rhoncus ac justo.</w:t>
@@ -405,45 +495,63 @@
         <w:rPr>
           <w:sz w:val="18"/>
           <w:szCs w:val="18"/>
+        </w:rPr>
+        <w:t xml:space="preserve">Cras et quam sed dui efficitur feugiat ut non lectus. Pellentesque facilisis pulvinar eleifend. Vivamus pharetra, nisl eu lobortis dictum, dui ex gravida felis, ut scelerisque orci ante et dolor. Proin gravida odio tellus, ac blandit est ullamcorper et. Pellentesque at lorem massa. </w:t>
+      </w:r>
+      <w:r>
+        <w:rPr>
+          <w:sz w:val="18"/>
+          <w:szCs w:val="18"/>
           <w:lang w:val="en-GB"/>
         </w:rPr>
-        <w:t>Cras et quam sed dui efficitur feugiat ut non lectus. Pellentesque facilisis pulvinar eleifend. Vivamus pharetra, nisl eu lobortis dictum, dui ex gravida felis, ut scelerisque orci ante et dolor. Proin gravida odio tellus, ac blandit est ullamcorper et. Pellentesque at lorem massa. Proin eleifend risus sed tincidunt elementum. Ut nibh justo, volutpat sit amet sagittis a, posuere vitae lectus.</w:t>
-      </w:r>
-    </w:p>
-    <w:p>
-      <w:pPr>
-        <w:pStyle w:val="Standard"/>
-        <w:spacing w:after="0"/>
+        <w:t>Proin eleifend risus sed tincidunt elementum. Ut nibh justo, volutpat sit amet sagittis a, posuere vitae lectus.</w:t>
+      </w:r>
+    </w:p>
+    <w:p>
+      <w:pPr>
+        <w:pStyle w:val="Standard"/>
+        <w:spacing w:after="0"/>
+        <w:rPr>
+          <w:sz w:val="18"/>
+          <w:szCs w:val="18"/>
+        </w:rPr>
+      </w:pPr>
+      <w:r>
+        <w:rPr>
+          <w:sz w:val="18"/>
+          <w:szCs w:val="18"/>
+        </w:rPr>
+        <w:t xml:space="preserve">Sed luctus ex a orci sagittis, vitae efficitur libero condimentum. Quisque ullamcorper lorem sit amet tincidunt ultrices. Vestibulum ullamcorper eu urna a molestie. Duis eget suscipit nisl. Morbi et arcu at enim aliquet eleifend. Pellentesque tellus nulla, tempus a risus quis, sagittis congue neque. </w:t>
+      </w:r>
+      <w:r>
         <w:rPr>
           <w:sz w:val="18"/>
           <w:szCs w:val="18"/>
           <w:lang w:val="en-GB"/>
         </w:rPr>
-      </w:pPr>
-      <w:r>
-        <w:rPr>
-          <w:sz w:val="18"/>
-          <w:szCs w:val="18"/>
-          <w:lang w:val="en-GB"/>
-        </w:rPr>
-        <w:t>Sed luctus ex a orci sagittis, vitae efficitur libero condimentum. Quisque ullamcorper lorem sit amet tincidunt ultrices. Vestibulum ullamcorper eu urna a molestie. Duis eget suscipit nisl. Morbi et arcu at enim aliquet eleifend. Pellentesque tellus nulla, tempus a risus quis, sagittis congue neque. In metus nisl, euismod eget lacinia at, rhoncus in dui. Suspendisse in lacus a nisl blandit consectetur a ac lacus. Vestibulum condimentum, dolor eget cursus mattis, mi neque pulvinar sapien, vitae scelerisque odio metus quis nunc. Mauris eu placerat ipsum. Aenean rutrum, sem eu pretium iaculis, eros augue tempus ex, ut feugiat metus diam vitae nulla. Aliquam volutpat ante quam, at pretium ligula imperdiet ac.</w:t>
-      </w:r>
-    </w:p>
-    <w:p>
-      <w:pPr>
-        <w:pStyle w:val="Standard"/>
-        <w:spacing w:after="0"/>
-        <w:rPr>
-          <w:sz w:val="18"/>
-          <w:szCs w:val="18"/>
-          <w:lang w:val="en-GB"/>
-        </w:rPr>
-      </w:pPr>
-      <w:r>
-        <w:rPr>
-          <w:sz w:val="18"/>
-          <w:szCs w:val="18"/>
-          <w:lang w:val="en-GB"/>
+        <w:t xml:space="preserve">In metus nisl, euismod eget lacinia at, rhoncus in dui. Suspendisse in lacus a nisl blandit consectetur a ac lacus. Vestibulum condimentum, dolor eget cursus mattis, mi neque pulvinar sapien, vitae scelerisque odio metus quis nunc. </w:t>
+      </w:r>
+      <w:r>
+        <w:rPr>
+          <w:sz w:val="18"/>
+          <w:szCs w:val="18"/>
+        </w:rPr>
+        <w:t>Mauris eu placerat ipsum. Aenean rutrum, sem eu pretium iaculis, eros augue tempus ex, ut feugiat metus diam vitae nulla. Aliquam volutpat ante quam, at pretium ligula imperdiet ac.</w:t>
+      </w:r>
+    </w:p>
+    <w:p>
+      <w:pPr>
+        <w:pStyle w:val="Standard"/>
+        <w:spacing w:after="0"/>
+        <w:rPr>
+          <w:sz w:val="18"/>
+          <w:szCs w:val="18"/>
+        </w:rPr>
+      </w:pPr>
+      <w:r>
+        <w:rPr>
+          <w:sz w:val="18"/>
+          <w:szCs w:val="18"/>
         </w:rPr>
         <w:t>Class aptent taciti sociosqu ad litora torquent per conubia nostra, per inceptos himenaeos. Ut et elit auctor, elementum dolor nec, efficitur libero. Morbi vitae lobortis quam. Proin malesuada tristique nulla in luctus. Donec aliquet dignissim euismod. Aliquam non turpis eu nisi mollis lobortis vel ac nunc. Aliquam accumsan enim id faucibus imperdiet.</w:t>
       </w:r>
@@ -455,14 +563,12 @@
         <w:rPr>
           <w:sz w:val="18"/>
           <w:szCs w:val="18"/>
-          <w:lang w:val="en-GB"/>
-        </w:rPr>
-      </w:pPr>
-      <w:r>
-        <w:rPr>
-          <w:sz w:val="18"/>
-          <w:szCs w:val="18"/>
-          <w:lang w:val="en-GB"/>
+        </w:rPr>
+      </w:pPr>
+      <w:r>
+        <w:rPr>
+          <w:sz w:val="18"/>
+          <w:szCs w:val="18"/>
         </w:rPr>
         <w:t xml:space="preserve">Donec vitae risus elit. Aliquam sit amet nisi sed arcu sagittis luctus nec ac lacus. Nullam auctor quam ligula, in ultricies nisl venenatis sed. Quisque consequat placerat faucibus. Ut imperdiet sit amet nisi in tincidunt. Sed non orci congue, egestas diam id, efficitur felis. Nunc quis fringilla enim. Ut pretium sapien quis ipsum pretium sodales. Integer convallis lectus at odio aliquet, sed </w:t>
       </w:r>
@@ -470,8 +576,8 @@
         <w:rPr>
           <w:sz w:val="18"/>
           <w:szCs w:val="18"/>
-          <w:lang w:val="en-GB"/>
-        </w:rPr>
+        </w:rPr>
+        <w:lastRenderedPageBreak/>
         <w:t>ultrices sapien tempus. Ut elementum ut neque at congue.</w:t>
       </w:r>
     </w:p>
@@ -482,14 +588,12 @@
         <w:rPr>
           <w:sz w:val="18"/>
           <w:szCs w:val="18"/>
-          <w:lang w:val="en-GB"/>
-        </w:rPr>
-      </w:pPr>
-      <w:r>
-        <w:rPr>
-          <w:sz w:val="18"/>
-          <w:szCs w:val="18"/>
-          <w:lang w:val="en-GB"/>
+        </w:rPr>
+      </w:pPr>
+      <w:r>
+        <w:rPr>
+          <w:sz w:val="18"/>
+          <w:szCs w:val="18"/>
         </w:rPr>
         <w:t>Maecenas vel suscipit ex. Vivamus sagittis est ac mauris maximus congue. Aliquam erat volutpat. Proin justo ligula, elementum et imperdiet sit amet, semper id justo. Nunc volutpat nisl nisi, ac convallis purus rutrum in. Phasellus justo tellus, tristique vel euismod et, mollis non nisl. Sed sollicitudin tortor eu tellus suscipit, quis vulputate est ultrices. Cras luctus tellus vitae urna tincidunt ultricies. Vivamus egestas condimentum massa, sit amet auctor justo interdum vitae. Quisque at ex purus. In rutrum tempor hendrerit. Etiam quis vehicula ante. Suspendisse eleifend, sem id aliquet volutpat, urna orci tincidunt metus, vitae malesuada nibh mi sit amet arcu. Phasellus pharetra vehicula aliquet.</w:t>
       </w:r>
@@ -501,14 +605,12 @@
         <w:rPr>
           <w:sz w:val="18"/>
           <w:szCs w:val="18"/>
-          <w:lang w:val="en-GB"/>
-        </w:rPr>
-      </w:pPr>
-      <w:r>
-        <w:rPr>
-          <w:sz w:val="18"/>
-          <w:szCs w:val="18"/>
-          <w:lang w:val="en-GB"/>
+        </w:rPr>
+      </w:pPr>
+      <w:r>
+        <w:rPr>
+          <w:sz w:val="18"/>
+          <w:szCs w:val="18"/>
         </w:rPr>
         <w:t>Morbi eu hendrerit felis. Nulla rhoncus rutrum orci ac scelerisque. Quisque quis nunc id dui mollis hendrerit quis id odio. Etiam lobortis mattis lacus sit amet porttitor. Ut egestas convallis risus quis interdum. Donec pretium egestas eros, quis congue urna porta vel. Morbi nibh nisi, vulputate id ultricies sit amet, scelerisque a leo. Pellentesque pharetra libero commodo, laoreet erat eget, aliquet neque. Aenean quam tellus, condimentum at magna a, vehicula lacinia dolor. Praesent condimentum erat id laoreet euismod. Nullam hendrerit varius est et blandit. Proin vulputate pulvinar sapien quis ultrices.</w:t>
       </w:r>
@@ -519,28 +621,25 @@
         <w:rPr>
           <w:sz w:val="18"/>
           <w:szCs w:val="18"/>
-          <w:lang w:val="en-GB"/>
-        </w:rPr>
-      </w:pPr>
-    </w:p>
-    <w:p>
-      <w:pPr>
-        <w:pStyle w:val="Standard"/>
-        <w:rPr>
-          <w:sz w:val="18"/>
-          <w:szCs w:val="18"/>
-          <w:lang w:val="en-GB"/>
-        </w:rPr>
-      </w:pPr>
-    </w:p>
-    <w:p>
-      <w:pPr>
-        <w:pStyle w:val="Standard"/>
-        <w:spacing w:after="0"/>
-        <w:rPr>
-          <w:sz w:val="18"/>
-          <w:szCs w:val="18"/>
-          <w:lang w:val="en-GB"/>
+        </w:rPr>
+      </w:pPr>
+    </w:p>
+    <w:p>
+      <w:pPr>
+        <w:pStyle w:val="Standard"/>
+        <w:rPr>
+          <w:sz w:val="18"/>
+          <w:szCs w:val="18"/>
+        </w:rPr>
+      </w:pPr>
+    </w:p>
+    <w:p>
+      <w:pPr>
+        <w:pStyle w:val="Standard"/>
+        <w:spacing w:after="0"/>
+        <w:rPr>
+          <w:sz w:val="18"/>
+          <w:szCs w:val="18"/>
         </w:rPr>
       </w:pPr>
     </w:p>
@@ -553,14 +652,14 @@
     </w:p>
     <w:p>
       <w:pPr>
-        <w:pStyle w:val="ListParagraph"/>
+        <w:pStyle w:val="Paragraphedeliste"/>
         <w:spacing w:after="0"/>
         <w:ind w:left="142"/>
       </w:pPr>
       <w:r>
         <w:rPr>
           <w:noProof/>
-          <w:lang w:val="en-GB" w:eastAsia="en-GB"/>
+          <w:lang w:eastAsia="fr-FR"/>
         </w:rPr>
         <w:drawing>
           <wp:anchor distT="0" distB="0" distL="0" distR="0" simplePos="0" relativeHeight="251659264" behindDoc="1" locked="0" layoutInCell="1" allowOverlap="1" wp14:anchorId="45E3204B" wp14:editId="355AB7B9">
@@ -588,7 +687,7 @@
                     </pic:cNvPicPr>
                   </pic:nvPicPr>
                   <pic:blipFill>
-                    <a:blip r:embed="rId7"/>
+                    <a:blip r:embed="rId8"/>
                     <a:srcRect/>
                     <a:stretch>
                       <a:fillRect/>
@@ -619,7 +718,7 @@
     </w:p>
     <w:p>
       <w:pPr>
-        <w:pStyle w:val="ListParagraph"/>
+        <w:pStyle w:val="Paragraphedeliste"/>
         <w:numPr>
           <w:ilvl w:val="0"/>
           <w:numId w:val="2"/>
@@ -638,7 +737,7 @@
     </w:p>
     <w:p>
       <w:pPr>
-        <w:pStyle w:val="ListParagraph"/>
+        <w:pStyle w:val="Paragraphedeliste"/>
         <w:spacing w:after="0"/>
         <w:ind w:left="142"/>
       </w:pPr>
@@ -653,7 +752,7 @@
     </w:p>
     <w:p>
       <w:pPr>
-        <w:pStyle w:val="ListParagraph"/>
+        <w:pStyle w:val="Paragraphedeliste"/>
         <w:numPr>
           <w:ilvl w:val="0"/>
           <w:numId w:val="2"/>
@@ -672,7 +771,7 @@
     </w:p>
     <w:p>
       <w:pPr>
-        <w:pStyle w:val="ListParagraph"/>
+        <w:pStyle w:val="Paragraphedeliste"/>
         <w:spacing w:after="0"/>
         <w:ind w:left="142"/>
       </w:pPr>
@@ -687,7 +786,7 @@
     </w:p>
     <w:p>
       <w:pPr>
-        <w:pStyle w:val="ListParagraph"/>
+        <w:pStyle w:val="Paragraphedeliste"/>
         <w:numPr>
           <w:ilvl w:val="0"/>
           <w:numId w:val="2"/>
@@ -706,7 +805,7 @@
     </w:p>
     <w:p>
       <w:pPr>
-        <w:pStyle w:val="ListParagraph"/>
+        <w:pStyle w:val="Paragraphedeliste"/>
         <w:spacing w:after="0"/>
         <w:ind w:left="142"/>
       </w:pPr>
@@ -745,7 +844,7 @@
 </file>
 
 <file path=word/endnotes.xml><?xml version="1.0" encoding="utf-8"?>
-<w:endnotes xmlns:wpc="http://schemas.microsoft.com/office/word/2010/wordprocessingCanvas" xmlns:cx="http://schemas.microsoft.com/office/drawing/2014/chartex" xmlns:cx1="http://schemas.microsoft.com/office/drawing/2015/9/8/chartex" xmlns:cx2="http://schemas.microsoft.com/office/drawing/2015/10/21/chartex" xmlns:cx3="http://schemas.microsoft.com/office/drawing/2016/5/9/chartex" xmlns:cx4="http://schemas.microsoft.com/office/drawing/2016/5/10/chartex" xmlns:cx5="http://schemas.microsoft.com/office/drawing/2016/5/11/chartex" xmlns:cx6="http://schemas.microsoft.com/office/drawing/2016/5/12/chartex" xmlns:cx7="http://schemas.microsoft.com/office/drawing/2016/5/13/chartex" xmlns:cx8="http://schemas.microsoft.com/office/drawing/2016/5/14/chartex" xmlns:mc="http://schemas.openxmlformats.org/markup-compatibility/2006" xmlns:aink="http://schemas.microsoft.com/office/drawing/2016/ink" xmlns:am3d="http://schemas.microsoft.com/office/drawing/2017/model3d" xmlns:o="urn:schemas-microsoft-com:office:office" xmlns:r="http://schemas.openxmlformats.org/officeDocument/2006/relationships" xmlns:m="http://schemas.openxmlformats.org/officeDocument/2006/math" xmlns:v="urn:schemas-microsoft-com:vml" xmlns:wp14="http://schemas.microsoft.com/office/word/2010/wordprocessingDrawing" xmlns:wp="http://schemas.openxmlformats.org/drawingml/2006/wordprocessingDrawing" xmlns:w10="urn:schemas-microsoft-com:office:word" xmlns:w="http://schemas.openxmlformats.org/wordprocessingml/2006/main" xmlns:w14="http://schemas.microsoft.com/office/word/2010/wordml" xmlns:w15="http://schemas.microsoft.com/office/word/2012/wordml" xmlns:w16cex="http://schemas.microsoft.com/office/word/2018/wordml/cex" xmlns:w16cid="http://schemas.microsoft.com/office/word/2016/wordml/cid" xmlns:w16="http://schemas.microsoft.com/office/word/2018/wordml" xmlns:w16se="http://schemas.microsoft.com/office/word/2015/wordml/symex" xmlns:wpg="http://schemas.microsoft.com/office/word/2010/wordprocessingGroup" xmlns:wpi="http://schemas.microsoft.com/office/word/2010/wordprocessingInk" xmlns:wne="http://schemas.microsoft.com/office/word/2006/wordml" xmlns:wps="http://schemas.microsoft.com/office/word/2010/wordprocessingShape" mc:Ignorable="w14 w15 w16se w16cid w16 w16cex wp14">
+<w:endnotes xmlns:wpc="http://schemas.microsoft.com/office/word/2010/wordprocessingCanvas" xmlns:mc="http://schemas.openxmlformats.org/markup-compatibility/2006" xmlns:o="urn:schemas-microsoft-com:office:office" xmlns:r="http://schemas.openxmlformats.org/officeDocument/2006/relationships" xmlns:m="http://schemas.openxmlformats.org/officeDocument/2006/math" xmlns:v="urn:schemas-microsoft-com:vml" xmlns:wp14="http://schemas.microsoft.com/office/word/2010/wordprocessingDrawing" xmlns:wp="http://schemas.openxmlformats.org/drawingml/2006/wordprocessingDrawing" xmlns:w10="urn:schemas-microsoft-com:office:word" xmlns:w="http://schemas.openxmlformats.org/wordprocessingml/2006/main" xmlns:w14="http://schemas.microsoft.com/office/word/2010/wordml" xmlns:wpg="http://schemas.microsoft.com/office/word/2010/wordprocessingGroup" xmlns:wpi="http://schemas.microsoft.com/office/word/2010/wordprocessingInk" xmlns:wne="http://schemas.microsoft.com/office/word/2006/wordml" xmlns:wps="http://schemas.microsoft.com/office/word/2010/wordprocessingShape" mc:Ignorable="w14 wp14">
   <w:endnote w:type="separator" w:id="-1">
     <w:p>
       <w:r>
@@ -764,7 +863,7 @@
 </file>
 
 <file path=word/footnotes.xml><?xml version="1.0" encoding="utf-8"?>
-<w:footnotes xmlns:wpc="http://schemas.microsoft.com/office/word/2010/wordprocessingCanvas" xmlns:cx="http://schemas.microsoft.com/office/drawing/2014/chartex" xmlns:cx1="http://schemas.microsoft.com/office/drawing/2015/9/8/chartex" xmlns:cx2="http://schemas.microsoft.com/office/drawing/2015/10/21/chartex" xmlns:cx3="http://schemas.microsoft.com/office/drawing/2016/5/9/chartex" xmlns:cx4="http://schemas.microsoft.com/office/drawing/2016/5/10/chartex" xmlns:cx5="http://schemas.microsoft.com/office/drawing/2016/5/11/chartex" xmlns:cx6="http://schemas.microsoft.com/office/drawing/2016/5/12/chartex" xmlns:cx7="http://schemas.microsoft.com/office/drawing/2016/5/13/chartex" xmlns:cx8="http://schemas.microsoft.com/office/drawing/2016/5/14/chartex" xmlns:mc="http://schemas.openxmlformats.org/markup-compatibility/2006" xmlns:aink="http://schemas.microsoft.com/office/drawing/2016/ink" xmlns:am3d="http://schemas.microsoft.com/office/drawing/2017/model3d" xmlns:o="urn:schemas-microsoft-com:office:office" xmlns:r="http://schemas.openxmlformats.org/officeDocument/2006/relationships" xmlns:m="http://schemas.openxmlformats.org/officeDocument/2006/math" xmlns:v="urn:schemas-microsoft-com:vml" xmlns:wp14="http://schemas.microsoft.com/office/word/2010/wordprocessingDrawing" xmlns:wp="http://schemas.openxmlformats.org/drawingml/2006/wordprocessingDrawing" xmlns:w10="urn:schemas-microsoft-com:office:word" xmlns:w="http://schemas.openxmlformats.org/wordprocessingml/2006/main" xmlns:w14="http://schemas.microsoft.com/office/word/2010/wordml" xmlns:w15="http://schemas.microsoft.com/office/word/2012/wordml" xmlns:w16cex="http://schemas.microsoft.com/office/word/2018/wordml/cex" xmlns:w16cid="http://schemas.microsoft.com/office/word/2016/wordml/cid" xmlns:w16="http://schemas.microsoft.com/office/word/2018/wordml" xmlns:w16se="http://schemas.microsoft.com/office/word/2015/wordml/symex" xmlns:wpg="http://schemas.microsoft.com/office/word/2010/wordprocessingGroup" xmlns:wpi="http://schemas.microsoft.com/office/word/2010/wordprocessingInk" xmlns:wne="http://schemas.microsoft.com/office/word/2006/wordml" xmlns:wps="http://schemas.microsoft.com/office/word/2010/wordprocessingShape" mc:Ignorable="w14 w15 w16se w16cid w16 w16cex wp14">
+<w:footnotes xmlns:wpc="http://schemas.microsoft.com/office/word/2010/wordprocessingCanvas" xmlns:mc="http://schemas.openxmlformats.org/markup-compatibility/2006" xmlns:o="urn:schemas-microsoft-com:office:office" xmlns:r="http://schemas.openxmlformats.org/officeDocument/2006/relationships" xmlns:m="http://schemas.openxmlformats.org/officeDocument/2006/math" xmlns:v="urn:schemas-microsoft-com:vml" xmlns:wp14="http://schemas.microsoft.com/office/word/2010/wordprocessingDrawing" xmlns:wp="http://schemas.openxmlformats.org/drawingml/2006/wordprocessingDrawing" xmlns:w10="urn:schemas-microsoft-com:office:word" xmlns:w="http://schemas.openxmlformats.org/wordprocessingml/2006/main" xmlns:w14="http://schemas.microsoft.com/office/word/2010/wordml" xmlns:wpg="http://schemas.microsoft.com/office/word/2010/wordprocessingGroup" xmlns:wpi="http://schemas.microsoft.com/office/word/2010/wordprocessingInk" xmlns:wne="http://schemas.microsoft.com/office/word/2006/wordml" xmlns:wps="http://schemas.microsoft.com/office/word/2010/wordprocessingShape" mc:Ignorable="w14 wp14">
   <w:footnote w:type="separator" w:id="-1">
     <w:p>
       <w:r>
@@ -783,10 +882,10 @@
 </file>
 
 <file path=word/header1.xml><?xml version="1.0" encoding="utf-8"?>
-<w:hdr xmlns:wpc="http://schemas.microsoft.com/office/word/2010/wordprocessingCanvas" xmlns:cx="http://schemas.microsoft.com/office/drawing/2014/chartex" xmlns:cx1="http://schemas.microsoft.com/office/drawing/2015/9/8/chartex" xmlns:cx2="http://schemas.microsoft.com/office/drawing/2015/10/21/chartex" xmlns:cx3="http://schemas.microsoft.com/office/drawing/2016/5/9/chartex" xmlns:cx4="http://schemas.microsoft.com/office/drawing/2016/5/10/chartex" xmlns:cx5="http://schemas.microsoft.com/office/drawing/2016/5/11/chartex" xmlns:cx6="http://schemas.microsoft.com/office/drawing/2016/5/12/chartex" xmlns:cx7="http://schemas.microsoft.com/office/drawing/2016/5/13/chartex" xmlns:cx8="http://schemas.microsoft.com/office/drawing/2016/5/14/chartex" xmlns:mc="http://schemas.openxmlformats.org/markup-compatibility/2006" xmlns:aink="http://schemas.microsoft.com/office/drawing/2016/ink" xmlns:am3d="http://schemas.microsoft.com/office/drawing/2017/model3d" xmlns:o="urn:schemas-microsoft-com:office:office" xmlns:r="http://schemas.openxmlformats.org/officeDocument/2006/relationships" xmlns:m="http://schemas.openxmlformats.org/officeDocument/2006/math" xmlns:v="urn:schemas-microsoft-com:vml" xmlns:wp14="http://schemas.microsoft.com/office/word/2010/wordprocessingDrawing" xmlns:wp="http://schemas.openxmlformats.org/drawingml/2006/wordprocessingDrawing" xmlns:w10="urn:schemas-microsoft-com:office:word" xmlns:w="http://schemas.openxmlformats.org/wordprocessingml/2006/main" xmlns:w14="http://schemas.microsoft.com/office/word/2010/wordml" xmlns:w15="http://schemas.microsoft.com/office/word/2012/wordml" xmlns:w16cex="http://schemas.microsoft.com/office/word/2018/wordml/cex" xmlns:w16cid="http://schemas.microsoft.com/office/word/2016/wordml/cid" xmlns:w16="http://schemas.microsoft.com/office/word/2018/wordml" xmlns:w16se="http://schemas.microsoft.com/office/word/2015/wordml/symex" xmlns:wpg="http://schemas.microsoft.com/office/word/2010/wordprocessingGroup" xmlns:wpi="http://schemas.microsoft.com/office/word/2010/wordprocessingInk" xmlns:wne="http://schemas.microsoft.com/office/word/2006/wordml" xmlns:wps="http://schemas.microsoft.com/office/word/2010/wordprocessingShape" mc:Ignorable="w14 w15 w16se w16cid w16 w16cex wp14">
+<w:hdr xmlns:wpc="http://schemas.microsoft.com/office/word/2010/wordprocessingCanvas" xmlns:mc="http://schemas.openxmlformats.org/markup-compatibility/2006" xmlns:o="urn:schemas-microsoft-com:office:office" xmlns:r="http://schemas.openxmlformats.org/officeDocument/2006/relationships" xmlns:m="http://schemas.openxmlformats.org/officeDocument/2006/math" xmlns:v="urn:schemas-microsoft-com:vml" xmlns:wp14="http://schemas.microsoft.com/office/word/2010/wordprocessingDrawing" xmlns:wp="http://schemas.openxmlformats.org/drawingml/2006/wordprocessingDrawing" xmlns:w10="urn:schemas-microsoft-com:office:word" xmlns:w="http://schemas.openxmlformats.org/wordprocessingml/2006/main" xmlns:w14="http://schemas.microsoft.com/office/word/2010/wordml" xmlns:wpg="http://schemas.microsoft.com/office/word/2010/wordprocessingGroup" xmlns:wpi="http://schemas.microsoft.com/office/word/2010/wordprocessingInk" xmlns:wne="http://schemas.microsoft.com/office/word/2006/wordml" xmlns:wps="http://schemas.microsoft.com/office/word/2010/wordprocessingShape" mc:Ignorable="w14 wp14">
   <w:p>
     <w:pPr>
-      <w:pStyle w:val="En-tte"/>
+      <w:pStyle w:val="En-tte1"/>
     </w:pPr>
     <w:r>
       <w:t>V</w:t>
@@ -829,8 +928,8 @@
 </file>
 
 <file path=word/numbering.xml><?xml version="1.0" encoding="utf-8"?>
-<w:numbering xmlns:wpc="http://schemas.microsoft.com/office/word/2010/wordprocessingCanvas" xmlns:cx="http://schemas.microsoft.com/office/drawing/2014/chartex" xmlns:cx1="http://schemas.microsoft.com/office/drawing/2015/9/8/chartex" xmlns:cx2="http://schemas.microsoft.com/office/drawing/2015/10/21/chartex" xmlns:cx3="http://schemas.microsoft.com/office/drawing/2016/5/9/chartex" xmlns:cx4="http://schemas.microsoft.com/office/drawing/2016/5/10/chartex" xmlns:cx5="http://schemas.microsoft.com/office/drawing/2016/5/11/chartex" xmlns:cx6="http://schemas.microsoft.com/office/drawing/2016/5/12/chartex" xmlns:cx7="http://schemas.microsoft.com/office/drawing/2016/5/13/chartex" xmlns:cx8="http://schemas.microsoft.com/office/drawing/2016/5/14/chartex" xmlns:mc="http://schemas.openxmlformats.org/markup-compatibility/2006" xmlns:aink="http://schemas.microsoft.com/office/drawing/2016/ink" xmlns:am3d="http://schemas.microsoft.com/office/drawing/2017/model3d" xmlns:o="urn:schemas-microsoft-com:office:office" xmlns:r="http://schemas.openxmlformats.org/officeDocument/2006/relationships" xmlns:m="http://schemas.openxmlformats.org/officeDocument/2006/math" xmlns:v="urn:schemas-microsoft-com:vml" xmlns:wp14="http://schemas.microsoft.com/office/word/2010/wordprocessingDrawing" xmlns:wp="http://schemas.openxmlformats.org/drawingml/2006/wordprocessingDrawing" xmlns:w10="urn:schemas-microsoft-com:office:word" xmlns:w="http://schemas.openxmlformats.org/wordprocessingml/2006/main" xmlns:w14="http://schemas.microsoft.com/office/word/2010/wordml" xmlns:w15="http://schemas.microsoft.com/office/word/2012/wordml" xmlns:w16cex="http://schemas.microsoft.com/office/word/2018/wordml/cex" xmlns:w16cid="http://schemas.microsoft.com/office/word/2016/wordml/cid" xmlns:w16="http://schemas.microsoft.com/office/word/2018/wordml" xmlns:w16se="http://schemas.microsoft.com/office/word/2015/wordml/symex" xmlns:wpg="http://schemas.microsoft.com/office/word/2010/wordprocessingGroup" xmlns:wpi="http://schemas.microsoft.com/office/word/2010/wordprocessingInk" xmlns:wne="http://schemas.microsoft.com/office/word/2006/wordml" xmlns:wps="http://schemas.microsoft.com/office/word/2010/wordprocessingShape" mc:Ignorable="w14 w15 w16se w16cid w16 w16cex wp14">
-  <w:abstractNum w:abstractNumId="0" w15:restartNumberingAfterBreak="0">
+<w:numbering xmlns:wpc="http://schemas.microsoft.com/office/word/2010/wordprocessingCanvas" xmlns:mc="http://schemas.openxmlformats.org/markup-compatibility/2006" xmlns:o="urn:schemas-microsoft-com:office:office" xmlns:r="http://schemas.openxmlformats.org/officeDocument/2006/relationships" xmlns:m="http://schemas.openxmlformats.org/officeDocument/2006/math" xmlns:v="urn:schemas-microsoft-com:vml" xmlns:wp14="http://schemas.microsoft.com/office/word/2010/wordprocessingDrawing" xmlns:wp="http://schemas.openxmlformats.org/drawingml/2006/wordprocessingDrawing" xmlns:w10="urn:schemas-microsoft-com:office:word" xmlns:w="http://schemas.openxmlformats.org/wordprocessingml/2006/main" xmlns:w14="http://schemas.microsoft.com/office/word/2010/wordml" xmlns:wpg="http://schemas.microsoft.com/office/word/2010/wordprocessingGroup" xmlns:wpi="http://schemas.microsoft.com/office/word/2010/wordprocessingInk" xmlns:wne="http://schemas.microsoft.com/office/word/2006/wordml" xmlns:wps="http://schemas.microsoft.com/office/word/2010/wordprocessingShape" mc:Ignorable="w14 wp14">
+  <w:abstractNum w:abstractNumId="0">
     <w:nsid w:val="230F26AE"/>
     <w:multiLevelType w:val="multilevel"/>
     <w:tmpl w:val="2B9AFB9E"/>
@@ -943,7 +1042,7 @@
       </w:rPr>
     </w:lvl>
   </w:abstractNum>
-  <w:abstractNum w:abstractNumId="1" w15:restartNumberingAfterBreak="0">
+  <w:abstractNum w:abstractNumId="1">
     <w:nsid w:val="38B12D62"/>
     <w:multiLevelType w:val="multilevel"/>
     <w:tmpl w:val="7F320EBA"/>
@@ -1072,7 +1171,7 @@
 </file>
 
 <file path=word/styles.xml><?xml version="1.0" encoding="utf-8"?>
-<w:styles xmlns:mc="http://schemas.openxmlformats.org/markup-compatibility/2006" xmlns:r="http://schemas.openxmlformats.org/officeDocument/2006/relationships" xmlns:w="http://schemas.openxmlformats.org/wordprocessingml/2006/main" xmlns:w14="http://schemas.microsoft.com/office/word/2010/wordml" xmlns:w15="http://schemas.microsoft.com/office/word/2012/wordml" xmlns:w16cex="http://schemas.microsoft.com/office/word/2018/wordml/cex" xmlns:w16cid="http://schemas.microsoft.com/office/word/2016/wordml/cid" xmlns:w16="http://schemas.microsoft.com/office/word/2018/wordml" xmlns:w16se="http://schemas.microsoft.com/office/word/2015/wordml/symex" mc:Ignorable="w14 w15 w16se w16cid w16 w16cex">
+<w:styles xmlns:mc="http://schemas.openxmlformats.org/markup-compatibility/2006" xmlns:r="http://schemas.openxmlformats.org/officeDocument/2006/relationships" xmlns:w="http://schemas.openxmlformats.org/wordprocessingml/2006/main" xmlns:w14="http://schemas.microsoft.com/office/word/2010/wordml" mc:Ignorable="w14">
   <w:docDefaults>
     <w:rPrDefault>
       <w:rPr>
@@ -1084,390 +1183,156 @@
     </w:rPrDefault>
     <w:pPrDefault/>
   </w:docDefaults>
-  <w:latentStyles w:defLockedState="0" w:defUIPriority="99" w:defSemiHidden="0" w:defUnhideWhenUsed="0" w:defQFormat="0" w:count="376">
-    <w:lsdException w:name="Normal" w:uiPriority="0" w:qFormat="1"/>
-    <w:lsdException w:name="heading 1" w:uiPriority="9" w:qFormat="1"/>
-    <w:lsdException w:name="heading 2" w:semiHidden="1" w:uiPriority="9" w:unhideWhenUsed="1" w:qFormat="1"/>
-    <w:lsdException w:name="heading 3" w:semiHidden="1" w:uiPriority="9" w:unhideWhenUsed="1" w:qFormat="1"/>
-    <w:lsdException w:name="heading 4" w:semiHidden="1" w:uiPriority="9" w:unhideWhenUsed="1" w:qFormat="1"/>
-    <w:lsdException w:name="heading 5" w:semiHidden="1" w:uiPriority="9" w:unhideWhenUsed="1" w:qFormat="1"/>
-    <w:lsdException w:name="heading 6" w:semiHidden="1" w:uiPriority="9" w:unhideWhenUsed="1" w:qFormat="1"/>
-    <w:lsdException w:name="heading 7" w:semiHidden="1" w:uiPriority="9" w:unhideWhenUsed="1" w:qFormat="1"/>
-    <w:lsdException w:name="heading 8" w:semiHidden="1" w:uiPriority="9" w:unhideWhenUsed="1" w:qFormat="1"/>
-    <w:lsdException w:name="heading 9" w:semiHidden="1" w:uiPriority="9" w:unhideWhenUsed="1" w:qFormat="1"/>
-    <w:lsdException w:name="index 1" w:semiHidden="1" w:unhideWhenUsed="1"/>
-    <w:lsdException w:name="index 2" w:semiHidden="1" w:unhideWhenUsed="1"/>
-    <w:lsdException w:name="index 3" w:semiHidden="1" w:unhideWhenUsed="1"/>
-    <w:lsdException w:name="index 4" w:semiHidden="1" w:unhideWhenUsed="1"/>
-    <w:lsdException w:name="index 5" w:semiHidden="1" w:unhideWhenUsed="1"/>
-    <w:lsdException w:name="index 6" w:semiHidden="1" w:unhideWhenUsed="1"/>
-    <w:lsdException w:name="index 7" w:semiHidden="1" w:unhideWhenUsed="1"/>
-    <w:lsdException w:name="index 8" w:semiHidden="1" w:unhideWhenUsed="1"/>
-    <w:lsdException w:name="index 9" w:semiHidden="1" w:unhideWhenUsed="1"/>
-    <w:lsdException w:name="toc 1" w:semiHidden="1" w:uiPriority="39" w:unhideWhenUsed="1"/>
-    <w:lsdException w:name="toc 2" w:semiHidden="1" w:uiPriority="39" w:unhideWhenUsed="1"/>
-    <w:lsdException w:name="toc 3" w:semiHidden="1" w:uiPriority="39" w:unhideWhenUsed="1"/>
-    <w:lsdException w:name="toc 4" w:semiHidden="1" w:uiPriority="39" w:unhideWhenUsed="1"/>
-    <w:lsdException w:name="toc 5" w:semiHidden="1" w:uiPriority="39" w:unhideWhenUsed="1"/>
-    <w:lsdException w:name="toc 6" w:semiHidden="1" w:uiPriority="39" w:unhideWhenUsed="1"/>
-    <w:lsdException w:name="toc 7" w:semiHidden="1" w:uiPriority="39" w:unhideWhenUsed="1"/>
-    <w:lsdException w:name="toc 8" w:semiHidden="1" w:uiPriority="39" w:unhideWhenUsed="1"/>
-    <w:lsdException w:name="toc 9" w:semiHidden="1" w:uiPriority="39" w:unhideWhenUsed="1"/>
-    <w:lsdException w:name="Normal Indent" w:semiHidden="1" w:unhideWhenUsed="1"/>
-    <w:lsdException w:name="footnote text" w:semiHidden="1" w:unhideWhenUsed="1"/>
-    <w:lsdException w:name="annotation text" w:semiHidden="1" w:unhideWhenUsed="1"/>
-    <w:lsdException w:name="header" w:semiHidden="1" w:unhideWhenUsed="1"/>
-    <w:lsdException w:name="footer" w:semiHidden="1" w:unhideWhenUsed="1"/>
-    <w:lsdException w:name="index heading" w:semiHidden="1" w:unhideWhenUsed="1"/>
-    <w:lsdException w:name="caption" w:semiHidden="1" w:uiPriority="35" w:unhideWhenUsed="1" w:qFormat="1"/>
-    <w:lsdException w:name="table of figures" w:semiHidden="1" w:unhideWhenUsed="1"/>
-    <w:lsdException w:name="envelope address" w:semiHidden="1" w:unhideWhenUsed="1"/>
-    <w:lsdException w:name="envelope return" w:semiHidden="1" w:unhideWhenUsed="1"/>
-    <w:lsdException w:name="footnote reference" w:semiHidden="1" w:unhideWhenUsed="1"/>
-    <w:lsdException w:name="annotation reference" w:semiHidden="1" w:unhideWhenUsed="1"/>
-    <w:lsdException w:name="line number" w:semiHidden="1" w:unhideWhenUsed="1"/>
-    <w:lsdException w:name="page number" w:semiHidden="1" w:unhideWhenUsed="1"/>
-    <w:lsdException w:name="endnote reference" w:semiHidden="1" w:unhideWhenUsed="1"/>
-    <w:lsdException w:name="endnote text" w:semiHidden="1" w:unhideWhenUsed="1"/>
-    <w:lsdException w:name="table of authorities" w:semiHidden="1" w:unhideWhenUsed="1"/>
-    <w:lsdException w:name="macro" w:semiHidden="1" w:unhideWhenUsed="1"/>
-    <w:lsdException w:name="toa heading" w:semiHidden="1" w:unhideWhenUsed="1"/>
-    <w:lsdException w:name="List" w:semiHidden="1" w:unhideWhenUsed="1"/>
-    <w:lsdException w:name="List Bullet" w:semiHidden="1" w:unhideWhenUsed="1"/>
-    <w:lsdException w:name="List Number" w:semiHidden="1" w:unhideWhenUsed="1"/>
-    <w:lsdException w:name="List 2" w:semiHidden="1" w:unhideWhenUsed="1"/>
-    <w:lsdException w:name="List 3" w:semiHidden="1" w:unhideWhenUsed="1"/>
-    <w:lsdException w:name="List 4" w:semiHidden="1" w:unhideWhenUsed="1"/>
-    <w:lsdException w:name="List 5" w:semiHidden="1" w:unhideWhenUsed="1"/>
-    <w:lsdException w:name="List Bullet 2" w:semiHidden="1" w:unhideWhenUsed="1"/>
-    <w:lsdException w:name="List Bullet 3" w:semiHidden="1" w:unhideWhenUsed="1"/>
-    <w:lsdException w:name="List Bullet 4" w:semiHidden="1" w:unhideWhenUsed="1"/>
-    <w:lsdException w:name="List Bullet 5" w:semiHidden="1" w:unhideWhenUsed="1"/>
-    <w:lsdException w:name="List Number 2" w:semiHidden="1" w:unhideWhenUsed="1"/>
-    <w:lsdException w:name="List Number 3" w:semiHidden="1" w:unhideWhenUsed="1"/>
-    <w:lsdException w:name="List Number 4" w:semiHidden="1" w:unhideWhenUsed="1"/>
-    <w:lsdException w:name="List Number 5" w:semiHidden="1" w:unhideWhenUsed="1"/>
-    <w:lsdException w:name="Title" w:uiPriority="10" w:qFormat="1"/>
-    <w:lsdException w:name="Closing" w:semiHidden="1" w:unhideWhenUsed="1"/>
-    <w:lsdException w:name="Signature" w:semiHidden="1" w:unhideWhenUsed="1"/>
-    <w:lsdException w:name="Default Paragraph Font" w:semiHidden="1" w:uiPriority="1" w:unhideWhenUsed="1"/>
-    <w:lsdException w:name="Body Text" w:semiHidden="1" w:unhideWhenUsed="1"/>
-    <w:lsdException w:name="Body Text Indent" w:semiHidden="1" w:unhideWhenUsed="1"/>
-    <w:lsdException w:name="List Continue" w:semiHidden="1" w:unhideWhenUsed="1"/>
-    <w:lsdException w:name="List Continue 2" w:semiHidden="1" w:unhideWhenUsed="1"/>
-    <w:lsdException w:name="List Continue 3" w:semiHidden="1" w:unhideWhenUsed="1"/>
-    <w:lsdException w:name="List Continue 4" w:semiHidden="1" w:unhideWhenUsed="1"/>
-    <w:lsdException w:name="List Continue 5" w:semiHidden="1" w:unhideWhenUsed="1"/>
-    <w:lsdException w:name="Message Header" w:semiHidden="1" w:unhideWhenUsed="1"/>
-    <w:lsdException w:name="Subtitle" w:uiPriority="11" w:qFormat="1"/>
-    <w:lsdException w:name="Salutation" w:semiHidden="1" w:unhideWhenUsed="1"/>
-    <w:lsdException w:name="Date" w:semiHidden="1" w:unhideWhenUsed="1"/>
-    <w:lsdException w:name="Body Text First Indent" w:semiHidden="1" w:unhideWhenUsed="1"/>
-    <w:lsdException w:name="Body Text First Indent 2" w:semiHidden="1" w:unhideWhenUsed="1"/>
-    <w:lsdException w:name="Note Heading" w:semiHidden="1" w:unhideWhenUsed="1"/>
-    <w:lsdException w:name="Body Text 2" w:semiHidden="1" w:unhideWhenUsed="1"/>
-    <w:lsdException w:name="Body Text 3" w:semiHidden="1" w:unhideWhenUsed="1"/>
-    <w:lsdException w:name="Body Text Indent 2" w:semiHidden="1" w:unhideWhenUsed="1"/>
-    <w:lsdException w:name="Body Text Indent 3" w:semiHidden="1" w:unhideWhenUsed="1"/>
-    <w:lsdException w:name="Block Text" w:semiHidden="1" w:unhideWhenUsed="1"/>
-    <w:lsdException w:name="Hyperlink" w:semiHidden="1" w:unhideWhenUsed="1"/>
-    <w:lsdException w:name="FollowedHyperlink" w:semiHidden="1" w:unhideWhenUsed="1"/>
-    <w:lsdException w:name="Strong" w:uiPriority="22" w:qFormat="1"/>
-    <w:lsdException w:name="Emphasis" w:uiPriority="20" w:qFormat="1"/>
-    <w:lsdException w:name="Document Map" w:semiHidden="1" w:unhideWhenUsed="1"/>
-    <w:lsdException w:name="Plain Text" w:semiHidden="1" w:unhideWhenUsed="1"/>
-    <w:lsdException w:name="E-mail Signature" w:semiHidden="1" w:unhideWhenUsed="1"/>
-    <w:lsdException w:name="HTML Top of Form" w:semiHidden="1" w:unhideWhenUsed="1"/>
-    <w:lsdException w:name="HTML Bottom of Form" w:semiHidden="1" w:unhideWhenUsed="1"/>
-    <w:lsdException w:name="Normal (Web)" w:semiHidden="1" w:unhideWhenUsed="1"/>
-    <w:lsdException w:name="HTML Acronym" w:semiHidden="1" w:unhideWhenUsed="1"/>
-    <w:lsdException w:name="HTML Address" w:semiHidden="1" w:unhideWhenUsed="1"/>
-    <w:lsdException w:name="HTML Cite" w:semiHidden="1" w:unhideWhenUsed="1"/>
-    <w:lsdException w:name="HTML Code" w:semiHidden="1" w:unhideWhenUsed="1"/>
-    <w:lsdException w:name="HTML Definition" w:semiHidden="1" w:unhideWhenUsed="1"/>
-    <w:lsdException w:name="HTML Keyboard" w:semiHidden="1" w:unhideWhenUsed="1"/>
-    <w:lsdException w:name="HTML Preformatted" w:semiHidden="1" w:unhideWhenUsed="1"/>
-    <w:lsdException w:name="HTML Sample" w:semiHidden="1" w:unhideWhenUsed="1"/>
-    <w:lsdException w:name="HTML Typewriter" w:semiHidden="1" w:unhideWhenUsed="1"/>
-    <w:lsdException w:name="HTML Variable" w:semiHidden="1" w:unhideWhenUsed="1"/>
-    <w:lsdException w:name="Normal Table" w:semiHidden="1" w:unhideWhenUsed="1"/>
-    <w:lsdException w:name="annotation subject" w:semiHidden="1" w:unhideWhenUsed="1"/>
-    <w:lsdException w:name="No List" w:semiHidden="1" w:unhideWhenUsed="1"/>
-    <w:lsdException w:name="Outline List 1" w:semiHidden="1" w:unhideWhenUsed="1"/>
-    <w:lsdException w:name="Outline List 2" w:semiHidden="1" w:unhideWhenUsed="1"/>
-    <w:lsdException w:name="Outline List 3" w:semiHidden="1" w:unhideWhenUsed="1"/>
-    <w:lsdException w:name="Table Simple 1" w:semiHidden="1" w:unhideWhenUsed="1"/>
-    <w:lsdException w:name="Table Simple 2" w:semiHidden="1" w:unhideWhenUsed="1"/>
-    <w:lsdException w:name="Table Simple 3" w:semiHidden="1" w:unhideWhenUsed="1"/>
-    <w:lsdException w:name="Table Classic 1" w:semiHidden="1" w:unhideWhenUsed="1"/>
-    <w:lsdException w:name="Table Classic 2" w:semiHidden="1" w:unhideWhenUsed="1"/>
-    <w:lsdException w:name="Table Classic 3" w:semiHidden="1" w:unhideWhenUsed="1"/>
-    <w:lsdException w:name="Table Classic 4" w:semiHidden="1" w:unhideWhenUsed="1"/>
-    <w:lsdException w:name="Table Colorful 1" w:semiHidden="1" w:unhideWhenUsed="1"/>
-    <w:lsdException w:name="Table Colorful 2" w:semiHidden="1" w:unhideWhenUsed="1"/>
-    <w:lsdException w:name="Table Colorful 3" w:semiHidden="1" w:unhideWhenUsed="1"/>
-    <w:lsdException w:name="Table Columns 1" w:semiHidden="1" w:unhideWhenUsed="1"/>
-    <w:lsdException w:name="Table Columns 2" w:semiHidden="1" w:unhideWhenUsed="1"/>
-    <w:lsdException w:name="Table Columns 3" w:semiHidden="1" w:unhideWhenUsed="1"/>
-    <w:lsdException w:name="Table Columns 4" w:semiHidden="1" w:unhideWhenUsed="1"/>
-    <w:lsdException w:name="Table Columns 5" w:semiHidden="1" w:unhideWhenUsed="1"/>
-    <w:lsdException w:name="Table Grid 1" w:semiHidden="1" w:unhideWhenUsed="1"/>
-    <w:lsdException w:name="Table Grid 2" w:semiHidden="1" w:unhideWhenUsed="1"/>
-    <w:lsdException w:name="Table Grid 3" w:semiHidden="1" w:unhideWhenUsed="1"/>
-    <w:lsdException w:name="Table Grid 4" w:semiHidden="1" w:unhideWhenUsed="1"/>
-    <w:lsdException w:name="Table Grid 5" w:semiHidden="1" w:unhideWhenUsed="1"/>
-    <w:lsdException w:name="Table Grid 6" w:semiHidden="1" w:unhideWhenUsed="1"/>
-    <w:lsdException w:name="Table Grid 7" w:semiHidden="1" w:unhideWhenUsed="1"/>
-    <w:lsdException w:name="Table Grid 8" w:semiHidden="1" w:unhideWhenUsed="1"/>
-    <w:lsdException w:name="Table List 1" w:semiHidden="1" w:unhideWhenUsed="1"/>
-    <w:lsdException w:name="Table List 2" w:semiHidden="1" w:unhideWhenUsed="1"/>
-    <w:lsdException w:name="Table List 3" w:semiHidden="1" w:unhideWhenUsed="1"/>
-    <w:lsdException w:name="Table List 4" w:semiHidden="1" w:unhideWhenUsed="1"/>
-    <w:lsdException w:name="Table List 5" w:semiHidden="1" w:unhideWhenUsed="1"/>
-    <w:lsdException w:name="Table List 6" w:semiHidden="1" w:unhideWhenUsed="1"/>
-    <w:lsdException w:name="Table List 7" w:semiHidden="1" w:unhideWhenUsed="1"/>
-    <w:lsdException w:name="Table List 8" w:semiHidden="1" w:unhideWhenUsed="1"/>
-    <w:lsdException w:name="Table 3D effects 1" w:semiHidden="1" w:unhideWhenUsed="1"/>
-    <w:lsdException w:name="Table 3D effects 2" w:semiHidden="1" w:unhideWhenUsed="1"/>
-    <w:lsdException w:name="Table 3D effects 3" w:semiHidden="1" w:unhideWhenUsed="1"/>
-    <w:lsdException w:name="Table Contemporary" w:semiHidden="1" w:unhideWhenUsed="1"/>
-    <w:lsdException w:name="Table Elegant" w:semiHidden="1" w:unhideWhenUsed="1"/>
-    <w:lsdException w:name="Table Professional" w:semiHidden="1" w:unhideWhenUsed="1"/>
-    <w:lsdException w:name="Table Subtle 1" w:semiHidden="1" w:unhideWhenUsed="1"/>
-    <w:lsdException w:name="Table Subtle 2" w:semiHidden="1" w:unhideWhenUsed="1"/>
-    <w:lsdException w:name="Table Web 1" w:semiHidden="1" w:unhideWhenUsed="1"/>
-    <w:lsdException w:name="Table Web 2" w:semiHidden="1" w:unhideWhenUsed="1"/>
-    <w:lsdException w:name="Table Web 3" w:semiHidden="1" w:unhideWhenUsed="1"/>
-    <w:lsdException w:name="Balloon Text" w:semiHidden="1" w:unhideWhenUsed="1"/>
-    <w:lsdException w:name="Table Grid" w:uiPriority="59"/>
-    <w:lsdException w:name="Table Theme" w:semiHidden="1" w:unhideWhenUsed="1"/>
-    <w:lsdException w:name="Placeholder Text" w:semiHidden="1"/>
-    <w:lsdException w:name="No Spacing" w:uiPriority="1" w:qFormat="1"/>
-    <w:lsdException w:name="Light Shading" w:uiPriority="60"/>
-    <w:lsdException w:name="Light List" w:uiPriority="61"/>
-    <w:lsdException w:name="Light Grid" w:uiPriority="62"/>
-    <w:lsdException w:name="Medium Shading 1" w:uiPriority="63"/>
-    <w:lsdException w:name="Medium Shading 2" w:uiPriority="64"/>
-    <w:lsdException w:name="Medium List 1" w:uiPriority="65"/>
-    <w:lsdException w:name="Medium List 2" w:uiPriority="66"/>
-    <w:lsdException w:name="Medium Grid 1" w:uiPriority="67"/>
-    <w:lsdException w:name="Medium Grid 2" w:uiPriority="68"/>
-    <w:lsdException w:name="Medium Grid 3" w:uiPriority="69"/>
-    <w:lsdException w:name="Dark List" w:uiPriority="70"/>
-    <w:lsdException w:name="Colorful Shading" w:uiPriority="71"/>
-    <w:lsdException w:name="Colorful List" w:uiPriority="72"/>
-    <w:lsdException w:name="Colorful Grid" w:uiPriority="73"/>
-    <w:lsdException w:name="Light Shading Accent 1" w:uiPriority="60"/>
-    <w:lsdException w:name="Light List Accent 1" w:uiPriority="61"/>
-    <w:lsdException w:name="Light Grid Accent 1" w:uiPriority="62"/>
-    <w:lsdException w:name="Medium Shading 1 Accent 1" w:uiPriority="63"/>
-    <w:lsdException w:name="Medium Shading 2 Accent 1" w:uiPriority="64"/>
-    <w:lsdException w:name="Medium List 1 Accent 1" w:uiPriority="65"/>
-    <w:lsdException w:name="Revision" w:semiHidden="1"/>
-    <w:lsdException w:name="List Paragraph" w:uiPriority="34" w:qFormat="1"/>
-    <w:lsdException w:name="Quote" w:uiPriority="29" w:qFormat="1"/>
-    <w:lsdException w:name="Intense Quote" w:uiPriority="30" w:qFormat="1"/>
-    <w:lsdException w:name="Medium List 2 Accent 1" w:uiPriority="66"/>
-    <w:lsdException w:name="Medium Grid 1 Accent 1" w:uiPriority="67"/>
-    <w:lsdException w:name="Medium Grid 2 Accent 1" w:uiPriority="68"/>
-    <w:lsdException w:name="Medium Grid 3 Accent 1" w:uiPriority="69"/>
-    <w:lsdException w:name="Dark List Accent 1" w:uiPriority="70"/>
-    <w:lsdException w:name="Colorful Shading Accent 1" w:uiPriority="71"/>
-    <w:lsdException w:name="Colorful List Accent 1" w:uiPriority="72"/>
-    <w:lsdException w:name="Colorful Grid Accent 1" w:uiPriority="73"/>
-    <w:lsdException w:name="Light Shading Accent 2" w:uiPriority="60"/>
-    <w:lsdException w:name="Light List Accent 2" w:uiPriority="61"/>
-    <w:lsdException w:name="Light Grid Accent 2" w:uiPriority="62"/>
-    <w:lsdException w:name="Medium Shading 1 Accent 2" w:uiPriority="63"/>
-    <w:lsdException w:name="Medium Shading 2 Accent 2" w:uiPriority="64"/>
-    <w:lsdException w:name="Medium List 1 Accent 2" w:uiPriority="65"/>
-    <w:lsdException w:name="Medium List 2 Accent 2" w:uiPriority="66"/>
-    <w:lsdException w:name="Medium Grid 1 Accent 2" w:uiPriority="67"/>
-    <w:lsdException w:name="Medium Grid 2 Accent 2" w:uiPriority="68"/>
-    <w:lsdException w:name="Medium Grid 3 Accent 2" w:uiPriority="69"/>
-    <w:lsdException w:name="Dark List Accent 2" w:uiPriority="70"/>
-    <w:lsdException w:name="Colorful Shading Accent 2" w:uiPriority="71"/>
-    <w:lsdException w:name="Colorful List Accent 2" w:uiPriority="72"/>
-    <w:lsdException w:name="Colorful Grid Accent 2" w:uiPriority="73"/>
-    <w:lsdException w:name="Light Shading Accent 3" w:uiPriority="60"/>
-    <w:lsdException w:name="Light List Accent 3" w:uiPriority="61"/>
-    <w:lsdException w:name="Light Grid Accent 3" w:uiPriority="62"/>
-    <w:lsdException w:name="Medium Shading 1 Accent 3" w:uiPriority="63"/>
-    <w:lsdException w:name="Medium Shading 2 Accent 3" w:uiPriority="64"/>
-    <w:lsdException w:name="Medium List 1 Accent 3" w:uiPriority="65"/>
-    <w:lsdException w:name="Medium List 2 Accent 3" w:uiPriority="66"/>
-    <w:lsdException w:name="Medium Grid 1 Accent 3" w:uiPriority="67"/>
-    <w:lsdException w:name="Medium Grid 2 Accent 3" w:uiPriority="68"/>
-    <w:lsdException w:name="Medium Grid 3 Accent 3" w:uiPriority="69"/>
-    <w:lsdException w:name="Dark List Accent 3" w:uiPriority="70"/>
-    <w:lsdException w:name="Colorful Shading Accent 3" w:uiPriority="71"/>
-    <w:lsdException w:name="Colorful List Accent 3" w:uiPriority="72"/>
-    <w:lsdException w:name="Colorful Grid Accent 3" w:uiPriority="73"/>
-    <w:lsdException w:name="Light Shading Accent 4" w:uiPriority="60"/>
-    <w:lsdException w:name="Light List Accent 4" w:uiPriority="61"/>
-    <w:lsdException w:name="Light Grid Accent 4" w:uiPriority="62"/>
-    <w:lsdException w:name="Medium Shading 1 Accent 4" w:uiPriority="63"/>
-    <w:lsdException w:name="Medium Shading 2 Accent 4" w:uiPriority="64"/>
-    <w:lsdException w:name="Medium List 1 Accent 4" w:uiPriority="65"/>
-    <w:lsdException w:name="Medium List 2 Accent 4" w:uiPriority="66"/>
-    <w:lsdException w:name="Medium Grid 1 Accent 4" w:uiPriority="67"/>
-    <w:lsdException w:name="Medium Grid 2 Accent 4" w:uiPriority="68"/>
-    <w:lsdException w:name="Medium Grid 3 Accent 4" w:uiPriority="69"/>
-    <w:lsdException w:name="Dark List Accent 4" w:uiPriority="70"/>
-    <w:lsdException w:name="Colorful Shading Accent 4" w:uiPriority="71"/>
-    <w:lsdException w:name="Colorful List Accent 4" w:uiPriority="72"/>
-    <w:lsdException w:name="Colorful Grid Accent 4" w:uiPriority="73"/>
-    <w:lsdException w:name="Light Shading Accent 5" w:uiPriority="60"/>
-    <w:lsdException w:name="Light List Accent 5" w:uiPriority="61"/>
-    <w:lsdException w:name="Light Grid Accent 5" w:uiPriority="62"/>
-    <w:lsdException w:name="Medium Shading 1 Accent 5" w:uiPriority="63"/>
-    <w:lsdException w:name="Medium Shading 2 Accent 5" w:uiPriority="64"/>
-    <w:lsdException w:name="Medium List 1 Accent 5" w:uiPriority="65"/>
-    <w:lsdException w:name="Medium List 2 Accent 5" w:uiPriority="66"/>
-    <w:lsdException w:name="Medium Grid 1 Accent 5" w:uiPriority="67"/>
-    <w:lsdException w:name="Medium Grid 2 Accent 5" w:uiPriority="68"/>
-    <w:lsdException w:name="Medium Grid 3 Accent 5" w:uiPriority="69"/>
-    <w:lsdException w:name="Dark List Accent 5" w:uiPriority="70"/>
-    <w:lsdException w:name="Colorful Shading Accent 5" w:uiPriority="71"/>
-    <w:lsdException w:name="Colorful List Accent 5" w:uiPriority="72"/>
-    <w:lsdException w:name="Colorful Grid Accent 5" w:uiPriority="73"/>
-    <w:lsdException w:name="Light Shading Accent 6" w:uiPriority="60"/>
-    <w:lsdException w:name="Light List Accent 6" w:uiPriority="61"/>
-    <w:lsdException w:name="Light Grid Accent 6" w:uiPriority="62"/>
-    <w:lsdException w:name="Medium Shading 1 Accent 6" w:uiPriority="63"/>
-    <w:lsdException w:name="Medium Shading 2 Accent 6" w:uiPriority="64"/>
-    <w:lsdException w:name="Medium List 1 Accent 6" w:uiPriority="65"/>
-    <w:lsdException w:name="Medium List 2 Accent 6" w:uiPriority="66"/>
-    <w:lsdException w:name="Medium Grid 1 Accent 6" w:uiPriority="67"/>
-    <w:lsdException w:name="Medium Grid 2 Accent 6" w:uiPriority="68"/>
-    <w:lsdException w:name="Medium Grid 3 Accent 6" w:uiPriority="69"/>
-    <w:lsdException w:name="Dark List Accent 6" w:uiPriority="70"/>
-    <w:lsdException w:name="Colorful Shading Accent 6" w:uiPriority="71"/>
-    <w:lsdException w:name="Colorful List Accent 6" w:uiPriority="72"/>
-    <w:lsdException w:name="Colorful Grid Accent 6" w:uiPriority="73"/>
-    <w:lsdException w:name="Subtle Emphasis" w:uiPriority="19" w:qFormat="1"/>
-    <w:lsdException w:name="Intense Emphasis" w:uiPriority="21" w:qFormat="1"/>
-    <w:lsdException w:name="Subtle Reference" w:uiPriority="31" w:qFormat="1"/>
-    <w:lsdException w:name="Intense Reference" w:uiPriority="32" w:qFormat="1"/>
-    <w:lsdException w:name="Book Title" w:uiPriority="33" w:qFormat="1"/>
-    <w:lsdException w:name="Bibliography" w:semiHidden="1" w:uiPriority="37" w:unhideWhenUsed="1"/>
-    <w:lsdException w:name="TOC Heading" w:semiHidden="1" w:uiPriority="39" w:unhideWhenUsed="1" w:qFormat="1"/>
-    <w:lsdException w:name="Plain Table 1" w:uiPriority="41"/>
-    <w:lsdException w:name="Plain Table 2" w:uiPriority="42"/>
-    <w:lsdException w:name="Plain Table 3" w:uiPriority="43"/>
-    <w:lsdException w:name="Plain Table 4" w:uiPriority="44"/>
-    <w:lsdException w:name="Plain Table 5" w:uiPriority="45"/>
-    <w:lsdException w:name="Grid Table Light" w:uiPriority="40"/>
-    <w:lsdException w:name="Grid Table 1 Light" w:uiPriority="46"/>
-    <w:lsdException w:name="Grid Table 2" w:uiPriority="47"/>
-    <w:lsdException w:name="Grid Table 3" w:uiPriority="48"/>
-    <w:lsdException w:name="Grid Table 4" w:uiPriority="49"/>
-    <w:lsdException w:name="Grid Table 5 Dark" w:uiPriority="50"/>
-    <w:lsdException w:name="Grid Table 6 Colorful" w:uiPriority="51"/>
-    <w:lsdException w:name="Grid Table 7 Colorful" w:uiPriority="52"/>
-    <w:lsdException w:name="Grid Table 1 Light Accent 1" w:uiPriority="46"/>
-    <w:lsdException w:name="Grid Table 2 Accent 1" w:uiPriority="47"/>
-    <w:lsdException w:name="Grid Table 3 Accent 1" w:uiPriority="48"/>
-    <w:lsdException w:name="Grid Table 4 Accent 1" w:uiPriority="49"/>
-    <w:lsdException w:name="Grid Table 5 Dark Accent 1" w:uiPriority="50"/>
-    <w:lsdException w:name="Grid Table 6 Colorful Accent 1" w:uiPriority="51"/>
-    <w:lsdException w:name="Grid Table 7 Colorful Accent 1" w:uiPriority="52"/>
-    <w:lsdException w:name="Grid Table 1 Light Accent 2" w:uiPriority="46"/>
-    <w:lsdException w:name="Grid Table 2 Accent 2" w:uiPriority="47"/>
-    <w:lsdException w:name="Grid Table 3 Accent 2" w:uiPriority="48"/>
-    <w:lsdException w:name="Grid Table 4 Accent 2" w:uiPriority="49"/>
-    <w:lsdException w:name="Grid Table 5 Dark Accent 2" w:uiPriority="50"/>
-    <w:lsdException w:name="Grid Table 6 Colorful Accent 2" w:uiPriority="51"/>
-    <w:lsdException w:name="Grid Table 7 Colorful Accent 2" w:uiPriority="52"/>
-    <w:lsdException w:name="Grid Table 1 Light Accent 3" w:uiPriority="46"/>
-    <w:lsdException w:name="Grid Table 2 Accent 3" w:uiPriority="47"/>
-    <w:lsdException w:name="Grid Table 3 Accent 3" w:uiPriority="48"/>
-    <w:lsdException w:name="Grid Table 4 Accent 3" w:uiPriority="49"/>
-    <w:lsdException w:name="Grid Table 5 Dark Accent 3" w:uiPriority="50"/>
-    <w:lsdException w:name="Grid Table 6 Colorful Accent 3" w:uiPriority="51"/>
-    <w:lsdException w:name="Grid Table 7 Colorful Accent 3" w:uiPriority="52"/>
-    <w:lsdException w:name="Grid Table 1 Light Accent 4" w:uiPriority="46"/>
-    <w:lsdException w:name="Grid Table 2 Accent 4" w:uiPriority="47"/>
-    <w:lsdException w:name="Grid Table 3 Accent 4" w:uiPriority="48"/>
-    <w:lsdException w:name="Grid Table 4 Accent 4" w:uiPriority="49"/>
-    <w:lsdException w:name="Grid Table 5 Dark Accent 4" w:uiPriority="50"/>
-    <w:lsdException w:name="Grid Table 6 Colorful Accent 4" w:uiPriority="51"/>
-    <w:lsdException w:name="Grid Table 7 Colorful Accent 4" w:uiPriority="52"/>
-    <w:lsdException w:name="Grid Table 1 Light Accent 5" w:uiPriority="46"/>
-    <w:lsdException w:name="Grid Table 2 Accent 5" w:uiPriority="47"/>
-    <w:lsdException w:name="Grid Table 3 Accent 5" w:uiPriority="48"/>
-    <w:lsdException w:name="Grid Table 4 Accent 5" w:uiPriority="49"/>
-    <w:lsdException w:name="Grid Table 5 Dark Accent 5" w:uiPriority="50"/>
-    <w:lsdException w:name="Grid Table 6 Colorful Accent 5" w:uiPriority="51"/>
-    <w:lsdException w:name="Grid Table 7 Colorful Accent 5" w:uiPriority="52"/>
-    <w:lsdException w:name="Grid Table 1 Light Accent 6" w:uiPriority="46"/>
-    <w:lsdException w:name="Grid Table 2 Accent 6" w:uiPriority="47"/>
-    <w:lsdException w:name="Grid Table 3 Accent 6" w:uiPriority="48"/>
-    <w:lsdException w:name="Grid Table 4 Accent 6" w:uiPriority="49"/>
-    <w:lsdException w:name="Grid Table 5 Dark Accent 6" w:uiPriority="50"/>
-    <w:lsdException w:name="Grid Table 6 Colorful Accent 6" w:uiPriority="51"/>
-    <w:lsdException w:name="Grid Table 7 Colorful Accent 6" w:uiPriority="52"/>
-    <w:lsdException w:name="List Table 1 Light" w:uiPriority="46"/>
-    <w:lsdException w:name="List Table 2" w:uiPriority="47"/>
-    <w:lsdException w:name="List Table 3" w:uiPriority="48"/>
-    <w:lsdException w:name="List Table 4" w:uiPriority="49"/>
-    <w:lsdException w:name="List Table 5 Dark" w:uiPriority="50"/>
-    <w:lsdException w:name="List Table 6 Colorful" w:uiPriority="51"/>
-    <w:lsdException w:name="List Table 7 Colorful" w:uiPriority="52"/>
-    <w:lsdException w:name="List Table 1 Light Accent 1" w:uiPriority="46"/>
-    <w:lsdException w:name="List Table 2 Accent 1" w:uiPriority="47"/>
-    <w:lsdException w:name="List Table 3 Accent 1" w:uiPriority="48"/>
-    <w:lsdException w:name="List Table 4 Accent 1" w:uiPriority="49"/>
-    <w:lsdException w:name="List Table 5 Dark Accent 1" w:uiPriority="50"/>
-    <w:lsdException w:name="List Table 6 Colorful Accent 1" w:uiPriority="51"/>
-    <w:lsdException w:name="List Table 7 Colorful Accent 1" w:uiPriority="52"/>
-    <w:lsdException w:name="List Table 1 Light Accent 2" w:uiPriority="46"/>
-    <w:lsdException w:name="List Table 2 Accent 2" w:uiPriority="47"/>
-    <w:lsdException w:name="List Table 3 Accent 2" w:uiPriority="48"/>
-    <w:lsdException w:name="List Table 4 Accent 2" w:uiPriority="49"/>
-    <w:lsdException w:name="List Table 5 Dark Accent 2" w:uiPriority="50"/>
-    <w:lsdException w:name="List Table 6 Colorful Accent 2" w:uiPriority="51"/>
-    <w:lsdException w:name="List Table 7 Colorful Accent 2" w:uiPriority="52"/>
-    <w:lsdException w:name="List Table 1 Light Accent 3" w:uiPriority="46"/>
-    <w:lsdException w:name="List Table 2 Accent 3" w:uiPriority="47"/>
-    <w:lsdException w:name="List Table 3 Accent 3" w:uiPriority="48"/>
-    <w:lsdException w:name="List Table 4 Accent 3" w:uiPriority="49"/>
-    <w:lsdException w:name="List Table 5 Dark Accent 3" w:uiPriority="50"/>
-    <w:lsdException w:name="List Table 6 Colorful Accent 3" w:uiPriority="51"/>
-    <w:lsdException w:name="List Table 7 Colorful Accent 3" w:uiPriority="52"/>
-    <w:lsdException w:name="List Table 1 Light Accent 4" w:uiPriority="46"/>
-    <w:lsdException w:name="List Table 2 Accent 4" w:uiPriority="47"/>
-    <w:lsdException w:name="List Table 3 Accent 4" w:uiPriority="48"/>
-    <w:lsdException w:name="List Table 4 Accent 4" w:uiPriority="49"/>
-    <w:lsdException w:name="List Table 5 Dark Accent 4" w:uiPriority="50"/>
-    <w:lsdException w:name="List Table 6 Colorful Accent 4" w:uiPriority="51"/>
-    <w:lsdException w:name="List Table 7 Colorful Accent 4" w:uiPriority="52"/>
-    <w:lsdException w:name="List Table 1 Light Accent 5" w:uiPriority="46"/>
-    <w:lsdException w:name="List Table 2 Accent 5" w:uiPriority="47"/>
-    <w:lsdException w:name="List Table 3 Accent 5" w:uiPriority="48"/>
-    <w:lsdException w:name="List Table 4 Accent 5" w:uiPriority="49"/>
-    <w:lsdException w:name="List Table 5 Dark Accent 5" w:uiPriority="50"/>
-    <w:lsdException w:name="List Table 6 Colorful Accent 5" w:uiPriority="51"/>
-    <w:lsdException w:name="List Table 7 Colorful Accent 5" w:uiPriority="52"/>
-    <w:lsdException w:name="List Table 1 Light Accent 6" w:uiPriority="46"/>
-    <w:lsdException w:name="List Table 2 Accent 6" w:uiPriority="47"/>
-    <w:lsdException w:name="List Table 3 Accent 6" w:uiPriority="48"/>
-    <w:lsdException w:name="List Table 4 Accent 6" w:uiPriority="49"/>
-    <w:lsdException w:name="List Table 5 Dark Accent 6" w:uiPriority="50"/>
-    <w:lsdException w:name="List Table 6 Colorful Accent 6" w:uiPriority="51"/>
-    <w:lsdException w:name="List Table 7 Colorful Accent 6" w:uiPriority="52"/>
+  <w:latentStyles w:defLockedState="0" w:defUIPriority="99" w:defSemiHidden="1" w:defUnhideWhenUsed="1" w:defQFormat="0" w:count="267">
+    <w:lsdException w:name="Normal" w:semiHidden="0" w:uiPriority="0" w:unhideWhenUsed="0" w:qFormat="1"/>
+    <w:lsdException w:name="heading 1" w:semiHidden="0" w:uiPriority="9" w:unhideWhenUsed="0" w:qFormat="1"/>
+    <w:lsdException w:name="heading 2" w:uiPriority="9" w:qFormat="1"/>
+    <w:lsdException w:name="heading 3" w:uiPriority="9" w:qFormat="1"/>
+    <w:lsdException w:name="heading 4" w:uiPriority="9" w:qFormat="1"/>
+    <w:lsdException w:name="heading 5" w:uiPriority="9" w:qFormat="1"/>
+    <w:lsdException w:name="heading 6" w:uiPriority="9" w:qFormat="1"/>
+    <w:lsdException w:name="heading 7" w:uiPriority="9" w:qFormat="1"/>
+    <w:lsdException w:name="heading 8" w:uiPriority="9" w:qFormat="1"/>
+    <w:lsdException w:name="heading 9" w:uiPriority="9" w:qFormat="1"/>
+    <w:lsdException w:name="toc 1" w:uiPriority="39"/>
+    <w:lsdException w:name="toc 2" w:uiPriority="39"/>
+    <w:lsdException w:name="toc 3" w:uiPriority="39"/>
+    <w:lsdException w:name="toc 4" w:uiPriority="39"/>
+    <w:lsdException w:name="toc 5" w:uiPriority="39"/>
+    <w:lsdException w:name="toc 6" w:uiPriority="39"/>
+    <w:lsdException w:name="toc 7" w:uiPriority="39"/>
+    <w:lsdException w:name="toc 8" w:uiPriority="39"/>
+    <w:lsdException w:name="toc 9" w:uiPriority="39"/>
+    <w:lsdException w:name="caption" w:uiPriority="35" w:qFormat="1"/>
+    <w:lsdException w:name="Title" w:semiHidden="0" w:uiPriority="10" w:unhideWhenUsed="0" w:qFormat="1"/>
+    <w:lsdException w:name="Default Paragraph Font" w:uiPriority="1"/>
+    <w:lsdException w:name="Subtitle" w:semiHidden="0" w:uiPriority="11" w:unhideWhenUsed="0" w:qFormat="1"/>
+    <w:lsdException w:name="Strong" w:semiHidden="0" w:uiPriority="22" w:unhideWhenUsed="0" w:qFormat="1"/>
+    <w:lsdException w:name="Emphasis" w:semiHidden="0" w:uiPriority="20" w:unhideWhenUsed="0" w:qFormat="1"/>
+    <w:lsdException w:name="Table Grid" w:semiHidden="0" w:uiPriority="59" w:unhideWhenUsed="0"/>
+    <w:lsdException w:name="Placeholder Text" w:unhideWhenUsed="0"/>
+    <w:lsdException w:name="No Spacing" w:semiHidden="0" w:uiPriority="1" w:unhideWhenUsed="0" w:qFormat="1"/>
+    <w:lsdException w:name="Light Shading" w:semiHidden="0" w:uiPriority="60" w:unhideWhenUsed="0"/>
+    <w:lsdException w:name="Light List" w:semiHidden="0" w:uiPriority="61" w:unhideWhenUsed="0"/>
+    <w:lsdException w:name="Light Grid" w:semiHidden="0" w:uiPriority="62" w:unhideWhenUsed="0"/>
+    <w:lsdException w:name="Medium Shading 1" w:semiHidden="0" w:uiPriority="63" w:unhideWhenUsed="0"/>
+    <w:lsdException w:name="Medium Shading 2" w:semiHidden="0" w:uiPriority="64" w:unhideWhenUsed="0"/>
+    <w:lsdException w:name="Medium List 1" w:semiHidden="0" w:uiPriority="65" w:unhideWhenUsed="0"/>
+    <w:lsdException w:name="Medium List 2" w:semiHidden="0" w:uiPriority="66" w:unhideWhenUsed="0"/>
+    <w:lsdException w:name="Medium Grid 1" w:semiHidden="0" w:uiPriority="67" w:unhideWhenUsed="0"/>
+    <w:lsdException w:name="Medium Grid 2" w:semiHidden="0" w:uiPriority="68" w:unhideWhenUsed="0"/>
+    <w:lsdException w:name="Medium Grid 3" w:semiHidden="0" w:uiPriority="69" w:unhideWhenUsed="0"/>
+    <w:lsdException w:name="Dark List" w:semiHidden="0" w:uiPriority="70" w:unhideWhenUsed="0"/>
+    <w:lsdException w:name="Colorful Shading" w:semiHidden="0" w:uiPriority="71" w:unhideWhenUsed="0"/>
+    <w:lsdException w:name="Colorful List" w:semiHidden="0" w:uiPriority="72" w:unhideWhenUsed="0"/>
+    <w:lsdException w:name="Colorful Grid" w:semiHidden="0" w:uiPriority="73" w:unhideWhenUsed="0"/>
+    <w:lsdException w:name="Light Shading Accent 1" w:semiHidden="0" w:uiPriority="60" w:unhideWhenUsed="0"/>
+    <w:lsdException w:name="Light List Accent 1" w:semiHidden="0" w:uiPriority="61" w:unhideWhenUsed="0"/>
+    <w:lsdException w:name="Light Grid Accent 1" w:semiHidden="0" w:uiPriority="62" w:unhideWhenUsed="0"/>
+    <w:lsdException w:name="Medium Shading 1 Accent 1" w:semiHidden="0" w:uiPriority="63" w:unhideWhenUsed="0"/>
+    <w:lsdException w:name="Medium Shading 2 Accent 1" w:semiHidden="0" w:uiPriority="64" w:unhideWhenUsed="0"/>
+    <w:lsdException w:name="Medium List 1 Accent 1" w:semiHidden="0" w:uiPriority="65" w:unhideWhenUsed="0"/>
+    <w:lsdException w:name="Revision" w:unhideWhenUsed="0"/>
+    <w:lsdException w:name="List Paragraph" w:semiHidden="0" w:uiPriority="34" w:unhideWhenUsed="0" w:qFormat="1"/>
+    <w:lsdException w:name="Quote" w:semiHidden="0" w:uiPriority="29" w:unhideWhenUsed="0" w:qFormat="1"/>
+    <w:lsdException w:name="Intense Quote" w:semiHidden="0" w:uiPriority="30" w:unhideWhenUsed="0" w:qFormat="1"/>
+    <w:lsdException w:name="Medium List 2 Accent 1" w:semiHidden="0" w:uiPriority="66" w:unhideWhenUsed="0"/>
+    <w:lsdException w:name="Medium Grid 1 Accent 1" w:semiHidden="0" w:uiPriority="67" w:unhideWhenUsed="0"/>
+    <w:lsdException w:name="Medium Grid 2 Accent 1" w:semiHidden="0" w:uiPriority="68" w:unhideWhenUsed="0"/>
+    <w:lsdException w:name="Medium Grid 3 Accent 1" w:semiHidden="0" w:uiPriority="69" w:unhideWhenUsed="0"/>
+    <w:lsdException w:name="Dark List Accent 1" w:semiHidden="0" w:uiPriority="70" w:unhideWhenUsed="0"/>
+    <w:lsdException w:name="Colorful Shading Accent 1" w:semiHidden="0" w:uiPriority="71" w:unhideWhenUsed="0"/>
+    <w:lsdException w:name="Colorful List Accent 1" w:semiHidden="0" w:uiPriority="72" w:unhideWhenUsed="0"/>
+    <w:lsdException w:name="Colorful Grid Accent 1" w:semiHidden="0" w:uiPriority="73" w:unhideWhenUsed="0"/>
+    <w:lsdException w:name="Light Shading Accent 2" w:semiHidden="0" w:uiPriority="60" w:unhideWhenUsed="0"/>
+    <w:lsdException w:name="Light List Accent 2" w:semiHidden="0" w:uiPriority="61" w:unhideWhenUsed="0"/>
+    <w:lsdException w:name="Light Grid Accent 2" w:semiHidden="0" w:uiPriority="62" w:unhideWhenUsed="0"/>
+    <w:lsdException w:name="Medium Shading 1 Accent 2" w:semiHidden="0" w:uiPriority="63" w:unhideWhenUsed="0"/>
+    <w:lsdException w:name="Medium Shading 2 Accent 2" w:semiHidden="0" w:uiPriority="64" w:unhideWhenUsed="0"/>
+    <w:lsdException w:name="Medium List 1 Accent 2" w:semiHidden="0" w:uiPriority="65" w:unhideWhenUsed="0"/>
+    <w:lsdException w:name="Medium List 2 Accent 2" w:semiHidden="0" w:uiPriority="66" w:unhideWhenUsed="0"/>
+    <w:lsdException w:name="Medium Grid 1 Accent 2" w:semiHidden="0" w:uiPriority="67" w:unhideWhenUsed="0"/>
+    <w:lsdException w:name="Medium Grid 2 Accent 2" w:semiHidden="0" w:uiPriority="68" w:unhideWhenUsed="0"/>
+    <w:lsdException w:name="Medium Grid 3 Accent 2" w:semiHidden="0" w:uiPriority="69" w:unhideWhenUsed="0"/>
+    <w:lsdException w:name="Dark List Accent 2" w:semiHidden="0" w:uiPriority="70" w:unhideWhenUsed="0"/>
+    <w:lsdException w:name="Colorful Shading Accent 2" w:semiHidden="0" w:uiPriority="71" w:unhideWhenUsed="0"/>
+    <w:lsdException w:name="Colorful List Accent 2" w:semiHidden="0" w:uiPriority="72" w:unhideWhenUsed="0"/>
+    <w:lsdException w:name="Colorful Grid Accent 2" w:semiHidden="0" w:uiPriority="73" w:unhideWhenUsed="0"/>
+    <w:lsdException w:name="Light Shading Accent 3" w:semiHidden="0" w:uiPriority="60" w:unhideWhenUsed="0"/>
+    <w:lsdException w:name="Light List Accent 3" w:semiHidden="0" w:uiPriority="61" w:unhideWhenUsed="0"/>
+    <w:lsdException w:name="Light Grid Accent 3" w:semiHidden="0" w:uiPriority="62" w:unhideWhenUsed="0"/>
+    <w:lsdException w:name="Medium Shading 1 Accent 3" w:semiHidden="0" w:uiPriority="63" w:unhideWhenUsed="0"/>
+    <w:lsdException w:name="Medium Shading 2 Accent 3" w:semiHidden="0" w:uiPriority="64" w:unhideWhenUsed="0"/>
+    <w:lsdException w:name="Medium List 1 Accent 3" w:semiHidden="0" w:uiPriority="65" w:unhideWhenUsed="0"/>
+    <w:lsdException w:name="Medium List 2 Accent 3" w:semiHidden="0" w:uiPriority="66" w:unhideWhenUsed="0"/>
+    <w:lsdException w:name="Medium Grid 1 Accent 3" w:semiHidden="0" w:uiPriority="67" w:unhideWhenUsed="0"/>
+    <w:lsdException w:name="Medium Grid 2 Accent 3" w:semiHidden="0" w:uiPriority="68" w:unhideWhenUsed="0"/>
+    <w:lsdException w:name="Medium Grid 3 Accent 3" w:semiHidden="0" w:uiPriority="69" w:unhideWhenUsed="0"/>
+    <w:lsdException w:name="Dark List Accent 3" w:semiHidden="0" w:uiPriority="70" w:unhideWhenUsed="0"/>
+    <w:lsdException w:name="Colorful Shading Accent 3" w:semiHidden="0" w:uiPriority="71" w:unhideWhenUsed="0"/>
+    <w:lsdException w:name="Colorful List Accent 3" w:semiHidden="0" w:uiPriority="72" w:unhideWhenUsed="0"/>
+    <w:lsdException w:name="Colorful Grid Accent 3" w:semiHidden="0" w:uiPriority="73" w:unhideWhenUsed="0"/>
+    <w:lsdException w:name="Light Shading Accent 4" w:semiHidden="0" w:uiPriority="60" w:unhideWhenUsed="0"/>
+    <w:lsdException w:name="Light List Accent 4" w:semiHidden="0" w:uiPriority="61" w:unhideWhenUsed="0"/>
+    <w:lsdException w:name="Light Grid Accent 4" w:semiHidden="0" w:uiPriority="62" w:unhideWhenUsed="0"/>
+    <w:lsdException w:name="Medium Shading 1 Accent 4" w:semiHidden="0" w:uiPriority="63" w:unhideWhenUsed="0"/>
+    <w:lsdException w:name="Medium Shading 2 Accent 4" w:semiHidden="0" w:uiPriority="64" w:unhideWhenUsed="0"/>
+    <w:lsdException w:name="Medium List 1 Accent 4" w:semiHidden="0" w:uiPriority="65" w:unhideWhenUsed="0"/>
+    <w:lsdException w:name="Medium List 2 Accent 4" w:semiHidden="0" w:uiPriority="66" w:unhideWhenUsed="0"/>
+    <w:lsdException w:name="Medium Grid 1 Accent 4" w:semiHidden="0" w:uiPriority="67" w:unhideWhenUsed="0"/>
+    <w:lsdException w:name="Medium Grid 2 Accent 4" w:semiHidden="0" w:uiPriority="68" w:unhideWhenUsed="0"/>
+    <w:lsdException w:name="Medium Grid 3 Accent 4" w:semiHidden="0" w:uiPriority="69" w:unhideWhenUsed="0"/>
+    <w:lsdException w:name="Dark List Accent 4" w:semiHidden="0" w:uiPriority="70" w:unhideWhenUsed="0"/>
+    <w:lsdException w:name="Colorful Shading Accent 4" w:semiHidden="0" w:uiPriority="71" w:unhideWhenUsed="0"/>
+    <w:lsdException w:name="Colorful List Accent 4" w:semiHidden="0" w:uiPriority="72" w:unhideWhenUsed="0"/>
+    <w:lsdException w:name="Colorful Grid Accent 4" w:semiHidden="0" w:uiPriority="73" w:unhideWhenUsed="0"/>
+    <w:lsdException w:name="Light Shading Accent 5" w:semiHidden="0" w:uiPriority="60" w:unhideWhenUsed="0"/>
+    <w:lsdException w:name="Light List Accent 5" w:semiHidden="0" w:uiPriority="61" w:unhideWhenUsed="0"/>
+    <w:lsdException w:name="Light Grid Accent 5" w:semiHidden="0" w:uiPriority="62" w:unhideWhenUsed="0"/>
+    <w:lsdException w:name="Medium Shading 1 Accent 5" w:semiHidden="0" w:uiPriority="63" w:unhideWhenUsed="0"/>
+    <w:lsdException w:name="Medium Shading 2 Accent 5" w:semiHidden="0" w:uiPriority="64" w:unhideWhenUsed="0"/>
+    <w:lsdException w:name="Medium List 1 Accent 5" w:semiHidden="0" w:uiPriority="65" w:unhideWhenUsed="0"/>
+    <w:lsdException w:name="Medium List 2 Accent 5" w:semiHidden="0" w:uiPriority="66" w:unhideWhenUsed="0"/>
+    <w:lsdException w:name="Medium Grid 1 Accent 5" w:semiHidden="0" w:uiPriority="67" w:unhideWhenUsed="0"/>
+    <w:lsdException w:name="Medium Grid 2 Accent 5" w:semiHidden="0" w:uiPriority="68" w:unhideWhenUsed="0"/>
+    <w:lsdException w:name="Medium Grid 3 Accent 5" w:semiHidden="0" w:uiPriority="69" w:unhideWhenUsed="0"/>
+    <w:lsdException w:name="Dark List Accent 5" w:semiHidden="0" w:uiPriority="70" w:unhideWhenUsed="0"/>
+    <w:lsdException w:name="Colorful Shading Accent 5" w:semiHidden="0" w:uiPriority="71" w:unhideWhenUsed="0"/>
+    <w:lsdException w:name="Colorful List Accent 5" w:semiHidden="0" w:uiPriority="72" w:unhideWhenUsed="0"/>
+    <w:lsdException w:name="Colorful Grid Accent 5" w:semiHidden="0" w:uiPriority="73" w:unhideWhenUsed="0"/>
+    <w:lsdException w:name="Light Shading Accent 6" w:semiHidden="0" w:uiPriority="60" w:unhideWhenUsed="0"/>
+    <w:lsdException w:name="Light List Accent 6" w:semiHidden="0" w:uiPriority="61" w:unhideWhenUsed="0"/>
+    <w:lsdException w:name="Light Grid Accent 6" w:semiHidden="0" w:uiPriority="62" w:unhideWhenUsed="0"/>
+    <w:lsdException w:name="Medium Shading 1 Accent 6" w:semiHidden="0" w:uiPriority="63" w:unhideWhenUsed="0"/>
+    <w:lsdException w:name="Medium Shading 2 Accent 6" w:semiHidden="0" w:uiPriority="64" w:unhideWhenUsed="0"/>
+    <w:lsdException w:name="Medium List 1 Accent 6" w:semiHidden="0" w:uiPriority="65" w:unhideWhenUsed="0"/>
+    <w:lsdException w:name="Medium List 2 Accent 6" w:semiHidden="0" w:uiPriority="66" w:unhideWhenUsed="0"/>
+    <w:lsdException w:name="Medium Grid 1 Accent 6" w:semiHidden="0" w:uiPriority="67" w:unhideWhenUsed="0"/>
+    <w:lsdException w:name="Medium Grid 2 Accent 6" w:semiHidden="0" w:uiPriority="68" w:unhideWhenUsed="0"/>
+    <w:lsdException w:name="Medium Grid 3 Accent 6" w:semiHidden="0" w:uiPriority="69" w:unhideWhenUsed="0"/>
+    <w:lsdException w:name="Dark List Accent 6" w:semiHidden="0" w:uiPriority="70" w:unhideWhenUsed="0"/>
+    <w:lsdException w:name="Colorful Shading Accent 6" w:semiHidden="0" w:uiPriority="71" w:unhideWhenUsed="0"/>
+    <w:lsdException w:name="Colorful List Accent 6" w:semiHidden="0" w:uiPriority="72" w:unhideWhenUsed="0"/>
+    <w:lsdException w:name="Colorful Grid Accent 6" w:semiHidden="0" w:uiPriority="73" w:unhideWhenUsed="0"/>
+    <w:lsdException w:name="Subtle Emphasis" w:semiHidden="0" w:uiPriority="19" w:unhideWhenUsed="0" w:qFormat="1"/>
+    <w:lsdException w:name="Intense Emphasis" w:semiHidden="0" w:uiPriority="21" w:unhideWhenUsed="0" w:qFormat="1"/>
+    <w:lsdException w:name="Subtle Reference" w:semiHidden="0" w:uiPriority="31" w:unhideWhenUsed="0" w:qFormat="1"/>
+    <w:lsdException w:name="Intense Reference" w:semiHidden="0" w:uiPriority="32" w:unhideWhenUsed="0" w:qFormat="1"/>
+    <w:lsdException w:name="Book Title" w:semiHidden="0" w:uiPriority="33" w:unhideWhenUsed="0" w:qFormat="1"/>
+    <w:lsdException w:name="Bibliography" w:uiPriority="37"/>
+    <w:lsdException w:name="TOC Heading" w:uiPriority="39" w:qFormat="1"/>
   </w:latentStyles>
   <w:style w:type="paragraph" w:default="1" w:styleId="Normal">
     <w:name w:val="Normal"/>
     <w:qFormat/>
   </w:style>
-  <w:style w:type="character" w:default="1" w:styleId="DefaultParagraphFont">
+  <w:style w:type="character" w:default="1" w:styleId="Policepardfaut">
     <w:name w:val="Default Paragraph Font"/>
     <w:uiPriority w:val="1"/>
     <w:semiHidden/>
     <w:unhideWhenUsed/>
   </w:style>
-  <w:style w:type="table" w:default="1" w:styleId="TableNormal">
+  <w:style w:type="table" w:default="1" w:styleId="TableauNormal">
     <w:name w:val="Normal Table"/>
     <w:uiPriority w:val="99"/>
     <w:semiHidden/>
@@ -1482,7 +1347,7 @@
       </w:tblCellMar>
     </w:tblPr>
   </w:style>
-  <w:style w:type="numbering" w:default="1" w:styleId="NoList">
+  <w:style w:type="numbering" w:default="1" w:styleId="Aucuneliste">
     <w:name w:val="No List"/>
     <w:uiPriority w:val="99"/>
     <w:semiHidden/>
@@ -1506,15 +1371,15 @@
   </w:style>
   <w:style w:type="character" w:customStyle="1" w:styleId="En-tteCar">
     <w:name w:val="En-tête Car"/>
-    <w:basedOn w:val="DefaultParagraphFont"/>
+    <w:basedOn w:val="Policepardfaut"/>
   </w:style>
   <w:style w:type="character" w:customStyle="1" w:styleId="PieddepageCar">
     <w:name w:val="Pied de page Car"/>
-    <w:basedOn w:val="DefaultParagraphFont"/>
+    <w:basedOn w:val="Policepardfaut"/>
   </w:style>
   <w:style w:type="character" w:customStyle="1" w:styleId="TextedebullesCar">
     <w:name w:val="Texte de bulles Car"/>
-    <w:basedOn w:val="DefaultParagraphFont"/>
+    <w:basedOn w:val="Policepardfaut"/>
     <w:rPr>
       <w:rFonts w:ascii="Tahoma" w:hAnsi="Tahoma" w:cs="Tahoma"/>
       <w:sz w:val="16"/>
@@ -1523,7 +1388,7 @@
   </w:style>
   <w:style w:type="character" w:customStyle="1" w:styleId="LienInternet">
     <w:name w:val="Lien Internet"/>
-    <w:basedOn w:val="DefaultParagraphFont"/>
+    <w:basedOn w:val="Policepardfaut"/>
     <w:rPr>
       <w:color w:val="0000FF"/>
       <w:u w:val="single"/>
@@ -1532,7 +1397,7 @@
   </w:style>
   <w:style w:type="character" w:customStyle="1" w:styleId="ParagraphedelisteCar">
     <w:name w:val="Paragraphe de liste Car"/>
-    <w:basedOn w:val="DefaultParagraphFont"/>
+    <w:basedOn w:val="Policepardfaut"/>
   </w:style>
   <w:style w:type="character" w:customStyle="1" w:styleId="tvcgCar">
     <w:name w:val="tvcg Car"/>
@@ -1549,10 +1414,10 @@
       <w:rFonts w:cs="Courier New"/>
     </w:rPr>
   </w:style>
-  <w:style w:type="paragraph" w:customStyle="1" w:styleId="Titre">
-    <w:name w:val="Titre"/>
+  <w:style w:type="paragraph" w:customStyle="1" w:styleId="Titre1">
+    <w:name w:val="Titre1"/>
     <w:basedOn w:val="Standard"/>
-    <w:next w:val="Corpsdetexte"/>
+    <w:next w:val="Corpsdetexte1"/>
     <w:pPr>
       <w:keepNext/>
       <w:spacing w:before="240" w:after="120"/>
@@ -1563,22 +1428,22 @@
       <w:szCs w:val="28"/>
     </w:rPr>
   </w:style>
-  <w:style w:type="paragraph" w:customStyle="1" w:styleId="Corpsdetexte">
-    <w:name w:val="Corps de texte"/>
+  <w:style w:type="paragraph" w:customStyle="1" w:styleId="Corpsdetexte1">
+    <w:name w:val="Corps de texte1"/>
     <w:basedOn w:val="Standard"/>
     <w:pPr>
       <w:spacing w:after="120"/>
     </w:pPr>
   </w:style>
-  <w:style w:type="paragraph" w:customStyle="1" w:styleId="Liste">
-    <w:name w:val="Liste"/>
-    <w:basedOn w:val="Corpsdetexte"/>
+  <w:style w:type="paragraph" w:customStyle="1" w:styleId="Liste1">
+    <w:name w:val="Liste1"/>
+    <w:basedOn w:val="Corpsdetexte1"/>
     <w:rPr>
       <w:rFonts w:cs="FreeSans"/>
     </w:rPr>
   </w:style>
-  <w:style w:type="paragraph" w:customStyle="1" w:styleId="Lgende">
-    <w:name w:val="Légende"/>
+  <w:style w:type="paragraph" w:customStyle="1" w:styleId="Lgende1">
+    <w:name w:val="Légende1"/>
     <w:basedOn w:val="Standard"/>
     <w:pPr>
       <w:suppressLineNumbers/>
@@ -1602,8 +1467,8 @@
       <w:rFonts w:cs="FreeSans"/>
     </w:rPr>
   </w:style>
-  <w:style w:type="paragraph" w:customStyle="1" w:styleId="En-tte">
-    <w:name w:val="En-tête"/>
+  <w:style w:type="paragraph" w:customStyle="1" w:styleId="En-tte1">
+    <w:name w:val="En-tête1"/>
     <w:basedOn w:val="Standard"/>
     <w:pPr>
       <w:suppressLineNumbers/>
@@ -1614,8 +1479,8 @@
       <w:spacing w:after="0" w:line="100" w:lineRule="atLeast"/>
     </w:pPr>
   </w:style>
-  <w:style w:type="paragraph" w:customStyle="1" w:styleId="Pieddepage">
-    <w:name w:val="Pied de page"/>
+  <w:style w:type="paragraph" w:customStyle="1" w:styleId="Pieddepage1">
+    <w:name w:val="Pied de page1"/>
     <w:basedOn w:val="Standard"/>
     <w:pPr>
       <w:suppressLineNumbers/>
@@ -1626,7 +1491,7 @@
       <w:spacing w:after="0" w:line="100" w:lineRule="atLeast"/>
     </w:pPr>
   </w:style>
-  <w:style w:type="paragraph" w:styleId="BalloonText">
+  <w:style w:type="paragraph" w:styleId="Textedebulles">
     <w:name w:val="Balloon Text"/>
     <w:basedOn w:val="Standard"/>
     <w:pPr>
@@ -1638,7 +1503,7 @@
       <w:szCs w:val="16"/>
     </w:rPr>
   </w:style>
-  <w:style w:type="paragraph" w:styleId="ListParagraph">
+  <w:style w:type="paragraph" w:styleId="Paragraphedeliste">
     <w:name w:val="List Paragraph"/>
     <w:basedOn w:val="Standard"/>
     <w:pPr>
@@ -1647,7 +1512,7 @@
   </w:style>
   <w:style w:type="paragraph" w:customStyle="1" w:styleId="tvcg">
     <w:name w:val="tvcg"/>
-    <w:basedOn w:val="ListParagraph"/>
+    <w:basedOn w:val="Paragraphedeliste"/>
     <w:pPr>
       <w:numPr>
         <w:numId w:val="1"/>
@@ -1663,12 +1528,12 @@
   </w:style>
   <w:style w:type="paragraph" w:customStyle="1" w:styleId="Contenuducadre">
     <w:name w:val="Contenu du cadre"/>
-    <w:basedOn w:val="Corpsdetexte"/>
-  </w:style>
-  <w:style w:type="paragraph" w:styleId="Header">
+    <w:basedOn w:val="Corpsdetexte1"/>
+  </w:style>
+  <w:style w:type="paragraph" w:styleId="En-tte">
     <w:name w:val="header"/>
     <w:basedOn w:val="Normal"/>
-    <w:link w:val="HeaderChar"/>
+    <w:link w:val="En-tteCar1"/>
     <w:uiPriority w:val="99"/>
     <w:unhideWhenUsed/>
     <w:rsid w:val="00D808E9"/>
@@ -1679,17 +1544,17 @@
       </w:tabs>
     </w:pPr>
   </w:style>
-  <w:style w:type="character" w:customStyle="1" w:styleId="HeaderChar">
-    <w:name w:val="Header Char"/>
-    <w:basedOn w:val="DefaultParagraphFont"/>
-    <w:link w:val="Header"/>
+  <w:style w:type="character" w:customStyle="1" w:styleId="En-tteCar1">
+    <w:name w:val="En-tête Car1"/>
+    <w:basedOn w:val="Policepardfaut"/>
+    <w:link w:val="En-tte"/>
     <w:uiPriority w:val="99"/>
     <w:rsid w:val="00D808E9"/>
   </w:style>
-  <w:style w:type="paragraph" w:styleId="Footer">
+  <w:style w:type="paragraph" w:styleId="Pieddepage">
     <w:name w:val="footer"/>
     <w:basedOn w:val="Normal"/>
-    <w:link w:val="FooterChar"/>
+    <w:link w:val="PieddepageCar1"/>
     <w:uiPriority w:val="99"/>
     <w:unhideWhenUsed/>
     <w:rsid w:val="00D808E9"/>
@@ -1700,10 +1565,10 @@
       </w:tabs>
     </w:pPr>
   </w:style>
-  <w:style w:type="character" w:customStyle="1" w:styleId="FooterChar">
-    <w:name w:val="Footer Char"/>
-    <w:basedOn w:val="DefaultParagraphFont"/>
-    <w:link w:val="Footer"/>
+  <w:style w:type="character" w:customStyle="1" w:styleId="PieddepageCar1">
+    <w:name w:val="Pied de page Car1"/>
+    <w:basedOn w:val="Policepardfaut"/>
+    <w:link w:val="Pieddepage"/>
     <w:uiPriority w:val="99"/>
     <w:rsid w:val="00D808E9"/>
   </w:style>
@@ -1717,6 +1582,196 @@
     <w:rPr>
       <w:rFonts w:ascii="Times New Roman" w:hAnsi="Times New Roman" w:cs="Times New Roman"/>
     </w:rPr>
+  </w:style>
+</w:styles>
+</file>
+
+<file path=word/stylesWithEffects.xml><?xml version="1.0" encoding="utf-8"?>
+<w:styles xmlns:wpc="http://schemas.microsoft.com/office/word/2010/wordprocessingCanvas" xmlns:mc="http://schemas.openxmlformats.org/markup-compatibility/2006" xmlns:o="urn:schemas-microsoft-com:office:office" xmlns:r="http://schemas.openxmlformats.org/officeDocument/2006/relationships" xmlns:m="http://schemas.openxmlformats.org/officeDocument/2006/math" xmlns:v="urn:schemas-microsoft-com:vml" xmlns:wp14="http://schemas.microsoft.com/office/word/2010/wordprocessingDrawing" xmlns:wp="http://schemas.openxmlformats.org/drawingml/2006/wordprocessingDrawing" xmlns:w10="urn:schemas-microsoft-com:office:word" xmlns:w="http://schemas.openxmlformats.org/wordprocessingml/2006/main" xmlns:w14="http://schemas.microsoft.com/office/word/2010/wordml" xmlns:wpg="http://schemas.microsoft.com/office/word/2010/wordprocessingGroup" xmlns:wpi="http://schemas.microsoft.com/office/word/2010/wordprocessingInk" xmlns:wne="http://schemas.microsoft.com/office/word/2006/wordml" xmlns:wps="http://schemas.microsoft.com/office/word/2010/wordprocessingShape" mc:Ignorable="w14 wp14">
+  <w:docDefaults>
+    <w:rPrDefault>
+      <w:rPr>
+        <w:rFonts w:asciiTheme="minorHAnsi" w:eastAsiaTheme="minorEastAsia" w:hAnsiTheme="minorHAnsi" w:cstheme="minorBidi"/>
+        <w:sz w:val="22"/>
+        <w:szCs w:val="22"/>
+        <w:lang w:val="fr-FR" w:eastAsia="fr-FR" w:bidi="ar-SA"/>
+      </w:rPr>
+    </w:rPrDefault>
+    <w:pPrDefault>
+      <w:pPr>
+        <w:spacing w:after="200" w:line="276" w:lineRule="auto"/>
+      </w:pPr>
+    </w:pPrDefault>
+  </w:docDefaults>
+  <w:latentStyles w:defLockedState="0" w:defUIPriority="99" w:defSemiHidden="1" w:defUnhideWhenUsed="1" w:defQFormat="0" w:count="267">
+    <w:lsdException w:name="Normal" w:semiHidden="0" w:uiPriority="0" w:unhideWhenUsed="0" w:qFormat="1"/>
+    <w:lsdException w:name="heading 1" w:semiHidden="0" w:uiPriority="9" w:unhideWhenUsed="0" w:qFormat="1"/>
+    <w:lsdException w:name="heading 2" w:uiPriority="9" w:qFormat="1"/>
+    <w:lsdException w:name="heading 3" w:uiPriority="9" w:qFormat="1"/>
+    <w:lsdException w:name="heading 4" w:uiPriority="9" w:qFormat="1"/>
+    <w:lsdException w:name="heading 5" w:uiPriority="9" w:qFormat="1"/>
+    <w:lsdException w:name="heading 6" w:uiPriority="9" w:qFormat="1"/>
+    <w:lsdException w:name="heading 7" w:uiPriority="9" w:qFormat="1"/>
+    <w:lsdException w:name="heading 8" w:uiPriority="9" w:qFormat="1"/>
+    <w:lsdException w:name="heading 9" w:uiPriority="9" w:qFormat="1"/>
+    <w:lsdException w:name="toc 1" w:uiPriority="39"/>
+    <w:lsdException w:name="toc 2" w:uiPriority="39"/>
+    <w:lsdException w:name="toc 3" w:uiPriority="39"/>
+    <w:lsdException w:name="toc 4" w:uiPriority="39"/>
+    <w:lsdException w:name="toc 5" w:uiPriority="39"/>
+    <w:lsdException w:name="toc 6" w:uiPriority="39"/>
+    <w:lsdException w:name="toc 7" w:uiPriority="39"/>
+    <w:lsdException w:name="toc 8" w:uiPriority="39"/>
+    <w:lsdException w:name="toc 9" w:uiPriority="39"/>
+    <w:lsdException w:name="caption" w:uiPriority="35" w:qFormat="1"/>
+    <w:lsdException w:name="Title" w:semiHidden="0" w:uiPriority="10" w:unhideWhenUsed="0" w:qFormat="1"/>
+    <w:lsdException w:name="Default Paragraph Font" w:uiPriority="1"/>
+    <w:lsdException w:name="Subtitle" w:semiHidden="0" w:uiPriority="11" w:unhideWhenUsed="0" w:qFormat="1"/>
+    <w:lsdException w:name="Strong" w:semiHidden="0" w:uiPriority="22" w:unhideWhenUsed="0" w:qFormat="1"/>
+    <w:lsdException w:name="Emphasis" w:semiHidden="0" w:uiPriority="20" w:unhideWhenUsed="0" w:qFormat="1"/>
+    <w:lsdException w:name="Table Grid" w:semiHidden="0" w:uiPriority="59" w:unhideWhenUsed="0"/>
+    <w:lsdException w:name="Placeholder Text" w:unhideWhenUsed="0"/>
+    <w:lsdException w:name="No Spacing" w:semiHidden="0" w:uiPriority="1" w:unhideWhenUsed="0" w:qFormat="1"/>
+    <w:lsdException w:name="Light Shading" w:semiHidden="0" w:uiPriority="60" w:unhideWhenUsed="0"/>
+    <w:lsdException w:name="Light List" w:semiHidden="0" w:uiPriority="61" w:unhideWhenUsed="0"/>
+    <w:lsdException w:name="Light Grid" w:semiHidden="0" w:uiPriority="62" w:unhideWhenUsed="0"/>
+    <w:lsdException w:name="Medium Shading 1" w:semiHidden="0" w:uiPriority="63" w:unhideWhenUsed="0"/>
+    <w:lsdException w:name="Medium Shading 2" w:semiHidden="0" w:uiPriority="64" w:unhideWhenUsed="0"/>
+    <w:lsdException w:name="Medium List 1" w:semiHidden="0" w:uiPriority="65" w:unhideWhenUsed="0"/>
+    <w:lsdException w:name="Medium List 2" w:semiHidden="0" w:uiPriority="66" w:unhideWhenUsed="0"/>
+    <w:lsdException w:name="Medium Grid 1" w:semiHidden="0" w:uiPriority="67" w:unhideWhenUsed="0"/>
+    <w:lsdException w:name="Medium Grid 2" w:semiHidden="0" w:uiPriority="68" w:unhideWhenUsed="0"/>
+    <w:lsdException w:name="Medium Grid 3" w:semiHidden="0" w:uiPriority="69" w:unhideWhenUsed="0"/>
+    <w:lsdException w:name="Dark List" w:semiHidden="0" w:uiPriority="70" w:unhideWhenUsed="0"/>
+    <w:lsdException w:name="Colorful Shading" w:semiHidden="0" w:uiPriority="71" w:unhideWhenUsed="0"/>
+    <w:lsdException w:name="Colorful List" w:semiHidden="0" w:uiPriority="72" w:unhideWhenUsed="0"/>
+    <w:lsdException w:name="Colorful Grid" w:semiHidden="0" w:uiPriority="73" w:unhideWhenUsed="0"/>
+    <w:lsdException w:name="Light Shading Accent 1" w:semiHidden="0" w:uiPriority="60" w:unhideWhenUsed="0"/>
+    <w:lsdException w:name="Light List Accent 1" w:semiHidden="0" w:uiPriority="61" w:unhideWhenUsed="0"/>
+    <w:lsdException w:name="Light Grid Accent 1" w:semiHidden="0" w:uiPriority="62" w:unhideWhenUsed="0"/>
+    <w:lsdException w:name="Medium Shading 1 Accent 1" w:semiHidden="0" w:uiPriority="63" w:unhideWhenUsed="0"/>
+    <w:lsdException w:name="Medium Shading 2 Accent 1" w:semiHidden="0" w:uiPriority="64" w:unhideWhenUsed="0"/>
+    <w:lsdException w:name="Medium List 1 Accent 1" w:semiHidden="0" w:uiPriority="65" w:unhideWhenUsed="0"/>
+    <w:lsdException w:name="Revision" w:unhideWhenUsed="0"/>
+    <w:lsdException w:name="List Paragraph" w:semiHidden="0" w:uiPriority="34" w:unhideWhenUsed="0" w:qFormat="1"/>
+    <w:lsdException w:name="Quote" w:semiHidden="0" w:uiPriority="29" w:unhideWhenUsed="0" w:qFormat="1"/>
+    <w:lsdException w:name="Intense Quote" w:semiHidden="0" w:uiPriority="30" w:unhideWhenUsed="0" w:qFormat="1"/>
+    <w:lsdException w:name="Medium List 2 Accent 1" w:semiHidden="0" w:uiPriority="66" w:unhideWhenUsed="0"/>
+    <w:lsdException w:name="Medium Grid 1 Accent 1" w:semiHidden="0" w:uiPriority="67" w:unhideWhenUsed="0"/>
+    <w:lsdException w:name="Medium Grid 2 Accent 1" w:semiHidden="0" w:uiPriority="68" w:unhideWhenUsed="0"/>
+    <w:lsdException w:name="Medium Grid 3 Accent 1" w:semiHidden="0" w:uiPriority="69" w:unhideWhenUsed="0"/>
+    <w:lsdException w:name="Dark List Accent 1" w:semiHidden="0" w:uiPriority="70" w:unhideWhenUsed="0"/>
+    <w:lsdException w:name="Colorful Shading Accent 1" w:semiHidden="0" w:uiPriority="71" w:unhideWhenUsed="0"/>
+    <w:lsdException w:name="Colorful List Accent 1" w:semiHidden="0" w:uiPriority="72" w:unhideWhenUsed="0"/>
+    <w:lsdException w:name="Colorful Grid Accent 1" w:semiHidden="0" w:uiPriority="73" w:unhideWhenUsed="0"/>
+    <w:lsdException w:name="Light Shading Accent 2" w:semiHidden="0" w:uiPriority="60" w:unhideWhenUsed="0"/>
+    <w:lsdException w:name="Light List Accent 2" w:semiHidden="0" w:uiPriority="61" w:unhideWhenUsed="0"/>
+    <w:lsdException w:name="Light Grid Accent 2" w:semiHidden="0" w:uiPriority="62" w:unhideWhenUsed="0"/>
+    <w:lsdException w:name="Medium Shading 1 Accent 2" w:semiHidden="0" w:uiPriority="63" w:unhideWhenUsed="0"/>
+    <w:lsdException w:name="Medium Shading 2 Accent 2" w:semiHidden="0" w:uiPriority="64" w:unhideWhenUsed="0"/>
+    <w:lsdException w:name="Medium List 1 Accent 2" w:semiHidden="0" w:uiPriority="65" w:unhideWhenUsed="0"/>
+    <w:lsdException w:name="Medium List 2 Accent 2" w:semiHidden="0" w:uiPriority="66" w:unhideWhenUsed="0"/>
+    <w:lsdException w:name="Medium Grid 1 Accent 2" w:semiHidden="0" w:uiPriority="67" w:unhideWhenUsed="0"/>
+    <w:lsdException w:name="Medium Grid 2 Accent 2" w:semiHidden="0" w:uiPriority="68" w:unhideWhenUsed="0"/>
+    <w:lsdException w:name="Medium Grid 3 Accent 2" w:semiHidden="0" w:uiPriority="69" w:unhideWhenUsed="0"/>
+    <w:lsdException w:name="Dark List Accent 2" w:semiHidden="0" w:uiPriority="70" w:unhideWhenUsed="0"/>
+    <w:lsdException w:name="Colorful Shading Accent 2" w:semiHidden="0" w:uiPriority="71" w:unhideWhenUsed="0"/>
+    <w:lsdException w:name="Colorful List Accent 2" w:semiHidden="0" w:uiPriority="72" w:unhideWhenUsed="0"/>
+    <w:lsdException w:name="Colorful Grid Accent 2" w:semiHidden="0" w:uiPriority="73" w:unhideWhenUsed="0"/>
+    <w:lsdException w:name="Light Shading Accent 3" w:semiHidden="0" w:uiPriority="60" w:unhideWhenUsed="0"/>
+    <w:lsdException w:name="Light List Accent 3" w:semiHidden="0" w:uiPriority="61" w:unhideWhenUsed="0"/>
+    <w:lsdException w:name="Light Grid Accent 3" w:semiHidden="0" w:uiPriority="62" w:unhideWhenUsed="0"/>
+    <w:lsdException w:name="Medium Shading 1 Accent 3" w:semiHidden="0" w:uiPriority="63" w:unhideWhenUsed="0"/>
+    <w:lsdException w:name="Medium Shading 2 Accent 3" w:semiHidden="0" w:uiPriority="64" w:unhideWhenUsed="0"/>
+    <w:lsdException w:name="Medium List 1 Accent 3" w:semiHidden="0" w:uiPriority="65" w:unhideWhenUsed="0"/>
+    <w:lsdException w:name="Medium List 2 Accent 3" w:semiHidden="0" w:uiPriority="66" w:unhideWhenUsed="0"/>
+    <w:lsdException w:name="Medium Grid 1 Accent 3" w:semiHidden="0" w:uiPriority="67" w:unhideWhenUsed="0"/>
+    <w:lsdException w:name="Medium Grid 2 Accent 3" w:semiHidden="0" w:uiPriority="68" w:unhideWhenUsed="0"/>
+    <w:lsdException w:name="Medium Grid 3 Accent 3" w:semiHidden="0" w:uiPriority="69" w:unhideWhenUsed="0"/>
+    <w:lsdException w:name="Dark List Accent 3" w:semiHidden="0" w:uiPriority="70" w:unhideWhenUsed="0"/>
+    <w:lsdException w:name="Colorful Shading Accent 3" w:semiHidden="0" w:uiPriority="71" w:unhideWhenUsed="0"/>
+    <w:lsdException w:name="Colorful List Accent 3" w:semiHidden="0" w:uiPriority="72" w:unhideWhenUsed="0"/>
+    <w:lsdException w:name="Colorful Grid Accent 3" w:semiHidden="0" w:uiPriority="73" w:unhideWhenUsed="0"/>
+    <w:lsdException w:name="Light Shading Accent 4" w:semiHidden="0" w:uiPriority="60" w:unhideWhenUsed="0"/>
+    <w:lsdException w:name="Light List Accent 4" w:semiHidden="0" w:uiPriority="61" w:unhideWhenUsed="0"/>
+    <w:lsdException w:name="Light Grid Accent 4" w:semiHidden="0" w:uiPriority="62" w:unhideWhenUsed="0"/>
+    <w:lsdException w:name="Medium Shading 1 Accent 4" w:semiHidden="0" w:uiPriority="63" w:unhideWhenUsed="0"/>
+    <w:lsdException w:name="Medium Shading 2 Accent 4" w:semiHidden="0" w:uiPriority="64" w:unhideWhenUsed="0"/>
+    <w:lsdException w:name="Medium List 1 Accent 4" w:semiHidden="0" w:uiPriority="65" w:unhideWhenUsed="0"/>
+    <w:lsdException w:name="Medium List 2 Accent 4" w:semiHidden="0" w:uiPriority="66" w:unhideWhenUsed="0"/>
+    <w:lsdException w:name="Medium Grid 1 Accent 4" w:semiHidden="0" w:uiPriority="67" w:unhideWhenUsed="0"/>
+    <w:lsdException w:name="Medium Grid 2 Accent 4" w:semiHidden="0" w:uiPriority="68" w:unhideWhenUsed="0"/>
+    <w:lsdException w:name="Medium Grid 3 Accent 4" w:semiHidden="0" w:uiPriority="69" w:unhideWhenUsed="0"/>
+    <w:lsdException w:name="Dark List Accent 4" w:semiHidden="0" w:uiPriority="70" w:unhideWhenUsed="0"/>
+    <w:lsdException w:name="Colorful Shading Accent 4" w:semiHidden="0" w:uiPriority="71" w:unhideWhenUsed="0"/>
+    <w:lsdException w:name="Colorful List Accent 4" w:semiHidden="0" w:uiPriority="72" w:unhideWhenUsed="0"/>
+    <w:lsdException w:name="Colorful Grid Accent 4" w:semiHidden="0" w:uiPriority="73" w:unhideWhenUsed="0"/>
+    <w:lsdException w:name="Light Shading Accent 5" w:semiHidden="0" w:uiPriority="60" w:unhideWhenUsed="0"/>
+    <w:lsdException w:name="Light List Accent 5" w:semiHidden="0" w:uiPriority="61" w:unhideWhenUsed="0"/>
+    <w:lsdException w:name="Light Grid Accent 5" w:semiHidden="0" w:uiPriority="62" w:unhideWhenUsed="0"/>
+    <w:lsdException w:name="Medium Shading 1 Accent 5" w:semiHidden="0" w:uiPriority="63" w:unhideWhenUsed="0"/>
+    <w:lsdException w:name="Medium Shading 2 Accent 5" w:semiHidden="0" w:uiPriority="64" w:unhideWhenUsed="0"/>
+    <w:lsdException w:name="Medium List 1 Accent 5" w:semiHidden="0" w:uiPriority="65" w:unhideWhenUsed="0"/>
+    <w:lsdException w:name="Medium List 2 Accent 5" w:semiHidden="0" w:uiPriority="66" w:unhideWhenUsed="0"/>
+    <w:lsdException w:name="Medium Grid 1 Accent 5" w:semiHidden="0" w:uiPriority="67" w:unhideWhenUsed="0"/>
+    <w:lsdException w:name="Medium Grid 2 Accent 5" w:semiHidden="0" w:uiPriority="68" w:unhideWhenUsed="0"/>
+    <w:lsdException w:name="Medium Grid 3 Accent 5" w:semiHidden="0" w:uiPriority="69" w:unhideWhenUsed="0"/>
+    <w:lsdException w:name="Dark List Accent 5" w:semiHidden="0" w:uiPriority="70" w:unhideWhenUsed="0"/>
+    <w:lsdException w:name="Colorful Shading Accent 5" w:semiHidden="0" w:uiPriority="71" w:unhideWhenUsed="0"/>
+    <w:lsdException w:name="Colorful List Accent 5" w:semiHidden="0" w:uiPriority="72" w:unhideWhenUsed="0"/>
+    <w:lsdException w:name="Colorful Grid Accent 5" w:semiHidden="0" w:uiPriority="73" w:unhideWhenUsed="0"/>
+    <w:lsdException w:name="Light Shading Accent 6" w:semiHidden="0" w:uiPriority="60" w:unhideWhenUsed="0"/>
+    <w:lsdException w:name="Light List Accent 6" w:semiHidden="0" w:uiPriority="61" w:unhideWhenUsed="0"/>
+    <w:lsdException w:name="Light Grid Accent 6" w:semiHidden="0" w:uiPriority="62" w:unhideWhenUsed="0"/>
+    <w:lsdException w:name="Medium Shading 1 Accent 6" w:semiHidden="0" w:uiPriority="63" w:unhideWhenUsed="0"/>
+    <w:lsdException w:name="Medium Shading 2 Accent 6" w:semiHidden="0" w:uiPriority="64" w:unhideWhenUsed="0"/>
+    <w:lsdException w:name="Medium List 1 Accent 6" w:semiHidden="0" w:uiPriority="65" w:unhideWhenUsed="0"/>
+    <w:lsdException w:name="Medium List 2 Accent 6" w:semiHidden="0" w:uiPriority="66" w:unhideWhenUsed="0"/>
+    <w:lsdException w:name="Medium Grid 1 Accent 6" w:semiHidden="0" w:uiPriority="67" w:unhideWhenUsed="0"/>
+    <w:lsdException w:name="Medium Grid 2 Accent 6" w:semiHidden="0" w:uiPriority="68" w:unhideWhenUsed="0"/>
+    <w:lsdException w:name="Medium Grid 3 Accent 6" w:semiHidden="0" w:uiPriority="69" w:unhideWhenUsed="0"/>
+    <w:lsdException w:name="Dark List Accent 6" w:semiHidden="0" w:uiPriority="70" w:unhideWhenUsed="0"/>
+    <w:lsdException w:name="Colorful Shading Accent 6" w:semiHidden="0" w:uiPriority="71" w:unhideWhenUsed="0"/>
+    <w:lsdException w:name="Colorful List Accent 6" w:semiHidden="0" w:uiPriority="72" w:unhideWhenUsed="0"/>
+    <w:lsdException w:name="Colorful Grid Accent 6" w:semiHidden="0" w:uiPriority="73" w:unhideWhenUsed="0"/>
+    <w:lsdException w:name="Subtle Emphasis" w:semiHidden="0" w:uiPriority="19" w:unhideWhenUsed="0" w:qFormat="1"/>
+    <w:lsdException w:name="Intense Emphasis" w:semiHidden="0" w:uiPriority="21" w:unhideWhenUsed="0" w:qFormat="1"/>
+    <w:lsdException w:name="Subtle Reference" w:semiHidden="0" w:uiPriority="31" w:unhideWhenUsed="0" w:qFormat="1"/>
+    <w:lsdException w:name="Intense Reference" w:semiHidden="0" w:uiPriority="32" w:unhideWhenUsed="0" w:qFormat="1"/>
+    <w:lsdException w:name="Book Title" w:semiHidden="0" w:uiPriority="33" w:unhideWhenUsed="0" w:qFormat="1"/>
+    <w:lsdException w:name="Bibliography" w:uiPriority="37"/>
+    <w:lsdException w:name="TOC Heading" w:uiPriority="39" w:qFormat="1"/>
+  </w:latentStyles>
+  <w:style w:type="paragraph" w:default="1" w:styleId="Normal">
+    <w:name w:val="Normal"/>
+    <w:qFormat/>
+  </w:style>
+  <w:style w:type="character" w:default="1" w:styleId="Policepardfaut">
+    <w:name w:val="Default Paragraph Font"/>
+    <w:uiPriority w:val="1"/>
+    <w:semiHidden/>
+    <w:unhideWhenUsed/>
+  </w:style>
+  <w:style w:type="table" w:default="1" w:styleId="TableauNormal">
+    <w:name w:val="Normal Table"/>
+    <w:uiPriority w:val="99"/>
+    <w:semiHidden/>
+    <w:unhideWhenUsed/>
+    <w:tblPr>
+      <w:tblInd w:w="0" w:type="dxa"/>
+      <w:tblCellMar>
+        <w:top w:w="0" w:type="dxa"/>
+        <w:left w:w="108" w:type="dxa"/>
+        <w:bottom w:w="0" w:type="dxa"/>
+        <w:right w:w="108" w:type="dxa"/>
+      </w:tblCellMar>
+    </w:tblPr>
+  </w:style>
+  <w:style w:type="numbering" w:default="1" w:styleId="Aucuneliste">
+    <w:name w:val="No List"/>
+    <w:uiPriority w:val="99"/>
+    <w:semiHidden/>
+    <w:unhideWhenUsed/>
   </w:style>
 </w:styles>
 </file>

</xml_diff>

<commit_message>
corrected remaining 2019 in docx template
</commit_message>
<xml_diff>
--- a/dist/styles-visu-2020/abstract.docx
+++ b/dist/styles-visu-2020/abstract.docx
@@ -1,6 +1,6 @@
 
 <file path=word/document.xml><?xml version="1.0" encoding="utf-8"?>
-<w:document xmlns:wpc="http://schemas.microsoft.com/office/word/2010/wordprocessingCanvas" xmlns:cx="http://schemas.microsoft.com/office/drawing/2014/chartex" xmlns:cx1="http://schemas.microsoft.com/office/drawing/2015/9/8/chartex" xmlns:cx2="http://schemas.microsoft.com/office/drawing/2015/10/21/chartex" xmlns:cx3="http://schemas.microsoft.com/office/drawing/2016/5/9/chartex" xmlns:cx4="http://schemas.microsoft.com/office/drawing/2016/5/10/chartex" xmlns:cx5="http://schemas.microsoft.com/office/drawing/2016/5/11/chartex" xmlns:cx6="http://schemas.microsoft.com/office/drawing/2016/5/12/chartex" xmlns:cx7="http://schemas.microsoft.com/office/drawing/2016/5/13/chartex" xmlns:cx8="http://schemas.microsoft.com/office/drawing/2016/5/14/chartex" xmlns:mc="http://schemas.openxmlformats.org/markup-compatibility/2006" xmlns:aink="http://schemas.microsoft.com/office/drawing/2016/ink" xmlns:am3d="http://schemas.microsoft.com/office/drawing/2017/model3d" xmlns:o="urn:schemas-microsoft-com:office:office" xmlns:r="http://schemas.openxmlformats.org/officeDocument/2006/relationships" xmlns:m="http://schemas.openxmlformats.org/officeDocument/2006/math" xmlns:v="urn:schemas-microsoft-com:vml" xmlns:wp14="http://schemas.microsoft.com/office/word/2010/wordprocessingDrawing" xmlns:wp="http://schemas.openxmlformats.org/drawingml/2006/wordprocessingDrawing" xmlns:w10="urn:schemas-microsoft-com:office:word" xmlns:w="http://schemas.openxmlformats.org/wordprocessingml/2006/main" xmlns:w14="http://schemas.microsoft.com/office/word/2010/wordml" xmlns:w15="http://schemas.microsoft.com/office/word/2012/wordml" xmlns:w16cex="http://schemas.microsoft.com/office/word/2018/wordml/cex" xmlns:w16cid="http://schemas.microsoft.com/office/word/2016/wordml/cid" xmlns:w16="http://schemas.microsoft.com/office/word/2018/wordml" xmlns:w16se="http://schemas.microsoft.com/office/word/2015/wordml/symex" xmlns:wpg="http://schemas.microsoft.com/office/word/2010/wordprocessingGroup" xmlns:wpi="http://schemas.microsoft.com/office/word/2010/wordprocessingInk" xmlns:wne="http://schemas.microsoft.com/office/word/2006/wordml" xmlns:wps="http://schemas.microsoft.com/office/word/2010/wordprocessingShape" mc:Ignorable="w14 w15 w16se w16cid w16 w16cex wp14">
+<w:document xmlns:wpc="http://schemas.microsoft.com/office/word/2010/wordprocessingCanvas" xmlns:mc="http://schemas.openxmlformats.org/markup-compatibility/2006" xmlns:o="urn:schemas-microsoft-com:office:office" xmlns:r="http://schemas.openxmlformats.org/officeDocument/2006/relationships" xmlns:m="http://schemas.openxmlformats.org/officeDocument/2006/math" xmlns:v="urn:schemas-microsoft-com:vml" xmlns:wp14="http://schemas.microsoft.com/office/word/2010/wordprocessingDrawing" xmlns:wp="http://schemas.openxmlformats.org/drawingml/2006/wordprocessingDrawing" xmlns:w10="urn:schemas-microsoft-com:office:word" xmlns:w="http://schemas.openxmlformats.org/wordprocessingml/2006/main" xmlns:w14="http://schemas.microsoft.com/office/word/2010/wordml" xmlns:wpg="http://schemas.microsoft.com/office/word/2010/wordprocessingGroup" xmlns:wpi="http://schemas.microsoft.com/office/word/2010/wordprocessingInk" xmlns:wne="http://schemas.microsoft.com/office/word/2006/wordml" xmlns:wps="http://schemas.microsoft.com/office/word/2010/wordprocessingShape" mc:Ignorable="w14 wp14">
   <w:body>
     <w:p>
       <w:pPr>
@@ -8,8 +8,6 @@
         <w:spacing w:after="0"/>
         <w:jc w:val="center"/>
       </w:pPr>
-      <w:bookmarkStart w:id="0" w:name="_GoBack"/>
-      <w:bookmarkEnd w:id="0"/>
       <w:r>
         <w:rPr>
           <w:sz w:val="44"/>
@@ -35,9 +33,6 @@
         <w:jc w:val="center"/>
       </w:pPr>
       <w:r>
-        <w:rPr>
-          <w:lang w:val="en-US"/>
-        </w:rPr>
         <w:t>Moi et mes co-auteurs</w:t>
       </w:r>
     </w:p>
@@ -49,7 +44,6 @@
         <w:rPr>
           <w:sz w:val="16"/>
           <w:szCs w:val="16"/>
-          <w:lang w:val="en-GB"/>
         </w:rPr>
       </w:pPr>
       <w:r>
@@ -75,7 +69,40 @@
           <w:szCs w:val="16"/>
           <w:lang w:val="en-US"/>
         </w:rPr>
-        <w:t xml:space="preserve">he talk I will give at Visu 2019. </w:t>
+        <w:t>he talk I will give at Visu</w:t>
+      </w:r>
+      <w:bookmarkStart w:id="0" w:name="_GoBack"/>
+      <w:bookmarkEnd w:id="0"/>
+      <w:r>
+        <w:rPr>
+          <w:sz w:val="16"/>
+          <w:szCs w:val="16"/>
+          <w:lang w:val="en-US"/>
+        </w:rPr>
+        <w:t xml:space="preserve"> 20</w:t>
+      </w:r>
+      <w:r>
+        <w:rPr>
+          <w:sz w:val="16"/>
+          <w:szCs w:val="16"/>
+          <w:lang w:val="en-US"/>
+        </w:rPr>
+        <w:t>20</w:t>
+      </w:r>
+      <w:r>
+        <w:rPr>
+          <w:sz w:val="16"/>
+          <w:szCs w:val="16"/>
+          <w:lang w:val="en-US"/>
+        </w:rPr>
+        <w:t xml:space="preserve">. </w:t>
+      </w:r>
+      <w:r>
+        <w:rPr>
+          <w:sz w:val="16"/>
+          <w:szCs w:val="16"/>
+        </w:rPr>
+        <w:t xml:space="preserve">Praesent ac nulla eu odio mollis laoreet volutpat ac orci. Etiam ultricies imperdiet suscipit. Ut sed ante ornare orci cursus maximus sed in velit. In non elit suscipit mi fringilla blandit vel vitae metus. Aliquam tincidunt ultrices porttitor. Phasellus ut placerat libero. Praesent vitae tellus sodales, ultrices augue at, molestie urna. Phasellus rhoncus euismod velit. Praesent lacus risus, scelerisque ut diam at, finibus gravida est. </w:t>
       </w:r>
       <w:r>
         <w:rPr>
@@ -83,7 +110,14 @@
           <w:szCs w:val="16"/>
           <w:lang w:val="en-GB"/>
         </w:rPr>
-        <w:t>Praesent ac nulla eu odio mollis laoreet volutpat ac orci. Etiam ultricies imperdiet suscipit. Ut sed ante ornare orci cursus maximus sed in velit. In non elit suscipit mi fringilla blandit vel vitae metus. Aliquam tincidunt ultrices porttitor. Phasellus ut placerat libero. Praesent vitae tellus sodales, ultrices augue at, molestie urna. Phasellus rhoncus euismod velit. Praesent lacus risus, scelerisque ut diam at, finibus gravida est. Duis semper at tortor a maximus. Etiam id lacus purus. Vestibulum elementum, orci quis dignissim posuere, nunc urna mattis libero, auctor malesuada magna erat quis diam.</w:t>
+        <w:t xml:space="preserve">Duis semper at tortor a maximus. Etiam id lacus purus. </w:t>
+      </w:r>
+      <w:r>
+        <w:rPr>
+          <w:sz w:val="16"/>
+          <w:szCs w:val="16"/>
+        </w:rPr>
+        <w:t>Vestibulum elementum, orci quis dignissim posuere, nunc urna mattis libero, auctor malesuada magna erat quis diam.</w:t>
       </w:r>
     </w:p>
     <w:p>
@@ -96,14 +130,14 @@
     </w:p>
     <w:p>
       <w:pPr>
-        <w:pStyle w:val="En-tte"/>
+        <w:pStyle w:val="En-tte1"/>
       </w:pPr>
       <w:r>
         <w:rPr>
           <w:noProof/>
           <w:sz w:val="16"/>
           <w:szCs w:val="16"/>
-          <w:lang w:val="en-GB" w:eastAsia="en-GB"/>
+          <w:lang w:eastAsia="fr-FR"/>
         </w:rPr>
         <w:drawing>
           <wp:anchor distT="0" distB="0" distL="0" distR="0" simplePos="0" relativeHeight="251658240" behindDoc="1" locked="0" layoutInCell="1" allowOverlap="1" wp14:anchorId="008BD832" wp14:editId="45ECBD20">
@@ -131,7 +165,7 @@
                     </pic:cNvPicPr>
                   </pic:nvPicPr>
                   <pic:blipFill>
-                    <a:blip r:embed="rId7"/>
+                    <a:blip r:embed="rId8"/>
                     <a:srcRect/>
                     <a:stretch>
                       <a:fillRect/>
@@ -166,11 +200,20 @@
         </w:drawing>
       </w:r>
     </w:p>
-    <w:p/>
-    <w:p>
-      <w:pPr>
+    <w:p>
+      <w:pPr>
+        <w:rPr>
+          <w:lang w:val="fr-FR"/>
+        </w:rPr>
+      </w:pPr>
+    </w:p>
+    <w:p>
+      <w:pPr>
+        <w:rPr>
+          <w:lang w:val="fr-FR"/>
+        </w:rPr>
         <w:sectPr>
-          <w:headerReference w:type="default" r:id="rId8"/>
+          <w:headerReference w:type="default" r:id="rId9"/>
           <w:pgSz w:w="11906" w:h="16838"/>
           <w:pgMar w:top="1417" w:right="1417" w:bottom="1417" w:left="1417" w:header="708" w:footer="0" w:gutter="0"/>
           <w:cols w:space="720"/>
@@ -185,6 +228,7 @@
         <w:jc w:val="both"/>
       </w:pPr>
       <w:r>
+        <w:lastRenderedPageBreak/>
         <w:t>Introduction</w:t>
       </w:r>
     </w:p>
@@ -209,8 +253,32 @@
         <w:rPr>
           <w:sz w:val="18"/>
           <w:szCs w:val="18"/>
+        </w:rPr>
+      </w:pPr>
+      <w:r>
+        <w:rPr>
+          <w:sz w:val="18"/>
+          <w:szCs w:val="18"/>
           <w:lang w:val="en-GB"/>
         </w:rPr>
+        <w:t xml:space="preserve">Lorem ipsum dolor sit amet, consectetur adipiscing elit. </w:t>
+      </w:r>
+      <w:r>
+        <w:rPr>
+          <w:sz w:val="18"/>
+          <w:szCs w:val="18"/>
+        </w:rPr>
+        <w:t>Ut luctus massa libero, sit amet sagittis lectus condimentum sit amet. Curabitur ipsum purus, sodales ac ullamcorper non, posuere sit amet nunc. Maecenas id libero commodo, facilisis velit at, dignissim mi. Suspendisse eu velit ut orci dictum volutpat. Curabitur et pharetra tortor. Sed egestas efficitur lorem, et euismod nisi. Maecenas eget mattis justo, id mollis augue. Donec lobortis aliquam enim nec interdum. Nam at erat ut augue imperdiet semper. In viverra quam vel porta faucibus. Nunc congue ante orci, non lobortis libero condimentum id.</w:t>
+      </w:r>
+    </w:p>
+    <w:p>
+      <w:pPr>
+        <w:pStyle w:val="Standard"/>
+        <w:spacing w:after="0"/>
+        <w:rPr>
+          <w:sz w:val="18"/>
+          <w:szCs w:val="18"/>
+        </w:rPr>
       </w:pPr>
       <w:r>
         <w:rPr>
@@ -218,150 +286,174 @@
           <w:szCs w:val="18"/>
           <w:lang w:val="en-GB"/>
         </w:rPr>
-        <w:t>Lorem ipsum dolor sit amet, consectetur adipiscing elit. Ut luctus massa libero, sit amet sagittis lectus condimentum sit amet. Curabitur ipsum purus, sodales ac ullamcorper non, posuere sit amet nunc. Maecenas id libero commodo, facilisis velit at, dignissim mi. Suspendisse eu velit ut orci dictum volutpat. Curabitur et pharetra tortor. Sed egestas efficitur lorem, et euismod nisi. Maecenas eget mattis justo, id mollis augue. Donec lobortis aliquam enim nec interdum. Nam at erat ut augue imperdiet semper. In viverra quam vel porta faucibus. Nunc congue ante orci, non lobortis libero condimentum id.</w:t>
-      </w:r>
-    </w:p>
-    <w:p>
-      <w:pPr>
-        <w:pStyle w:val="Standard"/>
-        <w:spacing w:after="0"/>
+        <w:t xml:space="preserve">Sed a lorem eget ipsum porta volutpat. </w:t>
+      </w:r>
+      <w:r>
+        <w:rPr>
+          <w:sz w:val="18"/>
+          <w:szCs w:val="18"/>
+        </w:rPr>
+        <w:t>Aliquam molestie turpis leo, nec commodo libero pharetra id. Proin mollis sodales malesuada. Nulla fermentum commodo augue non tincidunt. Morbi quis odio scelerisque urna ultricies congue. Pellentesque iaculis, augue at efficitur tristique, sem ante mollis libero, a mattis tortor erat et velit. Vestibulum ante ipsum primis in faucibus orci luctus et ultrices posuere cubilia Curae; Sed sit amet justo turpis. Ut fringilla nibh dui, nec volutpat libero sollicitudin vitae. Nam efficitur lacus eget sem commodo tincidunt. Fusce sit amet metus porta urna interdum congue. Suspendisse porttitor ut tellus quis sagittis. Proin ut ipsum et tellus elementum luctus posuere eleifend felis.</w:t>
+      </w:r>
+    </w:p>
+    <w:p>
+      <w:pPr>
+        <w:pStyle w:val="Standard"/>
+        <w:spacing w:after="0"/>
+        <w:rPr>
+          <w:sz w:val="18"/>
+          <w:szCs w:val="18"/>
+        </w:rPr>
+      </w:pPr>
+      <w:r>
+        <w:rPr>
+          <w:sz w:val="18"/>
+          <w:szCs w:val="18"/>
+        </w:rPr>
+        <w:t xml:space="preserve">Mauris pretium magna in mauris venenatis, eget tristique nunc condimentum. </w:t>
+      </w:r>
+      <w:r>
         <w:rPr>
           <w:sz w:val="18"/>
           <w:szCs w:val="18"/>
           <w:lang w:val="en-GB"/>
         </w:rPr>
-      </w:pPr>
+        <w:t xml:space="preserve">Fusce sed libero eleifend, ultricies leo sit amet, vulputate lacus. </w:t>
+      </w:r>
+      <w:r>
+        <w:rPr>
+          <w:sz w:val="18"/>
+          <w:szCs w:val="18"/>
+        </w:rPr>
+        <w:t xml:space="preserve">Ut eleifend scelerisque erat et dictum. Cras fermentum massa augue, eget tempus dolor ultrices nec. Nunc feugiat turpis nec mi hendrerit, eget ultricies tellus volutpat. Curabitur et vehicula nulla. In sagittis tellus eget laoreet ullamcorper. Etiam sagittis quam felis, ut sagittis tellus rhoncus a. Suspendisse ut magna orci. Proin lectus tortor, egestas sit amet sem a, consectetur efficitur felis. Aliquam erat volutpat. Quisque facilisis tellus vel pulvinar consectetur. Proin id lorem vel quam luctus rutrum. Pellentesque tellus ipsum, porta eget aliquam </w:t>
+      </w:r>
+      <w:r>
+        <w:rPr>
+          <w:sz w:val="18"/>
+          <w:szCs w:val="18"/>
+        </w:rPr>
+        <w:lastRenderedPageBreak/>
+        <w:t>vel, ullamcorper at dui. Sed quis faucibus tellus. Duis eros enim, varius sit amet volutpat venenatis, posuere vitae erat.</w:t>
+      </w:r>
+    </w:p>
+    <w:p>
+      <w:pPr>
+        <w:pStyle w:val="Standard"/>
+        <w:spacing w:after="0"/>
+        <w:rPr>
+          <w:sz w:val="18"/>
+          <w:szCs w:val="18"/>
+        </w:rPr>
+      </w:pPr>
+      <w:r>
+        <w:rPr>
+          <w:sz w:val="18"/>
+          <w:szCs w:val="18"/>
+        </w:rPr>
+        <w:t xml:space="preserve">Praesent ac nulla eu odio mollis laoreet volutpat ac orci. Etiam ultricies imperdiet suscipit. Ut sed ante ornare orci cursus maximus sed in velit. In non elit suscipit mi fringilla blandit vel vitae metus. Aliquam tincidunt ultrices porttitor. Phasellus ut placerat libero. Praesent vitae tellus sodales, ultrices augue at, molestie urna. Phasellus rhoncus euismod velit. Praesent lacus risus, scelerisque ut diam at, finibus gravida est. </w:t>
+      </w:r>
       <w:r>
         <w:rPr>
           <w:sz w:val="18"/>
           <w:szCs w:val="18"/>
           <w:lang w:val="en-GB"/>
         </w:rPr>
-        <w:t>Sed a lorem eget ipsum porta volutpat. Aliquam molestie turpis leo, nec commodo libero pharetra id. Proin mollis sodales malesuada. Nulla fermentum commodo augue non tincidunt. Morbi quis odio scelerisque urna ultricies congue. Pellentesque iaculis, augue at efficitur tristique, sem ante mollis libero, a mattis tortor erat et velit. Vestibulum ante ipsum primis in faucibus orci luctus et ultrices posuere cubilia Curae; Sed sit amet justo turpis. Ut fringilla nibh dui, nec volutpat libero sollicitudin vitae. Nam efficitur lacus eget sem commodo tincidunt. Fusce sit amet metus porta urna interdum congue. Suspendisse porttitor ut tellus quis sagittis. Proin ut ipsum et tellus elementum luctus posuere eleifend felis.</w:t>
-      </w:r>
-    </w:p>
-    <w:p>
-      <w:pPr>
-        <w:pStyle w:val="Standard"/>
-        <w:spacing w:after="0"/>
+        <w:t xml:space="preserve">Duis semper at tortor a maximus. Etiam id lacus purus. </w:t>
+      </w:r>
+      <w:r>
+        <w:rPr>
+          <w:sz w:val="18"/>
+          <w:szCs w:val="18"/>
+        </w:rPr>
+        <w:t>Vestibulum elementum, orci quis dignissim posuere, nunc urna mattis libero, auctor malesuada magna erat quis diam.</w:t>
+      </w:r>
+    </w:p>
+    <w:p>
+      <w:pPr>
+        <w:pStyle w:val="Standard"/>
+        <w:spacing w:after="0"/>
+        <w:rPr>
+          <w:sz w:val="18"/>
+          <w:szCs w:val="18"/>
+        </w:rPr>
+      </w:pPr>
+      <w:r>
+        <w:rPr>
+          <w:sz w:val="18"/>
+          <w:szCs w:val="18"/>
+        </w:rPr>
+        <w:t>Duis euismod massa scelerisque maximus aliquam. Nunc facilisis odio nec ultricies consectetur. Nulla quis vulputate nunc. Quisque id mauris ut lorem condimentum ultrices. Nulla leo risus, posuere et mauris quis, euismod elementum neque. Phasellus nec fermentum sapien. Nam id urna massa. Duis congue ornare pharetra. Quisque consectetur lectus eget viverra ornare. Integer auctor massa sit amet sagittis pellentesque.</w:t>
+      </w:r>
+    </w:p>
+    <w:p>
+      <w:pPr>
+        <w:pStyle w:val="Standard"/>
+        <w:spacing w:after="0"/>
+        <w:rPr>
+          <w:sz w:val="18"/>
+          <w:szCs w:val="18"/>
+        </w:rPr>
+      </w:pPr>
+    </w:p>
+    <w:p>
+      <w:pPr>
+        <w:pStyle w:val="tvcg"/>
+      </w:pPr>
+      <w:r>
+        <w:t>Conclusion</w:t>
+      </w:r>
+    </w:p>
+    <w:p>
+      <w:pPr>
+        <w:pStyle w:val="Standard"/>
+        <w:spacing w:after="0"/>
+        <w:jc w:val="both"/>
+      </w:pPr>
+      <w:r>
+        <w:rPr>
+          <w:sz w:val="18"/>
+          <w:szCs w:val="18"/>
+        </w:rPr>
+        <w:t>Ce document n’excède pas deux pages, plus une page optionnelle incluant les figures en couleur.</w:t>
+      </w:r>
+    </w:p>
+    <w:p>
+      <w:pPr>
+        <w:pStyle w:val="Standard"/>
+        <w:spacing w:after="0"/>
+        <w:rPr>
+          <w:sz w:val="18"/>
+          <w:szCs w:val="18"/>
+        </w:rPr>
+      </w:pPr>
+      <w:r>
+        <w:rPr>
+          <w:sz w:val="18"/>
+          <w:szCs w:val="18"/>
+        </w:rPr>
+        <w:t>Ne pas oublier la section références.</w:t>
+      </w:r>
+      <w:r>
+        <w:rPr>
+          <w:sz w:val="18"/>
+          <w:szCs w:val="18"/>
+        </w:rPr>
+        <w:t xml:space="preserve"> Praesent ac nulla eu odio mollis laoreet volutpat ac orci. Etiam ultricies imperdiet suscipit. Ut sed ante ornare orci cursus maximus sed in velit. In non elit suscipit mi fringilla blandit vel vitae metus. Aliquam tincidunt ultrices porttitor. Phasellus ut placerat libero. Praesent vitae tellus sodales, ultrices augue at, molestie urna. Phasellus rhoncus euismod velit. Praesent lacus risus, scelerisque ut diam at, finibus gravida est. </w:t>
+      </w:r>
+      <w:r>
         <w:rPr>
           <w:sz w:val="18"/>
           <w:szCs w:val="18"/>
           <w:lang w:val="en-GB"/>
         </w:rPr>
-      </w:pPr>
-      <w:r>
-        <w:rPr>
-          <w:sz w:val="18"/>
-          <w:szCs w:val="18"/>
-          <w:lang w:val="en-GB"/>
-        </w:rPr>
-        <w:t xml:space="preserve">Mauris pretium magna in mauris venenatis, eget tristique nunc condimentum. Fusce sed libero eleifend, ultricies leo sit amet, vulputate lacus. Ut eleifend scelerisque erat et dictum. Cras fermentum massa augue, eget tempus dolor ultrices nec. Nunc feugiat turpis nec mi hendrerit, eget ultricies tellus volutpat. Curabitur et vehicula nulla. In sagittis tellus eget laoreet ullamcorper. Etiam sagittis quam felis, ut sagittis tellus rhoncus a. Suspendisse ut magna orci. Proin lectus tortor, egestas sit amet sem a, consectetur efficitur felis. Aliquam erat volutpat. Quisque facilisis tellus vel pulvinar consectetur. Proin id lorem vel quam luctus rutrum. Pellentesque tellus ipsum, porta eget aliquam </w:t>
-      </w:r>
-      <w:r>
-        <w:rPr>
-          <w:sz w:val="18"/>
-          <w:szCs w:val="18"/>
-          <w:lang w:val="en-GB"/>
-        </w:rPr>
-        <w:t>vel, ullamcorper at dui. Sed quis faucibus tellus. Duis eros enim, varius sit amet volutpat venenatis, posuere vitae erat.</w:t>
-      </w:r>
-    </w:p>
-    <w:p>
-      <w:pPr>
-        <w:pStyle w:val="Standard"/>
-        <w:spacing w:after="0"/>
-        <w:rPr>
-          <w:sz w:val="18"/>
-          <w:szCs w:val="18"/>
-          <w:lang w:val="en-GB"/>
-        </w:rPr>
-      </w:pPr>
-      <w:r>
-        <w:rPr>
-          <w:sz w:val="18"/>
-          <w:szCs w:val="18"/>
-          <w:lang w:val="en-GB"/>
-        </w:rPr>
-        <w:t>Praesent ac nulla eu odio mollis laoreet volutpat ac orci. Etiam ultricies imperdiet suscipit. Ut sed ante ornare orci cursus maximus sed in velit. In non elit suscipit mi fringilla blandit vel vitae metus. Aliquam tincidunt ultrices porttitor. Phasellus ut placerat libero. Praesent vitae tellus sodales, ultrices augue at, molestie urna. Phasellus rhoncus euismod velit. Praesent lacus risus, scelerisque ut diam at, finibus gravida est. Duis semper at tortor a maximus. Etiam id lacus purus. Vestibulum elementum, orci quis dignissim posuere, nunc urna mattis libero, auctor malesuada magna erat quis diam.</w:t>
-      </w:r>
-    </w:p>
-    <w:p>
-      <w:pPr>
-        <w:pStyle w:val="Standard"/>
-        <w:spacing w:after="0"/>
-        <w:rPr>
-          <w:sz w:val="18"/>
-          <w:szCs w:val="18"/>
-          <w:lang w:val="en-GB"/>
-        </w:rPr>
-      </w:pPr>
-      <w:r>
-        <w:rPr>
-          <w:sz w:val="18"/>
-          <w:szCs w:val="18"/>
-          <w:lang w:val="en-GB"/>
-        </w:rPr>
-        <w:t>Duis euismod massa scelerisque maximus aliquam. Nunc facilisis odio nec ultricies consectetur. Nulla quis vulputate nunc. Quisque id mauris ut lorem condimentum ultrices. Nulla leo risus, posuere et mauris quis, euismod elementum neque. Phasellus nec fermentum sapien. Nam id urna massa. Duis congue ornare pharetra. Quisque consectetur lectus eget viverra ornare. Integer auctor massa sit amet sagittis pellentesque.</w:t>
-      </w:r>
-    </w:p>
-    <w:p>
-      <w:pPr>
-        <w:pStyle w:val="Standard"/>
-        <w:spacing w:after="0"/>
-        <w:rPr>
-          <w:sz w:val="18"/>
-          <w:szCs w:val="18"/>
-          <w:lang w:val="en-GB"/>
-        </w:rPr>
-      </w:pPr>
-    </w:p>
-    <w:p>
-      <w:pPr>
-        <w:pStyle w:val="tvcg"/>
-      </w:pPr>
-      <w:r>
-        <w:t>Conclusion</w:t>
-      </w:r>
-    </w:p>
-    <w:p>
-      <w:pPr>
-        <w:pStyle w:val="Standard"/>
-        <w:spacing w:after="0"/>
-        <w:jc w:val="both"/>
-      </w:pPr>
-      <w:r>
-        <w:rPr>
-          <w:sz w:val="18"/>
-          <w:szCs w:val="18"/>
-        </w:rPr>
-        <w:t>Ce document n’excède pas deux pages, plus une page optionnelle incluant les figures en couleur.</w:t>
-      </w:r>
-    </w:p>
-    <w:p>
-      <w:pPr>
-        <w:pStyle w:val="Standard"/>
-        <w:spacing w:after="0"/>
-        <w:rPr>
-          <w:sz w:val="18"/>
-          <w:szCs w:val="18"/>
-          <w:lang w:val="en-GB"/>
-        </w:rPr>
-      </w:pPr>
-      <w:r>
-        <w:rPr>
-          <w:sz w:val="18"/>
-          <w:szCs w:val="18"/>
-        </w:rPr>
-        <w:t>Ne pas oublier la section références.</w:t>
-      </w:r>
-      <w:r>
-        <w:rPr>
-          <w:sz w:val="18"/>
-          <w:szCs w:val="18"/>
-          <w:lang w:val="en-GB"/>
-        </w:rPr>
-        <w:t xml:space="preserve"> Praesent ac nulla eu odio mollis laoreet volutpat ac orci. Etiam ultricies imperdiet suscipit. Ut sed ante ornare orci cursus maximus sed in velit. In non elit suscipit mi fringilla blandit vel vitae metus. Aliquam tincidunt ultrices porttitor. Phasellus ut placerat libero. Praesent vitae tellus sodales, ultrices augue at, molestie urna. Phasellus rhoncus euismod velit. Praesent lacus risus, scelerisque ut diam at, finibus gravida est. Duis semper at tortor a maximus. Etiam id lacus purus. Vestibulum elementum, orci quis dignissim posuere, nunc urna mattis libero, auctor malesuada magna erat quis diam.</w:t>
+        <w:t xml:space="preserve">Duis semper at tortor a maximus. Etiam id lacus purus. </w:t>
+      </w:r>
+      <w:r>
+        <w:rPr>
+          <w:sz w:val="18"/>
+          <w:szCs w:val="18"/>
+        </w:rPr>
+        <w:t>Vestibulum elementum, orci quis dignissim posuere, nunc urna mattis libero, auctor malesuada magna erat quis diam.</w:t>
       </w:r>
       <w:r>
         <w:rPr>
@@ -369,7 +461,7 @@
           <w:color w:val="000000"/>
           <w:sz w:val="21"/>
           <w:szCs w:val="21"/>
-          <w:lang w:val="en-GB" w:eastAsia="en-GB"/>
+          <w:lang w:eastAsia="en-GB"/>
         </w:rPr>
         <w:t xml:space="preserve"> </w:t>
       </w:r>
@@ -377,7 +469,6 @@
         <w:rPr>
           <w:sz w:val="18"/>
           <w:szCs w:val="18"/>
-          <w:lang w:val="en-GB"/>
         </w:rPr>
         <w:t xml:space="preserve">Sed auctor odio sed sapien sodales placerat. Nam nec pellentesque nulla. </w:t>
       </w:r>
@@ -385,7 +476,6 @@
         <w:rPr>
           <w:sz w:val="18"/>
           <w:szCs w:val="18"/>
-          <w:lang w:val="en-GB"/>
         </w:rPr>
         <w:lastRenderedPageBreak/>
         <w:t>Maecenas non aliquet nibh, id suscipit nisi. Nullam sit amet leo quis nisi tincidunt eleifend vitae a lacus. Donec mattis non purus ut suscipit. Nam iaculis eros dapibus pharetra maximus. Proin diam augue, ornare vitae congue sit amet, rhoncus ac justo.</w:t>
@@ -405,45 +495,63 @@
         <w:rPr>
           <w:sz w:val="18"/>
           <w:szCs w:val="18"/>
+        </w:rPr>
+        <w:t xml:space="preserve">Cras et quam sed dui efficitur feugiat ut non lectus. Pellentesque facilisis pulvinar eleifend. Vivamus pharetra, nisl eu lobortis dictum, dui ex gravida felis, ut scelerisque orci ante et dolor. Proin gravida odio tellus, ac blandit est ullamcorper et. Pellentesque at lorem massa. </w:t>
+      </w:r>
+      <w:r>
+        <w:rPr>
+          <w:sz w:val="18"/>
+          <w:szCs w:val="18"/>
           <w:lang w:val="en-GB"/>
         </w:rPr>
-        <w:t>Cras et quam sed dui efficitur feugiat ut non lectus. Pellentesque facilisis pulvinar eleifend. Vivamus pharetra, nisl eu lobortis dictum, dui ex gravida felis, ut scelerisque orci ante et dolor. Proin gravida odio tellus, ac blandit est ullamcorper et. Pellentesque at lorem massa. Proin eleifend risus sed tincidunt elementum. Ut nibh justo, volutpat sit amet sagittis a, posuere vitae lectus.</w:t>
-      </w:r>
-    </w:p>
-    <w:p>
-      <w:pPr>
-        <w:pStyle w:val="Standard"/>
-        <w:spacing w:after="0"/>
+        <w:t>Proin eleifend risus sed tincidunt elementum. Ut nibh justo, volutpat sit amet sagittis a, posuere vitae lectus.</w:t>
+      </w:r>
+    </w:p>
+    <w:p>
+      <w:pPr>
+        <w:pStyle w:val="Standard"/>
+        <w:spacing w:after="0"/>
+        <w:rPr>
+          <w:sz w:val="18"/>
+          <w:szCs w:val="18"/>
+        </w:rPr>
+      </w:pPr>
+      <w:r>
+        <w:rPr>
+          <w:sz w:val="18"/>
+          <w:szCs w:val="18"/>
+        </w:rPr>
+        <w:t xml:space="preserve">Sed luctus ex a orci sagittis, vitae efficitur libero condimentum. Quisque ullamcorper lorem sit amet tincidunt ultrices. Vestibulum ullamcorper eu urna a molestie. Duis eget suscipit nisl. Morbi et arcu at enim aliquet eleifend. Pellentesque tellus nulla, tempus a risus quis, sagittis congue neque. </w:t>
+      </w:r>
+      <w:r>
         <w:rPr>
           <w:sz w:val="18"/>
           <w:szCs w:val="18"/>
           <w:lang w:val="en-GB"/>
         </w:rPr>
-      </w:pPr>
-      <w:r>
-        <w:rPr>
-          <w:sz w:val="18"/>
-          <w:szCs w:val="18"/>
-          <w:lang w:val="en-GB"/>
-        </w:rPr>
-        <w:t>Sed luctus ex a orci sagittis, vitae efficitur libero condimentum. Quisque ullamcorper lorem sit amet tincidunt ultrices. Vestibulum ullamcorper eu urna a molestie. Duis eget suscipit nisl. Morbi et arcu at enim aliquet eleifend. Pellentesque tellus nulla, tempus a risus quis, sagittis congue neque. In metus nisl, euismod eget lacinia at, rhoncus in dui. Suspendisse in lacus a nisl blandit consectetur a ac lacus. Vestibulum condimentum, dolor eget cursus mattis, mi neque pulvinar sapien, vitae scelerisque odio metus quis nunc. Mauris eu placerat ipsum. Aenean rutrum, sem eu pretium iaculis, eros augue tempus ex, ut feugiat metus diam vitae nulla. Aliquam volutpat ante quam, at pretium ligula imperdiet ac.</w:t>
-      </w:r>
-    </w:p>
-    <w:p>
-      <w:pPr>
-        <w:pStyle w:val="Standard"/>
-        <w:spacing w:after="0"/>
-        <w:rPr>
-          <w:sz w:val="18"/>
-          <w:szCs w:val="18"/>
-          <w:lang w:val="en-GB"/>
-        </w:rPr>
-      </w:pPr>
-      <w:r>
-        <w:rPr>
-          <w:sz w:val="18"/>
-          <w:szCs w:val="18"/>
-          <w:lang w:val="en-GB"/>
+        <w:t xml:space="preserve">In metus nisl, euismod eget lacinia at, rhoncus in dui. Suspendisse in lacus a nisl blandit consectetur a ac lacus. Vestibulum condimentum, dolor eget cursus mattis, mi neque pulvinar sapien, vitae scelerisque odio metus quis nunc. </w:t>
+      </w:r>
+      <w:r>
+        <w:rPr>
+          <w:sz w:val="18"/>
+          <w:szCs w:val="18"/>
+        </w:rPr>
+        <w:t>Mauris eu placerat ipsum. Aenean rutrum, sem eu pretium iaculis, eros augue tempus ex, ut feugiat metus diam vitae nulla. Aliquam volutpat ante quam, at pretium ligula imperdiet ac.</w:t>
+      </w:r>
+    </w:p>
+    <w:p>
+      <w:pPr>
+        <w:pStyle w:val="Standard"/>
+        <w:spacing w:after="0"/>
+        <w:rPr>
+          <w:sz w:val="18"/>
+          <w:szCs w:val="18"/>
+        </w:rPr>
+      </w:pPr>
+      <w:r>
+        <w:rPr>
+          <w:sz w:val="18"/>
+          <w:szCs w:val="18"/>
         </w:rPr>
         <w:t>Class aptent taciti sociosqu ad litora torquent per conubia nostra, per inceptos himenaeos. Ut et elit auctor, elementum dolor nec, efficitur libero. Morbi vitae lobortis quam. Proin malesuada tristique nulla in luctus. Donec aliquet dignissim euismod. Aliquam non turpis eu nisi mollis lobortis vel ac nunc. Aliquam accumsan enim id faucibus imperdiet.</w:t>
       </w:r>
@@ -455,14 +563,12 @@
         <w:rPr>
           <w:sz w:val="18"/>
           <w:szCs w:val="18"/>
-          <w:lang w:val="en-GB"/>
-        </w:rPr>
-      </w:pPr>
-      <w:r>
-        <w:rPr>
-          <w:sz w:val="18"/>
-          <w:szCs w:val="18"/>
-          <w:lang w:val="en-GB"/>
+        </w:rPr>
+      </w:pPr>
+      <w:r>
+        <w:rPr>
+          <w:sz w:val="18"/>
+          <w:szCs w:val="18"/>
         </w:rPr>
         <w:t xml:space="preserve">Donec vitae risus elit. Aliquam sit amet nisi sed arcu sagittis luctus nec ac lacus. Nullam auctor quam ligula, in ultricies nisl venenatis sed. Quisque consequat placerat faucibus. Ut imperdiet sit amet nisi in tincidunt. Sed non orci congue, egestas diam id, efficitur felis. Nunc quis fringilla enim. Ut pretium sapien quis ipsum pretium sodales. Integer convallis lectus at odio aliquet, sed </w:t>
       </w:r>
@@ -470,8 +576,8 @@
         <w:rPr>
           <w:sz w:val="18"/>
           <w:szCs w:val="18"/>
-          <w:lang w:val="en-GB"/>
-        </w:rPr>
+        </w:rPr>
+        <w:lastRenderedPageBreak/>
         <w:t>ultrices sapien tempus. Ut elementum ut neque at congue.</w:t>
       </w:r>
     </w:p>
@@ -482,14 +588,12 @@
         <w:rPr>
           <w:sz w:val="18"/>
           <w:szCs w:val="18"/>
-          <w:lang w:val="en-GB"/>
-        </w:rPr>
-      </w:pPr>
-      <w:r>
-        <w:rPr>
-          <w:sz w:val="18"/>
-          <w:szCs w:val="18"/>
-          <w:lang w:val="en-GB"/>
+        </w:rPr>
+      </w:pPr>
+      <w:r>
+        <w:rPr>
+          <w:sz w:val="18"/>
+          <w:szCs w:val="18"/>
         </w:rPr>
         <w:t>Maecenas vel suscipit ex. Vivamus sagittis est ac mauris maximus congue. Aliquam erat volutpat. Proin justo ligula, elementum et imperdiet sit amet, semper id justo. Nunc volutpat nisl nisi, ac convallis purus rutrum in. Phasellus justo tellus, tristique vel euismod et, mollis non nisl. Sed sollicitudin tortor eu tellus suscipit, quis vulputate est ultrices. Cras luctus tellus vitae urna tincidunt ultricies. Vivamus egestas condimentum massa, sit amet auctor justo interdum vitae. Quisque at ex purus. In rutrum tempor hendrerit. Etiam quis vehicula ante. Suspendisse eleifend, sem id aliquet volutpat, urna orci tincidunt metus, vitae malesuada nibh mi sit amet arcu. Phasellus pharetra vehicula aliquet.</w:t>
       </w:r>
@@ -501,14 +605,12 @@
         <w:rPr>
           <w:sz w:val="18"/>
           <w:szCs w:val="18"/>
-          <w:lang w:val="en-GB"/>
-        </w:rPr>
-      </w:pPr>
-      <w:r>
-        <w:rPr>
-          <w:sz w:val="18"/>
-          <w:szCs w:val="18"/>
-          <w:lang w:val="en-GB"/>
+        </w:rPr>
+      </w:pPr>
+      <w:r>
+        <w:rPr>
+          <w:sz w:val="18"/>
+          <w:szCs w:val="18"/>
         </w:rPr>
         <w:t>Morbi eu hendrerit felis. Nulla rhoncus rutrum orci ac scelerisque. Quisque quis nunc id dui mollis hendrerit quis id odio. Etiam lobortis mattis lacus sit amet porttitor. Ut egestas convallis risus quis interdum. Donec pretium egestas eros, quis congue urna porta vel. Morbi nibh nisi, vulputate id ultricies sit amet, scelerisque a leo. Pellentesque pharetra libero commodo, laoreet erat eget, aliquet neque. Aenean quam tellus, condimentum at magna a, vehicula lacinia dolor. Praesent condimentum erat id laoreet euismod. Nullam hendrerit varius est et blandit. Proin vulputate pulvinar sapien quis ultrices.</w:t>
       </w:r>
@@ -519,28 +621,25 @@
         <w:rPr>
           <w:sz w:val="18"/>
           <w:szCs w:val="18"/>
-          <w:lang w:val="en-GB"/>
-        </w:rPr>
-      </w:pPr>
-    </w:p>
-    <w:p>
-      <w:pPr>
-        <w:pStyle w:val="Standard"/>
-        <w:rPr>
-          <w:sz w:val="18"/>
-          <w:szCs w:val="18"/>
-          <w:lang w:val="en-GB"/>
-        </w:rPr>
-      </w:pPr>
-    </w:p>
-    <w:p>
-      <w:pPr>
-        <w:pStyle w:val="Standard"/>
-        <w:spacing w:after="0"/>
-        <w:rPr>
-          <w:sz w:val="18"/>
-          <w:szCs w:val="18"/>
-          <w:lang w:val="en-GB"/>
+        </w:rPr>
+      </w:pPr>
+    </w:p>
+    <w:p>
+      <w:pPr>
+        <w:pStyle w:val="Standard"/>
+        <w:rPr>
+          <w:sz w:val="18"/>
+          <w:szCs w:val="18"/>
+        </w:rPr>
+      </w:pPr>
+    </w:p>
+    <w:p>
+      <w:pPr>
+        <w:pStyle w:val="Standard"/>
+        <w:spacing w:after="0"/>
+        <w:rPr>
+          <w:sz w:val="18"/>
+          <w:szCs w:val="18"/>
         </w:rPr>
       </w:pPr>
     </w:p>
@@ -553,14 +652,14 @@
     </w:p>
     <w:p>
       <w:pPr>
-        <w:pStyle w:val="ListParagraph"/>
+        <w:pStyle w:val="Paragraphedeliste"/>
         <w:spacing w:after="0"/>
         <w:ind w:left="142"/>
       </w:pPr>
       <w:r>
         <w:rPr>
           <w:noProof/>
-          <w:lang w:val="en-GB" w:eastAsia="en-GB"/>
+          <w:lang w:eastAsia="fr-FR"/>
         </w:rPr>
         <w:drawing>
           <wp:anchor distT="0" distB="0" distL="0" distR="0" simplePos="0" relativeHeight="251659264" behindDoc="1" locked="0" layoutInCell="1" allowOverlap="1" wp14:anchorId="45E3204B" wp14:editId="355AB7B9">
@@ -588,7 +687,7 @@
                     </pic:cNvPicPr>
                   </pic:nvPicPr>
                   <pic:blipFill>
-                    <a:blip r:embed="rId7"/>
+                    <a:blip r:embed="rId8"/>
                     <a:srcRect/>
                     <a:stretch>
                       <a:fillRect/>
@@ -619,7 +718,7 @@
     </w:p>
     <w:p>
       <w:pPr>
-        <w:pStyle w:val="ListParagraph"/>
+        <w:pStyle w:val="Paragraphedeliste"/>
         <w:numPr>
           <w:ilvl w:val="0"/>
           <w:numId w:val="2"/>
@@ -638,7 +737,7 @@
     </w:p>
     <w:p>
       <w:pPr>
-        <w:pStyle w:val="ListParagraph"/>
+        <w:pStyle w:val="Paragraphedeliste"/>
         <w:spacing w:after="0"/>
         <w:ind w:left="142"/>
       </w:pPr>
@@ -653,7 +752,7 @@
     </w:p>
     <w:p>
       <w:pPr>
-        <w:pStyle w:val="ListParagraph"/>
+        <w:pStyle w:val="Paragraphedeliste"/>
         <w:numPr>
           <w:ilvl w:val="0"/>
           <w:numId w:val="2"/>
@@ -672,7 +771,7 @@
     </w:p>
     <w:p>
       <w:pPr>
-        <w:pStyle w:val="ListParagraph"/>
+        <w:pStyle w:val="Paragraphedeliste"/>
         <w:spacing w:after="0"/>
         <w:ind w:left="142"/>
       </w:pPr>
@@ -687,7 +786,7 @@
     </w:p>
     <w:p>
       <w:pPr>
-        <w:pStyle w:val="ListParagraph"/>
+        <w:pStyle w:val="Paragraphedeliste"/>
         <w:numPr>
           <w:ilvl w:val="0"/>
           <w:numId w:val="2"/>
@@ -706,7 +805,7 @@
     </w:p>
     <w:p>
       <w:pPr>
-        <w:pStyle w:val="ListParagraph"/>
+        <w:pStyle w:val="Paragraphedeliste"/>
         <w:spacing w:after="0"/>
         <w:ind w:left="142"/>
       </w:pPr>
@@ -745,7 +844,7 @@
 </file>
 
 <file path=word/endnotes.xml><?xml version="1.0" encoding="utf-8"?>
-<w:endnotes xmlns:wpc="http://schemas.microsoft.com/office/word/2010/wordprocessingCanvas" xmlns:cx="http://schemas.microsoft.com/office/drawing/2014/chartex" xmlns:cx1="http://schemas.microsoft.com/office/drawing/2015/9/8/chartex" xmlns:cx2="http://schemas.microsoft.com/office/drawing/2015/10/21/chartex" xmlns:cx3="http://schemas.microsoft.com/office/drawing/2016/5/9/chartex" xmlns:cx4="http://schemas.microsoft.com/office/drawing/2016/5/10/chartex" xmlns:cx5="http://schemas.microsoft.com/office/drawing/2016/5/11/chartex" xmlns:cx6="http://schemas.microsoft.com/office/drawing/2016/5/12/chartex" xmlns:cx7="http://schemas.microsoft.com/office/drawing/2016/5/13/chartex" xmlns:cx8="http://schemas.microsoft.com/office/drawing/2016/5/14/chartex" xmlns:mc="http://schemas.openxmlformats.org/markup-compatibility/2006" xmlns:aink="http://schemas.microsoft.com/office/drawing/2016/ink" xmlns:am3d="http://schemas.microsoft.com/office/drawing/2017/model3d" xmlns:o="urn:schemas-microsoft-com:office:office" xmlns:r="http://schemas.openxmlformats.org/officeDocument/2006/relationships" xmlns:m="http://schemas.openxmlformats.org/officeDocument/2006/math" xmlns:v="urn:schemas-microsoft-com:vml" xmlns:wp14="http://schemas.microsoft.com/office/word/2010/wordprocessingDrawing" xmlns:wp="http://schemas.openxmlformats.org/drawingml/2006/wordprocessingDrawing" xmlns:w10="urn:schemas-microsoft-com:office:word" xmlns:w="http://schemas.openxmlformats.org/wordprocessingml/2006/main" xmlns:w14="http://schemas.microsoft.com/office/word/2010/wordml" xmlns:w15="http://schemas.microsoft.com/office/word/2012/wordml" xmlns:w16cex="http://schemas.microsoft.com/office/word/2018/wordml/cex" xmlns:w16cid="http://schemas.microsoft.com/office/word/2016/wordml/cid" xmlns:w16="http://schemas.microsoft.com/office/word/2018/wordml" xmlns:w16se="http://schemas.microsoft.com/office/word/2015/wordml/symex" xmlns:wpg="http://schemas.microsoft.com/office/word/2010/wordprocessingGroup" xmlns:wpi="http://schemas.microsoft.com/office/word/2010/wordprocessingInk" xmlns:wne="http://schemas.microsoft.com/office/word/2006/wordml" xmlns:wps="http://schemas.microsoft.com/office/word/2010/wordprocessingShape" mc:Ignorable="w14 w15 w16se w16cid w16 w16cex wp14">
+<w:endnotes xmlns:wpc="http://schemas.microsoft.com/office/word/2010/wordprocessingCanvas" xmlns:mc="http://schemas.openxmlformats.org/markup-compatibility/2006" xmlns:o="urn:schemas-microsoft-com:office:office" xmlns:r="http://schemas.openxmlformats.org/officeDocument/2006/relationships" xmlns:m="http://schemas.openxmlformats.org/officeDocument/2006/math" xmlns:v="urn:schemas-microsoft-com:vml" xmlns:wp14="http://schemas.microsoft.com/office/word/2010/wordprocessingDrawing" xmlns:wp="http://schemas.openxmlformats.org/drawingml/2006/wordprocessingDrawing" xmlns:w10="urn:schemas-microsoft-com:office:word" xmlns:w="http://schemas.openxmlformats.org/wordprocessingml/2006/main" xmlns:w14="http://schemas.microsoft.com/office/word/2010/wordml" xmlns:wpg="http://schemas.microsoft.com/office/word/2010/wordprocessingGroup" xmlns:wpi="http://schemas.microsoft.com/office/word/2010/wordprocessingInk" xmlns:wne="http://schemas.microsoft.com/office/word/2006/wordml" xmlns:wps="http://schemas.microsoft.com/office/word/2010/wordprocessingShape" mc:Ignorable="w14 wp14">
   <w:endnote w:type="separator" w:id="-1">
     <w:p>
       <w:r>
@@ -764,7 +863,7 @@
 </file>
 
 <file path=word/footnotes.xml><?xml version="1.0" encoding="utf-8"?>
-<w:footnotes xmlns:wpc="http://schemas.microsoft.com/office/word/2010/wordprocessingCanvas" xmlns:cx="http://schemas.microsoft.com/office/drawing/2014/chartex" xmlns:cx1="http://schemas.microsoft.com/office/drawing/2015/9/8/chartex" xmlns:cx2="http://schemas.microsoft.com/office/drawing/2015/10/21/chartex" xmlns:cx3="http://schemas.microsoft.com/office/drawing/2016/5/9/chartex" xmlns:cx4="http://schemas.microsoft.com/office/drawing/2016/5/10/chartex" xmlns:cx5="http://schemas.microsoft.com/office/drawing/2016/5/11/chartex" xmlns:cx6="http://schemas.microsoft.com/office/drawing/2016/5/12/chartex" xmlns:cx7="http://schemas.microsoft.com/office/drawing/2016/5/13/chartex" xmlns:cx8="http://schemas.microsoft.com/office/drawing/2016/5/14/chartex" xmlns:mc="http://schemas.openxmlformats.org/markup-compatibility/2006" xmlns:aink="http://schemas.microsoft.com/office/drawing/2016/ink" xmlns:am3d="http://schemas.microsoft.com/office/drawing/2017/model3d" xmlns:o="urn:schemas-microsoft-com:office:office" xmlns:r="http://schemas.openxmlformats.org/officeDocument/2006/relationships" xmlns:m="http://schemas.openxmlformats.org/officeDocument/2006/math" xmlns:v="urn:schemas-microsoft-com:vml" xmlns:wp14="http://schemas.microsoft.com/office/word/2010/wordprocessingDrawing" xmlns:wp="http://schemas.openxmlformats.org/drawingml/2006/wordprocessingDrawing" xmlns:w10="urn:schemas-microsoft-com:office:word" xmlns:w="http://schemas.openxmlformats.org/wordprocessingml/2006/main" xmlns:w14="http://schemas.microsoft.com/office/word/2010/wordml" xmlns:w15="http://schemas.microsoft.com/office/word/2012/wordml" xmlns:w16cex="http://schemas.microsoft.com/office/word/2018/wordml/cex" xmlns:w16cid="http://schemas.microsoft.com/office/word/2016/wordml/cid" xmlns:w16="http://schemas.microsoft.com/office/word/2018/wordml" xmlns:w16se="http://schemas.microsoft.com/office/word/2015/wordml/symex" xmlns:wpg="http://schemas.microsoft.com/office/word/2010/wordprocessingGroup" xmlns:wpi="http://schemas.microsoft.com/office/word/2010/wordprocessingInk" xmlns:wne="http://schemas.microsoft.com/office/word/2006/wordml" xmlns:wps="http://schemas.microsoft.com/office/word/2010/wordprocessingShape" mc:Ignorable="w14 w15 w16se w16cid w16 w16cex wp14">
+<w:footnotes xmlns:wpc="http://schemas.microsoft.com/office/word/2010/wordprocessingCanvas" xmlns:mc="http://schemas.openxmlformats.org/markup-compatibility/2006" xmlns:o="urn:schemas-microsoft-com:office:office" xmlns:r="http://schemas.openxmlformats.org/officeDocument/2006/relationships" xmlns:m="http://schemas.openxmlformats.org/officeDocument/2006/math" xmlns:v="urn:schemas-microsoft-com:vml" xmlns:wp14="http://schemas.microsoft.com/office/word/2010/wordprocessingDrawing" xmlns:wp="http://schemas.openxmlformats.org/drawingml/2006/wordprocessingDrawing" xmlns:w10="urn:schemas-microsoft-com:office:word" xmlns:w="http://schemas.openxmlformats.org/wordprocessingml/2006/main" xmlns:w14="http://schemas.microsoft.com/office/word/2010/wordml" xmlns:wpg="http://schemas.microsoft.com/office/word/2010/wordprocessingGroup" xmlns:wpi="http://schemas.microsoft.com/office/word/2010/wordprocessingInk" xmlns:wne="http://schemas.microsoft.com/office/word/2006/wordml" xmlns:wps="http://schemas.microsoft.com/office/word/2010/wordprocessingShape" mc:Ignorable="w14 wp14">
   <w:footnote w:type="separator" w:id="-1">
     <w:p>
       <w:r>
@@ -783,10 +882,10 @@
 </file>
 
 <file path=word/header1.xml><?xml version="1.0" encoding="utf-8"?>
-<w:hdr xmlns:wpc="http://schemas.microsoft.com/office/word/2010/wordprocessingCanvas" xmlns:cx="http://schemas.microsoft.com/office/drawing/2014/chartex" xmlns:cx1="http://schemas.microsoft.com/office/drawing/2015/9/8/chartex" xmlns:cx2="http://schemas.microsoft.com/office/drawing/2015/10/21/chartex" xmlns:cx3="http://schemas.microsoft.com/office/drawing/2016/5/9/chartex" xmlns:cx4="http://schemas.microsoft.com/office/drawing/2016/5/10/chartex" xmlns:cx5="http://schemas.microsoft.com/office/drawing/2016/5/11/chartex" xmlns:cx6="http://schemas.microsoft.com/office/drawing/2016/5/12/chartex" xmlns:cx7="http://schemas.microsoft.com/office/drawing/2016/5/13/chartex" xmlns:cx8="http://schemas.microsoft.com/office/drawing/2016/5/14/chartex" xmlns:mc="http://schemas.openxmlformats.org/markup-compatibility/2006" xmlns:aink="http://schemas.microsoft.com/office/drawing/2016/ink" xmlns:am3d="http://schemas.microsoft.com/office/drawing/2017/model3d" xmlns:o="urn:schemas-microsoft-com:office:office" xmlns:r="http://schemas.openxmlformats.org/officeDocument/2006/relationships" xmlns:m="http://schemas.openxmlformats.org/officeDocument/2006/math" xmlns:v="urn:schemas-microsoft-com:vml" xmlns:wp14="http://schemas.microsoft.com/office/word/2010/wordprocessingDrawing" xmlns:wp="http://schemas.openxmlformats.org/drawingml/2006/wordprocessingDrawing" xmlns:w10="urn:schemas-microsoft-com:office:word" xmlns:w="http://schemas.openxmlformats.org/wordprocessingml/2006/main" xmlns:w14="http://schemas.microsoft.com/office/word/2010/wordml" xmlns:w15="http://schemas.microsoft.com/office/word/2012/wordml" xmlns:w16cex="http://schemas.microsoft.com/office/word/2018/wordml/cex" xmlns:w16cid="http://schemas.microsoft.com/office/word/2016/wordml/cid" xmlns:w16="http://schemas.microsoft.com/office/word/2018/wordml" xmlns:w16se="http://schemas.microsoft.com/office/word/2015/wordml/symex" xmlns:wpg="http://schemas.microsoft.com/office/word/2010/wordprocessingGroup" xmlns:wpi="http://schemas.microsoft.com/office/word/2010/wordprocessingInk" xmlns:wne="http://schemas.microsoft.com/office/word/2006/wordml" xmlns:wps="http://schemas.microsoft.com/office/word/2010/wordprocessingShape" mc:Ignorable="w14 w15 w16se w16cid w16 w16cex wp14">
+<w:hdr xmlns:wpc="http://schemas.microsoft.com/office/word/2010/wordprocessingCanvas" xmlns:mc="http://schemas.openxmlformats.org/markup-compatibility/2006" xmlns:o="urn:schemas-microsoft-com:office:office" xmlns:r="http://schemas.openxmlformats.org/officeDocument/2006/relationships" xmlns:m="http://schemas.openxmlformats.org/officeDocument/2006/math" xmlns:v="urn:schemas-microsoft-com:vml" xmlns:wp14="http://schemas.microsoft.com/office/word/2010/wordprocessingDrawing" xmlns:wp="http://schemas.openxmlformats.org/drawingml/2006/wordprocessingDrawing" xmlns:w10="urn:schemas-microsoft-com:office:word" xmlns:w="http://schemas.openxmlformats.org/wordprocessingml/2006/main" xmlns:w14="http://schemas.microsoft.com/office/word/2010/wordml" xmlns:wpg="http://schemas.microsoft.com/office/word/2010/wordprocessingGroup" xmlns:wpi="http://schemas.microsoft.com/office/word/2010/wordprocessingInk" xmlns:wne="http://schemas.microsoft.com/office/word/2006/wordml" xmlns:wps="http://schemas.microsoft.com/office/word/2010/wordprocessingShape" mc:Ignorable="w14 wp14">
   <w:p>
     <w:pPr>
-      <w:pStyle w:val="En-tte"/>
+      <w:pStyle w:val="En-tte1"/>
     </w:pPr>
     <w:r>
       <w:t>V</w:t>
@@ -829,8 +928,8 @@
 </file>
 
 <file path=word/numbering.xml><?xml version="1.0" encoding="utf-8"?>
-<w:numbering xmlns:wpc="http://schemas.microsoft.com/office/word/2010/wordprocessingCanvas" xmlns:cx="http://schemas.microsoft.com/office/drawing/2014/chartex" xmlns:cx1="http://schemas.microsoft.com/office/drawing/2015/9/8/chartex" xmlns:cx2="http://schemas.microsoft.com/office/drawing/2015/10/21/chartex" xmlns:cx3="http://schemas.microsoft.com/office/drawing/2016/5/9/chartex" xmlns:cx4="http://schemas.microsoft.com/office/drawing/2016/5/10/chartex" xmlns:cx5="http://schemas.microsoft.com/office/drawing/2016/5/11/chartex" xmlns:cx6="http://schemas.microsoft.com/office/drawing/2016/5/12/chartex" xmlns:cx7="http://schemas.microsoft.com/office/drawing/2016/5/13/chartex" xmlns:cx8="http://schemas.microsoft.com/office/drawing/2016/5/14/chartex" xmlns:mc="http://schemas.openxmlformats.org/markup-compatibility/2006" xmlns:aink="http://schemas.microsoft.com/office/drawing/2016/ink" xmlns:am3d="http://schemas.microsoft.com/office/drawing/2017/model3d" xmlns:o="urn:schemas-microsoft-com:office:office" xmlns:r="http://schemas.openxmlformats.org/officeDocument/2006/relationships" xmlns:m="http://schemas.openxmlformats.org/officeDocument/2006/math" xmlns:v="urn:schemas-microsoft-com:vml" xmlns:wp14="http://schemas.microsoft.com/office/word/2010/wordprocessingDrawing" xmlns:wp="http://schemas.openxmlformats.org/drawingml/2006/wordprocessingDrawing" xmlns:w10="urn:schemas-microsoft-com:office:word" xmlns:w="http://schemas.openxmlformats.org/wordprocessingml/2006/main" xmlns:w14="http://schemas.microsoft.com/office/word/2010/wordml" xmlns:w15="http://schemas.microsoft.com/office/word/2012/wordml" xmlns:w16cex="http://schemas.microsoft.com/office/word/2018/wordml/cex" xmlns:w16cid="http://schemas.microsoft.com/office/word/2016/wordml/cid" xmlns:w16="http://schemas.microsoft.com/office/word/2018/wordml" xmlns:w16se="http://schemas.microsoft.com/office/word/2015/wordml/symex" xmlns:wpg="http://schemas.microsoft.com/office/word/2010/wordprocessingGroup" xmlns:wpi="http://schemas.microsoft.com/office/word/2010/wordprocessingInk" xmlns:wne="http://schemas.microsoft.com/office/word/2006/wordml" xmlns:wps="http://schemas.microsoft.com/office/word/2010/wordprocessingShape" mc:Ignorable="w14 w15 w16se w16cid w16 w16cex wp14">
-  <w:abstractNum w:abstractNumId="0" w15:restartNumberingAfterBreak="0">
+<w:numbering xmlns:wpc="http://schemas.microsoft.com/office/word/2010/wordprocessingCanvas" xmlns:mc="http://schemas.openxmlformats.org/markup-compatibility/2006" xmlns:o="urn:schemas-microsoft-com:office:office" xmlns:r="http://schemas.openxmlformats.org/officeDocument/2006/relationships" xmlns:m="http://schemas.openxmlformats.org/officeDocument/2006/math" xmlns:v="urn:schemas-microsoft-com:vml" xmlns:wp14="http://schemas.microsoft.com/office/word/2010/wordprocessingDrawing" xmlns:wp="http://schemas.openxmlformats.org/drawingml/2006/wordprocessingDrawing" xmlns:w10="urn:schemas-microsoft-com:office:word" xmlns:w="http://schemas.openxmlformats.org/wordprocessingml/2006/main" xmlns:w14="http://schemas.microsoft.com/office/word/2010/wordml" xmlns:wpg="http://schemas.microsoft.com/office/word/2010/wordprocessingGroup" xmlns:wpi="http://schemas.microsoft.com/office/word/2010/wordprocessingInk" xmlns:wne="http://schemas.microsoft.com/office/word/2006/wordml" xmlns:wps="http://schemas.microsoft.com/office/word/2010/wordprocessingShape" mc:Ignorable="w14 wp14">
+  <w:abstractNum w:abstractNumId="0">
     <w:nsid w:val="230F26AE"/>
     <w:multiLevelType w:val="multilevel"/>
     <w:tmpl w:val="2B9AFB9E"/>
@@ -943,7 +1042,7 @@
       </w:rPr>
     </w:lvl>
   </w:abstractNum>
-  <w:abstractNum w:abstractNumId="1" w15:restartNumberingAfterBreak="0">
+  <w:abstractNum w:abstractNumId="1">
     <w:nsid w:val="38B12D62"/>
     <w:multiLevelType w:val="multilevel"/>
     <w:tmpl w:val="7F320EBA"/>
@@ -1072,7 +1171,7 @@
 </file>
 
 <file path=word/styles.xml><?xml version="1.0" encoding="utf-8"?>
-<w:styles xmlns:mc="http://schemas.openxmlformats.org/markup-compatibility/2006" xmlns:r="http://schemas.openxmlformats.org/officeDocument/2006/relationships" xmlns:w="http://schemas.openxmlformats.org/wordprocessingml/2006/main" xmlns:w14="http://schemas.microsoft.com/office/word/2010/wordml" xmlns:w15="http://schemas.microsoft.com/office/word/2012/wordml" xmlns:w16cex="http://schemas.microsoft.com/office/word/2018/wordml/cex" xmlns:w16cid="http://schemas.microsoft.com/office/word/2016/wordml/cid" xmlns:w16="http://schemas.microsoft.com/office/word/2018/wordml" xmlns:w16se="http://schemas.microsoft.com/office/word/2015/wordml/symex" mc:Ignorable="w14 w15 w16se w16cid w16 w16cex">
+<w:styles xmlns:mc="http://schemas.openxmlformats.org/markup-compatibility/2006" xmlns:r="http://schemas.openxmlformats.org/officeDocument/2006/relationships" xmlns:w="http://schemas.openxmlformats.org/wordprocessingml/2006/main" xmlns:w14="http://schemas.microsoft.com/office/word/2010/wordml" mc:Ignorable="w14">
   <w:docDefaults>
     <w:rPrDefault>
       <w:rPr>
@@ -1084,390 +1183,156 @@
     </w:rPrDefault>
     <w:pPrDefault/>
   </w:docDefaults>
-  <w:latentStyles w:defLockedState="0" w:defUIPriority="99" w:defSemiHidden="0" w:defUnhideWhenUsed="0" w:defQFormat="0" w:count="376">
-    <w:lsdException w:name="Normal" w:uiPriority="0" w:qFormat="1"/>
-    <w:lsdException w:name="heading 1" w:uiPriority="9" w:qFormat="1"/>
-    <w:lsdException w:name="heading 2" w:semiHidden="1" w:uiPriority="9" w:unhideWhenUsed="1" w:qFormat="1"/>
-    <w:lsdException w:name="heading 3" w:semiHidden="1" w:uiPriority="9" w:unhideWhenUsed="1" w:qFormat="1"/>
-    <w:lsdException w:name="heading 4" w:semiHidden="1" w:uiPriority="9" w:unhideWhenUsed="1" w:qFormat="1"/>
-    <w:lsdException w:name="heading 5" w:semiHidden="1" w:uiPriority="9" w:unhideWhenUsed="1" w:qFormat="1"/>
-    <w:lsdException w:name="heading 6" w:semiHidden="1" w:uiPriority="9" w:unhideWhenUsed="1" w:qFormat="1"/>
-    <w:lsdException w:name="heading 7" w:semiHidden="1" w:uiPriority="9" w:unhideWhenUsed="1" w:qFormat="1"/>
-    <w:lsdException w:name="heading 8" w:semiHidden="1" w:uiPriority="9" w:unhideWhenUsed="1" w:qFormat="1"/>
-    <w:lsdException w:name="heading 9" w:semiHidden="1" w:uiPriority="9" w:unhideWhenUsed="1" w:qFormat="1"/>
-    <w:lsdException w:name="index 1" w:semiHidden="1" w:unhideWhenUsed="1"/>
-    <w:lsdException w:name="index 2" w:semiHidden="1" w:unhideWhenUsed="1"/>
-    <w:lsdException w:name="index 3" w:semiHidden="1" w:unhideWhenUsed="1"/>
-    <w:lsdException w:name="index 4" w:semiHidden="1" w:unhideWhenUsed="1"/>
-    <w:lsdException w:name="index 5" w:semiHidden="1" w:unhideWhenUsed="1"/>
-    <w:lsdException w:name="index 6" w:semiHidden="1" w:unhideWhenUsed="1"/>
-    <w:lsdException w:name="index 7" w:semiHidden="1" w:unhideWhenUsed="1"/>
-    <w:lsdException w:name="index 8" w:semiHidden="1" w:unhideWhenUsed="1"/>
-    <w:lsdException w:name="index 9" w:semiHidden="1" w:unhideWhenUsed="1"/>
-    <w:lsdException w:name="toc 1" w:semiHidden="1" w:uiPriority="39" w:unhideWhenUsed="1"/>
-    <w:lsdException w:name="toc 2" w:semiHidden="1" w:uiPriority="39" w:unhideWhenUsed="1"/>
-    <w:lsdException w:name="toc 3" w:semiHidden="1" w:uiPriority="39" w:unhideWhenUsed="1"/>
-    <w:lsdException w:name="toc 4" w:semiHidden="1" w:uiPriority="39" w:unhideWhenUsed="1"/>
-    <w:lsdException w:name="toc 5" w:semiHidden="1" w:uiPriority="39" w:unhideWhenUsed="1"/>
-    <w:lsdException w:name="toc 6" w:semiHidden="1" w:uiPriority="39" w:unhideWhenUsed="1"/>
-    <w:lsdException w:name="toc 7" w:semiHidden="1" w:uiPriority="39" w:unhideWhenUsed="1"/>
-    <w:lsdException w:name="toc 8" w:semiHidden="1" w:uiPriority="39" w:unhideWhenUsed="1"/>
-    <w:lsdException w:name="toc 9" w:semiHidden="1" w:uiPriority="39" w:unhideWhenUsed="1"/>
-    <w:lsdException w:name="Normal Indent" w:semiHidden="1" w:unhideWhenUsed="1"/>
-    <w:lsdException w:name="footnote text" w:semiHidden="1" w:unhideWhenUsed="1"/>
-    <w:lsdException w:name="annotation text" w:semiHidden="1" w:unhideWhenUsed="1"/>
-    <w:lsdException w:name="header" w:semiHidden="1" w:unhideWhenUsed="1"/>
-    <w:lsdException w:name="footer" w:semiHidden="1" w:unhideWhenUsed="1"/>
-    <w:lsdException w:name="index heading" w:semiHidden="1" w:unhideWhenUsed="1"/>
-    <w:lsdException w:name="caption" w:semiHidden="1" w:uiPriority="35" w:unhideWhenUsed="1" w:qFormat="1"/>
-    <w:lsdException w:name="table of figures" w:semiHidden="1" w:unhideWhenUsed="1"/>
-    <w:lsdException w:name="envelope address" w:semiHidden="1" w:unhideWhenUsed="1"/>
-    <w:lsdException w:name="envelope return" w:semiHidden="1" w:unhideWhenUsed="1"/>
-    <w:lsdException w:name="footnote reference" w:semiHidden="1" w:unhideWhenUsed="1"/>
-    <w:lsdException w:name="annotation reference" w:semiHidden="1" w:unhideWhenUsed="1"/>
-    <w:lsdException w:name="line number" w:semiHidden="1" w:unhideWhenUsed="1"/>
-    <w:lsdException w:name="page number" w:semiHidden="1" w:unhideWhenUsed="1"/>
-    <w:lsdException w:name="endnote reference" w:semiHidden="1" w:unhideWhenUsed="1"/>
-    <w:lsdException w:name="endnote text" w:semiHidden="1" w:unhideWhenUsed="1"/>
-    <w:lsdException w:name="table of authorities" w:semiHidden="1" w:unhideWhenUsed="1"/>
-    <w:lsdException w:name="macro" w:semiHidden="1" w:unhideWhenUsed="1"/>
-    <w:lsdException w:name="toa heading" w:semiHidden="1" w:unhideWhenUsed="1"/>
-    <w:lsdException w:name="List" w:semiHidden="1" w:unhideWhenUsed="1"/>
-    <w:lsdException w:name="List Bullet" w:semiHidden="1" w:unhideWhenUsed="1"/>
-    <w:lsdException w:name="List Number" w:semiHidden="1" w:unhideWhenUsed="1"/>
-    <w:lsdException w:name="List 2" w:semiHidden="1" w:unhideWhenUsed="1"/>
-    <w:lsdException w:name="List 3" w:semiHidden="1" w:unhideWhenUsed="1"/>
-    <w:lsdException w:name="List 4" w:semiHidden="1" w:unhideWhenUsed="1"/>
-    <w:lsdException w:name="List 5" w:semiHidden="1" w:unhideWhenUsed="1"/>
-    <w:lsdException w:name="List Bullet 2" w:semiHidden="1" w:unhideWhenUsed="1"/>
-    <w:lsdException w:name="List Bullet 3" w:semiHidden="1" w:unhideWhenUsed="1"/>
-    <w:lsdException w:name="List Bullet 4" w:semiHidden="1" w:unhideWhenUsed="1"/>
-    <w:lsdException w:name="List Bullet 5" w:semiHidden="1" w:unhideWhenUsed="1"/>
-    <w:lsdException w:name="List Number 2" w:semiHidden="1" w:unhideWhenUsed="1"/>
-    <w:lsdException w:name="List Number 3" w:semiHidden="1" w:unhideWhenUsed="1"/>
-    <w:lsdException w:name="List Number 4" w:semiHidden="1" w:unhideWhenUsed="1"/>
-    <w:lsdException w:name="List Number 5" w:semiHidden="1" w:unhideWhenUsed="1"/>
-    <w:lsdException w:name="Title" w:uiPriority="10" w:qFormat="1"/>
-    <w:lsdException w:name="Closing" w:semiHidden="1" w:unhideWhenUsed="1"/>
-    <w:lsdException w:name="Signature" w:semiHidden="1" w:unhideWhenUsed="1"/>
-    <w:lsdException w:name="Default Paragraph Font" w:semiHidden="1" w:uiPriority="1" w:unhideWhenUsed="1"/>
-    <w:lsdException w:name="Body Text" w:semiHidden="1" w:unhideWhenUsed="1"/>
-    <w:lsdException w:name="Body Text Indent" w:semiHidden="1" w:unhideWhenUsed="1"/>
-    <w:lsdException w:name="List Continue" w:semiHidden="1" w:unhideWhenUsed="1"/>
-    <w:lsdException w:name="List Continue 2" w:semiHidden="1" w:unhideWhenUsed="1"/>
-    <w:lsdException w:name="List Continue 3" w:semiHidden="1" w:unhideWhenUsed="1"/>
-    <w:lsdException w:name="List Continue 4" w:semiHidden="1" w:unhideWhenUsed="1"/>
-    <w:lsdException w:name="List Continue 5" w:semiHidden="1" w:unhideWhenUsed="1"/>
-    <w:lsdException w:name="Message Header" w:semiHidden="1" w:unhideWhenUsed="1"/>
-    <w:lsdException w:name="Subtitle" w:uiPriority="11" w:qFormat="1"/>
-    <w:lsdException w:name="Salutation" w:semiHidden="1" w:unhideWhenUsed="1"/>
-    <w:lsdException w:name="Date" w:semiHidden="1" w:unhideWhenUsed="1"/>
-    <w:lsdException w:name="Body Text First Indent" w:semiHidden="1" w:unhideWhenUsed="1"/>
-    <w:lsdException w:name="Body Text First Indent 2" w:semiHidden="1" w:unhideWhenUsed="1"/>
-    <w:lsdException w:name="Note Heading" w:semiHidden="1" w:unhideWhenUsed="1"/>
-    <w:lsdException w:name="Body Text 2" w:semiHidden="1" w:unhideWhenUsed="1"/>
-    <w:lsdException w:name="Body Text 3" w:semiHidden="1" w:unhideWhenUsed="1"/>
-    <w:lsdException w:name="Body Text Indent 2" w:semiHidden="1" w:unhideWhenUsed="1"/>
-    <w:lsdException w:name="Body Text Indent 3" w:semiHidden="1" w:unhideWhenUsed="1"/>
-    <w:lsdException w:name="Block Text" w:semiHidden="1" w:unhideWhenUsed="1"/>
-    <w:lsdException w:name="Hyperlink" w:semiHidden="1" w:unhideWhenUsed="1"/>
-    <w:lsdException w:name="FollowedHyperlink" w:semiHidden="1" w:unhideWhenUsed="1"/>
-    <w:lsdException w:name="Strong" w:uiPriority="22" w:qFormat="1"/>
-    <w:lsdException w:name="Emphasis" w:uiPriority="20" w:qFormat="1"/>
-    <w:lsdException w:name="Document Map" w:semiHidden="1" w:unhideWhenUsed="1"/>
-    <w:lsdException w:name="Plain Text" w:semiHidden="1" w:unhideWhenUsed="1"/>
-    <w:lsdException w:name="E-mail Signature" w:semiHidden="1" w:unhideWhenUsed="1"/>
-    <w:lsdException w:name="HTML Top of Form" w:semiHidden="1" w:unhideWhenUsed="1"/>
-    <w:lsdException w:name="HTML Bottom of Form" w:semiHidden="1" w:unhideWhenUsed="1"/>
-    <w:lsdException w:name="Normal (Web)" w:semiHidden="1" w:unhideWhenUsed="1"/>
-    <w:lsdException w:name="HTML Acronym" w:semiHidden="1" w:unhideWhenUsed="1"/>
-    <w:lsdException w:name="HTML Address" w:semiHidden="1" w:unhideWhenUsed="1"/>
-    <w:lsdException w:name="HTML Cite" w:semiHidden="1" w:unhideWhenUsed="1"/>
-    <w:lsdException w:name="HTML Code" w:semiHidden="1" w:unhideWhenUsed="1"/>
-    <w:lsdException w:name="HTML Definition" w:semiHidden="1" w:unhideWhenUsed="1"/>
-    <w:lsdException w:name="HTML Keyboard" w:semiHidden="1" w:unhideWhenUsed="1"/>
-    <w:lsdException w:name="HTML Preformatted" w:semiHidden="1" w:unhideWhenUsed="1"/>
-    <w:lsdException w:name="HTML Sample" w:semiHidden="1" w:unhideWhenUsed="1"/>
-    <w:lsdException w:name="HTML Typewriter" w:semiHidden="1" w:unhideWhenUsed="1"/>
-    <w:lsdException w:name="HTML Variable" w:semiHidden="1" w:unhideWhenUsed="1"/>
-    <w:lsdException w:name="Normal Table" w:semiHidden="1" w:unhideWhenUsed="1"/>
-    <w:lsdException w:name="annotation subject" w:semiHidden="1" w:unhideWhenUsed="1"/>
-    <w:lsdException w:name="No List" w:semiHidden="1" w:unhideWhenUsed="1"/>
-    <w:lsdException w:name="Outline List 1" w:semiHidden="1" w:unhideWhenUsed="1"/>
-    <w:lsdException w:name="Outline List 2" w:semiHidden="1" w:unhideWhenUsed="1"/>
-    <w:lsdException w:name="Outline List 3" w:semiHidden="1" w:unhideWhenUsed="1"/>
-    <w:lsdException w:name="Table Simple 1" w:semiHidden="1" w:unhideWhenUsed="1"/>
-    <w:lsdException w:name="Table Simple 2" w:semiHidden="1" w:unhideWhenUsed="1"/>
-    <w:lsdException w:name="Table Simple 3" w:semiHidden="1" w:unhideWhenUsed="1"/>
-    <w:lsdException w:name="Table Classic 1" w:semiHidden="1" w:unhideWhenUsed="1"/>
-    <w:lsdException w:name="Table Classic 2" w:semiHidden="1" w:unhideWhenUsed="1"/>
-    <w:lsdException w:name="Table Classic 3" w:semiHidden="1" w:unhideWhenUsed="1"/>
-    <w:lsdException w:name="Table Classic 4" w:semiHidden="1" w:unhideWhenUsed="1"/>
-    <w:lsdException w:name="Table Colorful 1" w:semiHidden="1" w:unhideWhenUsed="1"/>
-    <w:lsdException w:name="Table Colorful 2" w:semiHidden="1" w:unhideWhenUsed="1"/>
-    <w:lsdException w:name="Table Colorful 3" w:semiHidden="1" w:unhideWhenUsed="1"/>
-    <w:lsdException w:name="Table Columns 1" w:semiHidden="1" w:unhideWhenUsed="1"/>
-    <w:lsdException w:name="Table Columns 2" w:semiHidden="1" w:unhideWhenUsed="1"/>
-    <w:lsdException w:name="Table Columns 3" w:semiHidden="1" w:unhideWhenUsed="1"/>
-    <w:lsdException w:name="Table Columns 4" w:semiHidden="1" w:unhideWhenUsed="1"/>
-    <w:lsdException w:name="Table Columns 5" w:semiHidden="1" w:unhideWhenUsed="1"/>
-    <w:lsdException w:name="Table Grid 1" w:semiHidden="1" w:unhideWhenUsed="1"/>
-    <w:lsdException w:name="Table Grid 2" w:semiHidden="1" w:unhideWhenUsed="1"/>
-    <w:lsdException w:name="Table Grid 3" w:semiHidden="1" w:unhideWhenUsed="1"/>
-    <w:lsdException w:name="Table Grid 4" w:semiHidden="1" w:unhideWhenUsed="1"/>
-    <w:lsdException w:name="Table Grid 5" w:semiHidden="1" w:unhideWhenUsed="1"/>
-    <w:lsdException w:name="Table Grid 6" w:semiHidden="1" w:unhideWhenUsed="1"/>
-    <w:lsdException w:name="Table Grid 7" w:semiHidden="1" w:unhideWhenUsed="1"/>
-    <w:lsdException w:name="Table Grid 8" w:semiHidden="1" w:unhideWhenUsed="1"/>
-    <w:lsdException w:name="Table List 1" w:semiHidden="1" w:unhideWhenUsed="1"/>
-    <w:lsdException w:name="Table List 2" w:semiHidden="1" w:unhideWhenUsed="1"/>
-    <w:lsdException w:name="Table List 3" w:semiHidden="1" w:unhideWhenUsed="1"/>
-    <w:lsdException w:name="Table List 4" w:semiHidden="1" w:unhideWhenUsed="1"/>
-    <w:lsdException w:name="Table List 5" w:semiHidden="1" w:unhideWhenUsed="1"/>
-    <w:lsdException w:name="Table List 6" w:semiHidden="1" w:unhideWhenUsed="1"/>
-    <w:lsdException w:name="Table List 7" w:semiHidden="1" w:unhideWhenUsed="1"/>
-    <w:lsdException w:name="Table List 8" w:semiHidden="1" w:unhideWhenUsed="1"/>
-    <w:lsdException w:name="Table 3D effects 1" w:semiHidden="1" w:unhideWhenUsed="1"/>
-    <w:lsdException w:name="Table 3D effects 2" w:semiHidden="1" w:unhideWhenUsed="1"/>
-    <w:lsdException w:name="Table 3D effects 3" w:semiHidden="1" w:unhideWhenUsed="1"/>
-    <w:lsdException w:name="Table Contemporary" w:semiHidden="1" w:unhideWhenUsed="1"/>
-    <w:lsdException w:name="Table Elegant" w:semiHidden="1" w:unhideWhenUsed="1"/>
-    <w:lsdException w:name="Table Professional" w:semiHidden="1" w:unhideWhenUsed="1"/>
-    <w:lsdException w:name="Table Subtle 1" w:semiHidden="1" w:unhideWhenUsed="1"/>
-    <w:lsdException w:name="Table Subtle 2" w:semiHidden="1" w:unhideWhenUsed="1"/>
-    <w:lsdException w:name="Table Web 1" w:semiHidden="1" w:unhideWhenUsed="1"/>
-    <w:lsdException w:name="Table Web 2" w:semiHidden="1" w:unhideWhenUsed="1"/>
-    <w:lsdException w:name="Table Web 3" w:semiHidden="1" w:unhideWhenUsed="1"/>
-    <w:lsdException w:name="Balloon Text" w:semiHidden="1" w:unhideWhenUsed="1"/>
-    <w:lsdException w:name="Table Grid" w:uiPriority="59"/>
-    <w:lsdException w:name="Table Theme" w:semiHidden="1" w:unhideWhenUsed="1"/>
-    <w:lsdException w:name="Placeholder Text" w:semiHidden="1"/>
-    <w:lsdException w:name="No Spacing" w:uiPriority="1" w:qFormat="1"/>
-    <w:lsdException w:name="Light Shading" w:uiPriority="60"/>
-    <w:lsdException w:name="Light List" w:uiPriority="61"/>
-    <w:lsdException w:name="Light Grid" w:uiPriority="62"/>
-    <w:lsdException w:name="Medium Shading 1" w:uiPriority="63"/>
-    <w:lsdException w:name="Medium Shading 2" w:uiPriority="64"/>
-    <w:lsdException w:name="Medium List 1" w:uiPriority="65"/>
-    <w:lsdException w:name="Medium List 2" w:uiPriority="66"/>
-    <w:lsdException w:name="Medium Grid 1" w:uiPriority="67"/>
-    <w:lsdException w:name="Medium Grid 2" w:uiPriority="68"/>
-    <w:lsdException w:name="Medium Grid 3" w:uiPriority="69"/>
-    <w:lsdException w:name="Dark List" w:uiPriority="70"/>
-    <w:lsdException w:name="Colorful Shading" w:uiPriority="71"/>
-    <w:lsdException w:name="Colorful List" w:uiPriority="72"/>
-    <w:lsdException w:name="Colorful Grid" w:uiPriority="73"/>
-    <w:lsdException w:name="Light Shading Accent 1" w:uiPriority="60"/>
-    <w:lsdException w:name="Light List Accent 1" w:uiPriority="61"/>
-    <w:lsdException w:name="Light Grid Accent 1" w:uiPriority="62"/>
-    <w:lsdException w:name="Medium Shading 1 Accent 1" w:uiPriority="63"/>
-    <w:lsdException w:name="Medium Shading 2 Accent 1" w:uiPriority="64"/>
-    <w:lsdException w:name="Medium List 1 Accent 1" w:uiPriority="65"/>
-    <w:lsdException w:name="Revision" w:semiHidden="1"/>
-    <w:lsdException w:name="List Paragraph" w:uiPriority="34" w:qFormat="1"/>
-    <w:lsdException w:name="Quote" w:uiPriority="29" w:qFormat="1"/>
-    <w:lsdException w:name="Intense Quote" w:uiPriority="30" w:qFormat="1"/>
-    <w:lsdException w:name="Medium List 2 Accent 1" w:uiPriority="66"/>
-    <w:lsdException w:name="Medium Grid 1 Accent 1" w:uiPriority="67"/>
-    <w:lsdException w:name="Medium Grid 2 Accent 1" w:uiPriority="68"/>
-    <w:lsdException w:name="Medium Grid 3 Accent 1" w:uiPriority="69"/>
-    <w:lsdException w:name="Dark List Accent 1" w:uiPriority="70"/>
-    <w:lsdException w:name="Colorful Shading Accent 1" w:uiPriority="71"/>
-    <w:lsdException w:name="Colorful List Accent 1" w:uiPriority="72"/>
-    <w:lsdException w:name="Colorful Grid Accent 1" w:uiPriority="73"/>
-    <w:lsdException w:name="Light Shading Accent 2" w:uiPriority="60"/>
-    <w:lsdException w:name="Light List Accent 2" w:uiPriority="61"/>
-    <w:lsdException w:name="Light Grid Accent 2" w:uiPriority="62"/>
-    <w:lsdException w:name="Medium Shading 1 Accent 2" w:uiPriority="63"/>
-    <w:lsdException w:name="Medium Shading 2 Accent 2" w:uiPriority="64"/>
-    <w:lsdException w:name="Medium List 1 Accent 2" w:uiPriority="65"/>
-    <w:lsdException w:name="Medium List 2 Accent 2" w:uiPriority="66"/>
-    <w:lsdException w:name="Medium Grid 1 Accent 2" w:uiPriority="67"/>
-    <w:lsdException w:name="Medium Grid 2 Accent 2" w:uiPriority="68"/>
-    <w:lsdException w:name="Medium Grid 3 Accent 2" w:uiPriority="69"/>
-    <w:lsdException w:name="Dark List Accent 2" w:uiPriority="70"/>
-    <w:lsdException w:name="Colorful Shading Accent 2" w:uiPriority="71"/>
-    <w:lsdException w:name="Colorful List Accent 2" w:uiPriority="72"/>
-    <w:lsdException w:name="Colorful Grid Accent 2" w:uiPriority="73"/>
-    <w:lsdException w:name="Light Shading Accent 3" w:uiPriority="60"/>
-    <w:lsdException w:name="Light List Accent 3" w:uiPriority="61"/>
-    <w:lsdException w:name="Light Grid Accent 3" w:uiPriority="62"/>
-    <w:lsdException w:name="Medium Shading 1 Accent 3" w:uiPriority="63"/>
-    <w:lsdException w:name="Medium Shading 2 Accent 3" w:uiPriority="64"/>
-    <w:lsdException w:name="Medium List 1 Accent 3" w:uiPriority="65"/>
-    <w:lsdException w:name="Medium List 2 Accent 3" w:uiPriority="66"/>
-    <w:lsdException w:name="Medium Grid 1 Accent 3" w:uiPriority="67"/>
-    <w:lsdException w:name="Medium Grid 2 Accent 3" w:uiPriority="68"/>
-    <w:lsdException w:name="Medium Grid 3 Accent 3" w:uiPriority="69"/>
-    <w:lsdException w:name="Dark List Accent 3" w:uiPriority="70"/>
-    <w:lsdException w:name="Colorful Shading Accent 3" w:uiPriority="71"/>
-    <w:lsdException w:name="Colorful List Accent 3" w:uiPriority="72"/>
-    <w:lsdException w:name="Colorful Grid Accent 3" w:uiPriority="73"/>
-    <w:lsdException w:name="Light Shading Accent 4" w:uiPriority="60"/>
-    <w:lsdException w:name="Light List Accent 4" w:uiPriority="61"/>
-    <w:lsdException w:name="Light Grid Accent 4" w:uiPriority="62"/>
-    <w:lsdException w:name="Medium Shading 1 Accent 4" w:uiPriority="63"/>
-    <w:lsdException w:name="Medium Shading 2 Accent 4" w:uiPriority="64"/>
-    <w:lsdException w:name="Medium List 1 Accent 4" w:uiPriority="65"/>
-    <w:lsdException w:name="Medium List 2 Accent 4" w:uiPriority="66"/>
-    <w:lsdException w:name="Medium Grid 1 Accent 4" w:uiPriority="67"/>
-    <w:lsdException w:name="Medium Grid 2 Accent 4" w:uiPriority="68"/>
-    <w:lsdException w:name="Medium Grid 3 Accent 4" w:uiPriority="69"/>
-    <w:lsdException w:name="Dark List Accent 4" w:uiPriority="70"/>
-    <w:lsdException w:name="Colorful Shading Accent 4" w:uiPriority="71"/>
-    <w:lsdException w:name="Colorful List Accent 4" w:uiPriority="72"/>
-    <w:lsdException w:name="Colorful Grid Accent 4" w:uiPriority="73"/>
-    <w:lsdException w:name="Light Shading Accent 5" w:uiPriority="60"/>
-    <w:lsdException w:name="Light List Accent 5" w:uiPriority="61"/>
-    <w:lsdException w:name="Light Grid Accent 5" w:uiPriority="62"/>
-    <w:lsdException w:name="Medium Shading 1 Accent 5" w:uiPriority="63"/>
-    <w:lsdException w:name="Medium Shading 2 Accent 5" w:uiPriority="64"/>
-    <w:lsdException w:name="Medium List 1 Accent 5" w:uiPriority="65"/>
-    <w:lsdException w:name="Medium List 2 Accent 5" w:uiPriority="66"/>
-    <w:lsdException w:name="Medium Grid 1 Accent 5" w:uiPriority="67"/>
-    <w:lsdException w:name="Medium Grid 2 Accent 5" w:uiPriority="68"/>
-    <w:lsdException w:name="Medium Grid 3 Accent 5" w:uiPriority="69"/>
-    <w:lsdException w:name="Dark List Accent 5" w:uiPriority="70"/>
-    <w:lsdException w:name="Colorful Shading Accent 5" w:uiPriority="71"/>
-    <w:lsdException w:name="Colorful List Accent 5" w:uiPriority="72"/>
-    <w:lsdException w:name="Colorful Grid Accent 5" w:uiPriority="73"/>
-    <w:lsdException w:name="Light Shading Accent 6" w:uiPriority="60"/>
-    <w:lsdException w:name="Light List Accent 6" w:uiPriority="61"/>
-    <w:lsdException w:name="Light Grid Accent 6" w:uiPriority="62"/>
-    <w:lsdException w:name="Medium Shading 1 Accent 6" w:uiPriority="63"/>
-    <w:lsdException w:name="Medium Shading 2 Accent 6" w:uiPriority="64"/>
-    <w:lsdException w:name="Medium List 1 Accent 6" w:uiPriority="65"/>
-    <w:lsdException w:name="Medium List 2 Accent 6" w:uiPriority="66"/>
-    <w:lsdException w:name="Medium Grid 1 Accent 6" w:uiPriority="67"/>
-    <w:lsdException w:name="Medium Grid 2 Accent 6" w:uiPriority="68"/>
-    <w:lsdException w:name="Medium Grid 3 Accent 6" w:uiPriority="69"/>
-    <w:lsdException w:name="Dark List Accent 6" w:uiPriority="70"/>
-    <w:lsdException w:name="Colorful Shading Accent 6" w:uiPriority="71"/>
-    <w:lsdException w:name="Colorful List Accent 6" w:uiPriority="72"/>
-    <w:lsdException w:name="Colorful Grid Accent 6" w:uiPriority="73"/>
-    <w:lsdException w:name="Subtle Emphasis" w:uiPriority="19" w:qFormat="1"/>
-    <w:lsdException w:name="Intense Emphasis" w:uiPriority="21" w:qFormat="1"/>
-    <w:lsdException w:name="Subtle Reference" w:uiPriority="31" w:qFormat="1"/>
-    <w:lsdException w:name="Intense Reference" w:uiPriority="32" w:qFormat="1"/>
-    <w:lsdException w:name="Book Title" w:uiPriority="33" w:qFormat="1"/>
-    <w:lsdException w:name="Bibliography" w:semiHidden="1" w:uiPriority="37" w:unhideWhenUsed="1"/>
-    <w:lsdException w:name="TOC Heading" w:semiHidden="1" w:uiPriority="39" w:unhideWhenUsed="1" w:qFormat="1"/>
-    <w:lsdException w:name="Plain Table 1" w:uiPriority="41"/>
-    <w:lsdException w:name="Plain Table 2" w:uiPriority="42"/>
-    <w:lsdException w:name="Plain Table 3" w:uiPriority="43"/>
-    <w:lsdException w:name="Plain Table 4" w:uiPriority="44"/>
-    <w:lsdException w:name="Plain Table 5" w:uiPriority="45"/>
-    <w:lsdException w:name="Grid Table Light" w:uiPriority="40"/>
-    <w:lsdException w:name="Grid Table 1 Light" w:uiPriority="46"/>
-    <w:lsdException w:name="Grid Table 2" w:uiPriority="47"/>
-    <w:lsdException w:name="Grid Table 3" w:uiPriority="48"/>
-    <w:lsdException w:name="Grid Table 4" w:uiPriority="49"/>
-    <w:lsdException w:name="Grid Table 5 Dark" w:uiPriority="50"/>
-    <w:lsdException w:name="Grid Table 6 Colorful" w:uiPriority="51"/>
-    <w:lsdException w:name="Grid Table 7 Colorful" w:uiPriority="52"/>
-    <w:lsdException w:name="Grid Table 1 Light Accent 1" w:uiPriority="46"/>
-    <w:lsdException w:name="Grid Table 2 Accent 1" w:uiPriority="47"/>
-    <w:lsdException w:name="Grid Table 3 Accent 1" w:uiPriority="48"/>
-    <w:lsdException w:name="Grid Table 4 Accent 1" w:uiPriority="49"/>
-    <w:lsdException w:name="Grid Table 5 Dark Accent 1" w:uiPriority="50"/>
-    <w:lsdException w:name="Grid Table 6 Colorful Accent 1" w:uiPriority="51"/>
-    <w:lsdException w:name="Grid Table 7 Colorful Accent 1" w:uiPriority="52"/>
-    <w:lsdException w:name="Grid Table 1 Light Accent 2" w:uiPriority="46"/>
-    <w:lsdException w:name="Grid Table 2 Accent 2" w:uiPriority="47"/>
-    <w:lsdException w:name="Grid Table 3 Accent 2" w:uiPriority="48"/>
-    <w:lsdException w:name="Grid Table 4 Accent 2" w:uiPriority="49"/>
-    <w:lsdException w:name="Grid Table 5 Dark Accent 2" w:uiPriority="50"/>
-    <w:lsdException w:name="Grid Table 6 Colorful Accent 2" w:uiPriority="51"/>
-    <w:lsdException w:name="Grid Table 7 Colorful Accent 2" w:uiPriority="52"/>
-    <w:lsdException w:name="Grid Table 1 Light Accent 3" w:uiPriority="46"/>
-    <w:lsdException w:name="Grid Table 2 Accent 3" w:uiPriority="47"/>
-    <w:lsdException w:name="Grid Table 3 Accent 3" w:uiPriority="48"/>
-    <w:lsdException w:name="Grid Table 4 Accent 3" w:uiPriority="49"/>
-    <w:lsdException w:name="Grid Table 5 Dark Accent 3" w:uiPriority="50"/>
-    <w:lsdException w:name="Grid Table 6 Colorful Accent 3" w:uiPriority="51"/>
-    <w:lsdException w:name="Grid Table 7 Colorful Accent 3" w:uiPriority="52"/>
-    <w:lsdException w:name="Grid Table 1 Light Accent 4" w:uiPriority="46"/>
-    <w:lsdException w:name="Grid Table 2 Accent 4" w:uiPriority="47"/>
-    <w:lsdException w:name="Grid Table 3 Accent 4" w:uiPriority="48"/>
-    <w:lsdException w:name="Grid Table 4 Accent 4" w:uiPriority="49"/>
-    <w:lsdException w:name="Grid Table 5 Dark Accent 4" w:uiPriority="50"/>
-    <w:lsdException w:name="Grid Table 6 Colorful Accent 4" w:uiPriority="51"/>
-    <w:lsdException w:name="Grid Table 7 Colorful Accent 4" w:uiPriority="52"/>
-    <w:lsdException w:name="Grid Table 1 Light Accent 5" w:uiPriority="46"/>
-    <w:lsdException w:name="Grid Table 2 Accent 5" w:uiPriority="47"/>
-    <w:lsdException w:name="Grid Table 3 Accent 5" w:uiPriority="48"/>
-    <w:lsdException w:name="Grid Table 4 Accent 5" w:uiPriority="49"/>
-    <w:lsdException w:name="Grid Table 5 Dark Accent 5" w:uiPriority="50"/>
-    <w:lsdException w:name="Grid Table 6 Colorful Accent 5" w:uiPriority="51"/>
-    <w:lsdException w:name="Grid Table 7 Colorful Accent 5" w:uiPriority="52"/>
-    <w:lsdException w:name="Grid Table 1 Light Accent 6" w:uiPriority="46"/>
-    <w:lsdException w:name="Grid Table 2 Accent 6" w:uiPriority="47"/>
-    <w:lsdException w:name="Grid Table 3 Accent 6" w:uiPriority="48"/>
-    <w:lsdException w:name="Grid Table 4 Accent 6" w:uiPriority="49"/>
-    <w:lsdException w:name="Grid Table 5 Dark Accent 6" w:uiPriority="50"/>
-    <w:lsdException w:name="Grid Table 6 Colorful Accent 6" w:uiPriority="51"/>
-    <w:lsdException w:name="Grid Table 7 Colorful Accent 6" w:uiPriority="52"/>
-    <w:lsdException w:name="List Table 1 Light" w:uiPriority="46"/>
-    <w:lsdException w:name="List Table 2" w:uiPriority="47"/>
-    <w:lsdException w:name="List Table 3" w:uiPriority="48"/>
-    <w:lsdException w:name="List Table 4" w:uiPriority="49"/>
-    <w:lsdException w:name="List Table 5 Dark" w:uiPriority="50"/>
-    <w:lsdException w:name="List Table 6 Colorful" w:uiPriority="51"/>
-    <w:lsdException w:name="List Table 7 Colorful" w:uiPriority="52"/>
-    <w:lsdException w:name="List Table 1 Light Accent 1" w:uiPriority="46"/>
-    <w:lsdException w:name="List Table 2 Accent 1" w:uiPriority="47"/>
-    <w:lsdException w:name="List Table 3 Accent 1" w:uiPriority="48"/>
-    <w:lsdException w:name="List Table 4 Accent 1" w:uiPriority="49"/>
-    <w:lsdException w:name="List Table 5 Dark Accent 1" w:uiPriority="50"/>
-    <w:lsdException w:name="List Table 6 Colorful Accent 1" w:uiPriority="51"/>
-    <w:lsdException w:name="List Table 7 Colorful Accent 1" w:uiPriority="52"/>
-    <w:lsdException w:name="List Table 1 Light Accent 2" w:uiPriority="46"/>
-    <w:lsdException w:name="List Table 2 Accent 2" w:uiPriority="47"/>
-    <w:lsdException w:name="List Table 3 Accent 2" w:uiPriority="48"/>
-    <w:lsdException w:name="List Table 4 Accent 2" w:uiPriority="49"/>
-    <w:lsdException w:name="List Table 5 Dark Accent 2" w:uiPriority="50"/>
-    <w:lsdException w:name="List Table 6 Colorful Accent 2" w:uiPriority="51"/>
-    <w:lsdException w:name="List Table 7 Colorful Accent 2" w:uiPriority="52"/>
-    <w:lsdException w:name="List Table 1 Light Accent 3" w:uiPriority="46"/>
-    <w:lsdException w:name="List Table 2 Accent 3" w:uiPriority="47"/>
-    <w:lsdException w:name="List Table 3 Accent 3" w:uiPriority="48"/>
-    <w:lsdException w:name="List Table 4 Accent 3" w:uiPriority="49"/>
-    <w:lsdException w:name="List Table 5 Dark Accent 3" w:uiPriority="50"/>
-    <w:lsdException w:name="List Table 6 Colorful Accent 3" w:uiPriority="51"/>
-    <w:lsdException w:name="List Table 7 Colorful Accent 3" w:uiPriority="52"/>
-    <w:lsdException w:name="List Table 1 Light Accent 4" w:uiPriority="46"/>
-    <w:lsdException w:name="List Table 2 Accent 4" w:uiPriority="47"/>
-    <w:lsdException w:name="List Table 3 Accent 4" w:uiPriority="48"/>
-    <w:lsdException w:name="List Table 4 Accent 4" w:uiPriority="49"/>
-    <w:lsdException w:name="List Table 5 Dark Accent 4" w:uiPriority="50"/>
-    <w:lsdException w:name="List Table 6 Colorful Accent 4" w:uiPriority="51"/>
-    <w:lsdException w:name="List Table 7 Colorful Accent 4" w:uiPriority="52"/>
-    <w:lsdException w:name="List Table 1 Light Accent 5" w:uiPriority="46"/>
-    <w:lsdException w:name="List Table 2 Accent 5" w:uiPriority="47"/>
-    <w:lsdException w:name="List Table 3 Accent 5" w:uiPriority="48"/>
-    <w:lsdException w:name="List Table 4 Accent 5" w:uiPriority="49"/>
-    <w:lsdException w:name="List Table 5 Dark Accent 5" w:uiPriority="50"/>
-    <w:lsdException w:name="List Table 6 Colorful Accent 5" w:uiPriority="51"/>
-    <w:lsdException w:name="List Table 7 Colorful Accent 5" w:uiPriority="52"/>
-    <w:lsdException w:name="List Table 1 Light Accent 6" w:uiPriority="46"/>
-    <w:lsdException w:name="List Table 2 Accent 6" w:uiPriority="47"/>
-    <w:lsdException w:name="List Table 3 Accent 6" w:uiPriority="48"/>
-    <w:lsdException w:name="List Table 4 Accent 6" w:uiPriority="49"/>
-    <w:lsdException w:name="List Table 5 Dark Accent 6" w:uiPriority="50"/>
-    <w:lsdException w:name="List Table 6 Colorful Accent 6" w:uiPriority="51"/>
-    <w:lsdException w:name="List Table 7 Colorful Accent 6" w:uiPriority="52"/>
+  <w:latentStyles w:defLockedState="0" w:defUIPriority="99" w:defSemiHidden="1" w:defUnhideWhenUsed="1" w:defQFormat="0" w:count="267">
+    <w:lsdException w:name="Normal" w:semiHidden="0" w:uiPriority="0" w:unhideWhenUsed="0" w:qFormat="1"/>
+    <w:lsdException w:name="heading 1" w:semiHidden="0" w:uiPriority="9" w:unhideWhenUsed="0" w:qFormat="1"/>
+    <w:lsdException w:name="heading 2" w:uiPriority="9" w:qFormat="1"/>
+    <w:lsdException w:name="heading 3" w:uiPriority="9" w:qFormat="1"/>
+    <w:lsdException w:name="heading 4" w:uiPriority="9" w:qFormat="1"/>
+    <w:lsdException w:name="heading 5" w:uiPriority="9" w:qFormat="1"/>
+    <w:lsdException w:name="heading 6" w:uiPriority="9" w:qFormat="1"/>
+    <w:lsdException w:name="heading 7" w:uiPriority="9" w:qFormat="1"/>
+    <w:lsdException w:name="heading 8" w:uiPriority="9" w:qFormat="1"/>
+    <w:lsdException w:name="heading 9" w:uiPriority="9" w:qFormat="1"/>
+    <w:lsdException w:name="toc 1" w:uiPriority="39"/>
+    <w:lsdException w:name="toc 2" w:uiPriority="39"/>
+    <w:lsdException w:name="toc 3" w:uiPriority="39"/>
+    <w:lsdException w:name="toc 4" w:uiPriority="39"/>
+    <w:lsdException w:name="toc 5" w:uiPriority="39"/>
+    <w:lsdException w:name="toc 6" w:uiPriority="39"/>
+    <w:lsdException w:name="toc 7" w:uiPriority="39"/>
+    <w:lsdException w:name="toc 8" w:uiPriority="39"/>
+    <w:lsdException w:name="toc 9" w:uiPriority="39"/>
+    <w:lsdException w:name="caption" w:uiPriority="35" w:qFormat="1"/>
+    <w:lsdException w:name="Title" w:semiHidden="0" w:uiPriority="10" w:unhideWhenUsed="0" w:qFormat="1"/>
+    <w:lsdException w:name="Default Paragraph Font" w:uiPriority="1"/>
+    <w:lsdException w:name="Subtitle" w:semiHidden="0" w:uiPriority="11" w:unhideWhenUsed="0" w:qFormat="1"/>
+    <w:lsdException w:name="Strong" w:semiHidden="0" w:uiPriority="22" w:unhideWhenUsed="0" w:qFormat="1"/>
+    <w:lsdException w:name="Emphasis" w:semiHidden="0" w:uiPriority="20" w:unhideWhenUsed="0" w:qFormat="1"/>
+    <w:lsdException w:name="Table Grid" w:semiHidden="0" w:uiPriority="59" w:unhideWhenUsed="0"/>
+    <w:lsdException w:name="Placeholder Text" w:unhideWhenUsed="0"/>
+    <w:lsdException w:name="No Spacing" w:semiHidden="0" w:uiPriority="1" w:unhideWhenUsed="0" w:qFormat="1"/>
+    <w:lsdException w:name="Light Shading" w:semiHidden="0" w:uiPriority="60" w:unhideWhenUsed="0"/>
+    <w:lsdException w:name="Light List" w:semiHidden="0" w:uiPriority="61" w:unhideWhenUsed="0"/>
+    <w:lsdException w:name="Light Grid" w:semiHidden="0" w:uiPriority="62" w:unhideWhenUsed="0"/>
+    <w:lsdException w:name="Medium Shading 1" w:semiHidden="0" w:uiPriority="63" w:unhideWhenUsed="0"/>
+    <w:lsdException w:name="Medium Shading 2" w:semiHidden="0" w:uiPriority="64" w:unhideWhenUsed="0"/>
+    <w:lsdException w:name="Medium List 1" w:semiHidden="0" w:uiPriority="65" w:unhideWhenUsed="0"/>
+    <w:lsdException w:name="Medium List 2" w:semiHidden="0" w:uiPriority="66" w:unhideWhenUsed="0"/>
+    <w:lsdException w:name="Medium Grid 1" w:semiHidden="0" w:uiPriority="67" w:unhideWhenUsed="0"/>
+    <w:lsdException w:name="Medium Grid 2" w:semiHidden="0" w:uiPriority="68" w:unhideWhenUsed="0"/>
+    <w:lsdException w:name="Medium Grid 3" w:semiHidden="0" w:uiPriority="69" w:unhideWhenUsed="0"/>
+    <w:lsdException w:name="Dark List" w:semiHidden="0" w:uiPriority="70" w:unhideWhenUsed="0"/>
+    <w:lsdException w:name="Colorful Shading" w:semiHidden="0" w:uiPriority="71" w:unhideWhenUsed="0"/>
+    <w:lsdException w:name="Colorful List" w:semiHidden="0" w:uiPriority="72" w:unhideWhenUsed="0"/>
+    <w:lsdException w:name="Colorful Grid" w:semiHidden="0" w:uiPriority="73" w:unhideWhenUsed="0"/>
+    <w:lsdException w:name="Light Shading Accent 1" w:semiHidden="0" w:uiPriority="60" w:unhideWhenUsed="0"/>
+    <w:lsdException w:name="Light List Accent 1" w:semiHidden="0" w:uiPriority="61" w:unhideWhenUsed="0"/>
+    <w:lsdException w:name="Light Grid Accent 1" w:semiHidden="0" w:uiPriority="62" w:unhideWhenUsed="0"/>
+    <w:lsdException w:name="Medium Shading 1 Accent 1" w:semiHidden="0" w:uiPriority="63" w:unhideWhenUsed="0"/>
+    <w:lsdException w:name="Medium Shading 2 Accent 1" w:semiHidden="0" w:uiPriority="64" w:unhideWhenUsed="0"/>
+    <w:lsdException w:name="Medium List 1 Accent 1" w:semiHidden="0" w:uiPriority="65" w:unhideWhenUsed="0"/>
+    <w:lsdException w:name="Revision" w:unhideWhenUsed="0"/>
+    <w:lsdException w:name="List Paragraph" w:semiHidden="0" w:uiPriority="34" w:unhideWhenUsed="0" w:qFormat="1"/>
+    <w:lsdException w:name="Quote" w:semiHidden="0" w:uiPriority="29" w:unhideWhenUsed="0" w:qFormat="1"/>
+    <w:lsdException w:name="Intense Quote" w:semiHidden="0" w:uiPriority="30" w:unhideWhenUsed="0" w:qFormat="1"/>
+    <w:lsdException w:name="Medium List 2 Accent 1" w:semiHidden="0" w:uiPriority="66" w:unhideWhenUsed="0"/>
+    <w:lsdException w:name="Medium Grid 1 Accent 1" w:semiHidden="0" w:uiPriority="67" w:unhideWhenUsed="0"/>
+    <w:lsdException w:name="Medium Grid 2 Accent 1" w:semiHidden="0" w:uiPriority="68" w:unhideWhenUsed="0"/>
+    <w:lsdException w:name="Medium Grid 3 Accent 1" w:semiHidden="0" w:uiPriority="69" w:unhideWhenUsed="0"/>
+    <w:lsdException w:name="Dark List Accent 1" w:semiHidden="0" w:uiPriority="70" w:unhideWhenUsed="0"/>
+    <w:lsdException w:name="Colorful Shading Accent 1" w:semiHidden="0" w:uiPriority="71" w:unhideWhenUsed="0"/>
+    <w:lsdException w:name="Colorful List Accent 1" w:semiHidden="0" w:uiPriority="72" w:unhideWhenUsed="0"/>
+    <w:lsdException w:name="Colorful Grid Accent 1" w:semiHidden="0" w:uiPriority="73" w:unhideWhenUsed="0"/>
+    <w:lsdException w:name="Light Shading Accent 2" w:semiHidden="0" w:uiPriority="60" w:unhideWhenUsed="0"/>
+    <w:lsdException w:name="Light List Accent 2" w:semiHidden="0" w:uiPriority="61" w:unhideWhenUsed="0"/>
+    <w:lsdException w:name="Light Grid Accent 2" w:semiHidden="0" w:uiPriority="62" w:unhideWhenUsed="0"/>
+    <w:lsdException w:name="Medium Shading 1 Accent 2" w:semiHidden="0" w:uiPriority="63" w:unhideWhenUsed="0"/>
+    <w:lsdException w:name="Medium Shading 2 Accent 2" w:semiHidden="0" w:uiPriority="64" w:unhideWhenUsed="0"/>
+    <w:lsdException w:name="Medium List 1 Accent 2" w:semiHidden="0" w:uiPriority="65" w:unhideWhenUsed="0"/>
+    <w:lsdException w:name="Medium List 2 Accent 2" w:semiHidden="0" w:uiPriority="66" w:unhideWhenUsed="0"/>
+    <w:lsdException w:name="Medium Grid 1 Accent 2" w:semiHidden="0" w:uiPriority="67" w:unhideWhenUsed="0"/>
+    <w:lsdException w:name="Medium Grid 2 Accent 2" w:semiHidden="0" w:uiPriority="68" w:unhideWhenUsed="0"/>
+    <w:lsdException w:name="Medium Grid 3 Accent 2" w:semiHidden="0" w:uiPriority="69" w:unhideWhenUsed="0"/>
+    <w:lsdException w:name="Dark List Accent 2" w:semiHidden="0" w:uiPriority="70" w:unhideWhenUsed="0"/>
+    <w:lsdException w:name="Colorful Shading Accent 2" w:semiHidden="0" w:uiPriority="71" w:unhideWhenUsed="0"/>
+    <w:lsdException w:name="Colorful List Accent 2" w:semiHidden="0" w:uiPriority="72" w:unhideWhenUsed="0"/>
+    <w:lsdException w:name="Colorful Grid Accent 2" w:semiHidden="0" w:uiPriority="73" w:unhideWhenUsed="0"/>
+    <w:lsdException w:name="Light Shading Accent 3" w:semiHidden="0" w:uiPriority="60" w:unhideWhenUsed="0"/>
+    <w:lsdException w:name="Light List Accent 3" w:semiHidden="0" w:uiPriority="61" w:unhideWhenUsed="0"/>
+    <w:lsdException w:name="Light Grid Accent 3" w:semiHidden="0" w:uiPriority="62" w:unhideWhenUsed="0"/>
+    <w:lsdException w:name="Medium Shading 1 Accent 3" w:semiHidden="0" w:uiPriority="63" w:unhideWhenUsed="0"/>
+    <w:lsdException w:name="Medium Shading 2 Accent 3" w:semiHidden="0" w:uiPriority="64" w:unhideWhenUsed="0"/>
+    <w:lsdException w:name="Medium List 1 Accent 3" w:semiHidden="0" w:uiPriority="65" w:unhideWhenUsed="0"/>
+    <w:lsdException w:name="Medium List 2 Accent 3" w:semiHidden="0" w:uiPriority="66" w:unhideWhenUsed="0"/>
+    <w:lsdException w:name="Medium Grid 1 Accent 3" w:semiHidden="0" w:uiPriority="67" w:unhideWhenUsed="0"/>
+    <w:lsdException w:name="Medium Grid 2 Accent 3" w:semiHidden="0" w:uiPriority="68" w:unhideWhenUsed="0"/>
+    <w:lsdException w:name="Medium Grid 3 Accent 3" w:semiHidden="0" w:uiPriority="69" w:unhideWhenUsed="0"/>
+    <w:lsdException w:name="Dark List Accent 3" w:semiHidden="0" w:uiPriority="70" w:unhideWhenUsed="0"/>
+    <w:lsdException w:name="Colorful Shading Accent 3" w:semiHidden="0" w:uiPriority="71" w:unhideWhenUsed="0"/>
+    <w:lsdException w:name="Colorful List Accent 3" w:semiHidden="0" w:uiPriority="72" w:unhideWhenUsed="0"/>
+    <w:lsdException w:name="Colorful Grid Accent 3" w:semiHidden="0" w:uiPriority="73" w:unhideWhenUsed="0"/>
+    <w:lsdException w:name="Light Shading Accent 4" w:semiHidden="0" w:uiPriority="60" w:unhideWhenUsed="0"/>
+    <w:lsdException w:name="Light List Accent 4" w:semiHidden="0" w:uiPriority="61" w:unhideWhenUsed="0"/>
+    <w:lsdException w:name="Light Grid Accent 4" w:semiHidden="0" w:uiPriority="62" w:unhideWhenUsed="0"/>
+    <w:lsdException w:name="Medium Shading 1 Accent 4" w:semiHidden="0" w:uiPriority="63" w:unhideWhenUsed="0"/>
+    <w:lsdException w:name="Medium Shading 2 Accent 4" w:semiHidden="0" w:uiPriority="64" w:unhideWhenUsed="0"/>
+    <w:lsdException w:name="Medium List 1 Accent 4" w:semiHidden="0" w:uiPriority="65" w:unhideWhenUsed="0"/>
+    <w:lsdException w:name="Medium List 2 Accent 4" w:semiHidden="0" w:uiPriority="66" w:unhideWhenUsed="0"/>
+    <w:lsdException w:name="Medium Grid 1 Accent 4" w:semiHidden="0" w:uiPriority="67" w:unhideWhenUsed="0"/>
+    <w:lsdException w:name="Medium Grid 2 Accent 4" w:semiHidden="0" w:uiPriority="68" w:unhideWhenUsed="0"/>
+    <w:lsdException w:name="Medium Grid 3 Accent 4" w:semiHidden="0" w:uiPriority="69" w:unhideWhenUsed="0"/>
+    <w:lsdException w:name="Dark List Accent 4" w:semiHidden="0" w:uiPriority="70" w:unhideWhenUsed="0"/>
+    <w:lsdException w:name="Colorful Shading Accent 4" w:semiHidden="0" w:uiPriority="71" w:unhideWhenUsed="0"/>
+    <w:lsdException w:name="Colorful List Accent 4" w:semiHidden="0" w:uiPriority="72" w:unhideWhenUsed="0"/>
+    <w:lsdException w:name="Colorful Grid Accent 4" w:semiHidden="0" w:uiPriority="73" w:unhideWhenUsed="0"/>
+    <w:lsdException w:name="Light Shading Accent 5" w:semiHidden="0" w:uiPriority="60" w:unhideWhenUsed="0"/>
+    <w:lsdException w:name="Light List Accent 5" w:semiHidden="0" w:uiPriority="61" w:unhideWhenUsed="0"/>
+    <w:lsdException w:name="Light Grid Accent 5" w:semiHidden="0" w:uiPriority="62" w:unhideWhenUsed="0"/>
+    <w:lsdException w:name="Medium Shading 1 Accent 5" w:semiHidden="0" w:uiPriority="63" w:unhideWhenUsed="0"/>
+    <w:lsdException w:name="Medium Shading 2 Accent 5" w:semiHidden="0" w:uiPriority="64" w:unhideWhenUsed="0"/>
+    <w:lsdException w:name="Medium List 1 Accent 5" w:semiHidden="0" w:uiPriority="65" w:unhideWhenUsed="0"/>
+    <w:lsdException w:name="Medium List 2 Accent 5" w:semiHidden="0" w:uiPriority="66" w:unhideWhenUsed="0"/>
+    <w:lsdException w:name="Medium Grid 1 Accent 5" w:semiHidden="0" w:uiPriority="67" w:unhideWhenUsed="0"/>
+    <w:lsdException w:name="Medium Grid 2 Accent 5" w:semiHidden="0" w:uiPriority="68" w:unhideWhenUsed="0"/>
+    <w:lsdException w:name="Medium Grid 3 Accent 5" w:semiHidden="0" w:uiPriority="69" w:unhideWhenUsed="0"/>
+    <w:lsdException w:name="Dark List Accent 5" w:semiHidden="0" w:uiPriority="70" w:unhideWhenUsed="0"/>
+    <w:lsdException w:name="Colorful Shading Accent 5" w:semiHidden="0" w:uiPriority="71" w:unhideWhenUsed="0"/>
+    <w:lsdException w:name="Colorful List Accent 5" w:semiHidden="0" w:uiPriority="72" w:unhideWhenUsed="0"/>
+    <w:lsdException w:name="Colorful Grid Accent 5" w:semiHidden="0" w:uiPriority="73" w:unhideWhenUsed="0"/>
+    <w:lsdException w:name="Light Shading Accent 6" w:semiHidden="0" w:uiPriority="60" w:unhideWhenUsed="0"/>
+    <w:lsdException w:name="Light List Accent 6" w:semiHidden="0" w:uiPriority="61" w:unhideWhenUsed="0"/>
+    <w:lsdException w:name="Light Grid Accent 6" w:semiHidden="0" w:uiPriority="62" w:unhideWhenUsed="0"/>
+    <w:lsdException w:name="Medium Shading 1 Accent 6" w:semiHidden="0" w:uiPriority="63" w:unhideWhenUsed="0"/>
+    <w:lsdException w:name="Medium Shading 2 Accent 6" w:semiHidden="0" w:uiPriority="64" w:unhideWhenUsed="0"/>
+    <w:lsdException w:name="Medium List 1 Accent 6" w:semiHidden="0" w:uiPriority="65" w:unhideWhenUsed="0"/>
+    <w:lsdException w:name="Medium List 2 Accent 6" w:semiHidden="0" w:uiPriority="66" w:unhideWhenUsed="0"/>
+    <w:lsdException w:name="Medium Grid 1 Accent 6" w:semiHidden="0" w:uiPriority="67" w:unhideWhenUsed="0"/>
+    <w:lsdException w:name="Medium Grid 2 Accent 6" w:semiHidden="0" w:uiPriority="68" w:unhideWhenUsed="0"/>
+    <w:lsdException w:name="Medium Grid 3 Accent 6" w:semiHidden="0" w:uiPriority="69" w:unhideWhenUsed="0"/>
+    <w:lsdException w:name="Dark List Accent 6" w:semiHidden="0" w:uiPriority="70" w:unhideWhenUsed="0"/>
+    <w:lsdException w:name="Colorful Shading Accent 6" w:semiHidden="0" w:uiPriority="71" w:unhideWhenUsed="0"/>
+    <w:lsdException w:name="Colorful List Accent 6" w:semiHidden="0" w:uiPriority="72" w:unhideWhenUsed="0"/>
+    <w:lsdException w:name="Colorful Grid Accent 6" w:semiHidden="0" w:uiPriority="73" w:unhideWhenUsed="0"/>
+    <w:lsdException w:name="Subtle Emphasis" w:semiHidden="0" w:uiPriority="19" w:unhideWhenUsed="0" w:qFormat="1"/>
+    <w:lsdException w:name="Intense Emphasis" w:semiHidden="0" w:uiPriority="21" w:unhideWhenUsed="0" w:qFormat="1"/>
+    <w:lsdException w:name="Subtle Reference" w:semiHidden="0" w:uiPriority="31" w:unhideWhenUsed="0" w:qFormat="1"/>
+    <w:lsdException w:name="Intense Reference" w:semiHidden="0" w:uiPriority="32" w:unhideWhenUsed="0" w:qFormat="1"/>
+    <w:lsdException w:name="Book Title" w:semiHidden="0" w:uiPriority="33" w:unhideWhenUsed="0" w:qFormat="1"/>
+    <w:lsdException w:name="Bibliography" w:uiPriority="37"/>
+    <w:lsdException w:name="TOC Heading" w:uiPriority="39" w:qFormat="1"/>
   </w:latentStyles>
   <w:style w:type="paragraph" w:default="1" w:styleId="Normal">
     <w:name w:val="Normal"/>
     <w:qFormat/>
   </w:style>
-  <w:style w:type="character" w:default="1" w:styleId="DefaultParagraphFont">
+  <w:style w:type="character" w:default="1" w:styleId="Policepardfaut">
     <w:name w:val="Default Paragraph Font"/>
     <w:uiPriority w:val="1"/>
     <w:semiHidden/>
     <w:unhideWhenUsed/>
   </w:style>
-  <w:style w:type="table" w:default="1" w:styleId="TableNormal">
+  <w:style w:type="table" w:default="1" w:styleId="TableauNormal">
     <w:name w:val="Normal Table"/>
     <w:uiPriority w:val="99"/>
     <w:semiHidden/>
@@ -1482,7 +1347,7 @@
       </w:tblCellMar>
     </w:tblPr>
   </w:style>
-  <w:style w:type="numbering" w:default="1" w:styleId="NoList">
+  <w:style w:type="numbering" w:default="1" w:styleId="Aucuneliste">
     <w:name w:val="No List"/>
     <w:uiPriority w:val="99"/>
     <w:semiHidden/>
@@ -1506,15 +1371,15 @@
   </w:style>
   <w:style w:type="character" w:customStyle="1" w:styleId="En-tteCar">
     <w:name w:val="En-tête Car"/>
-    <w:basedOn w:val="DefaultParagraphFont"/>
+    <w:basedOn w:val="Policepardfaut"/>
   </w:style>
   <w:style w:type="character" w:customStyle="1" w:styleId="PieddepageCar">
     <w:name w:val="Pied de page Car"/>
-    <w:basedOn w:val="DefaultParagraphFont"/>
+    <w:basedOn w:val="Policepardfaut"/>
   </w:style>
   <w:style w:type="character" w:customStyle="1" w:styleId="TextedebullesCar">
     <w:name w:val="Texte de bulles Car"/>
-    <w:basedOn w:val="DefaultParagraphFont"/>
+    <w:basedOn w:val="Policepardfaut"/>
     <w:rPr>
       <w:rFonts w:ascii="Tahoma" w:hAnsi="Tahoma" w:cs="Tahoma"/>
       <w:sz w:val="16"/>
@@ -1523,7 +1388,7 @@
   </w:style>
   <w:style w:type="character" w:customStyle="1" w:styleId="LienInternet">
     <w:name w:val="Lien Internet"/>
-    <w:basedOn w:val="DefaultParagraphFont"/>
+    <w:basedOn w:val="Policepardfaut"/>
     <w:rPr>
       <w:color w:val="0000FF"/>
       <w:u w:val="single"/>
@@ -1532,7 +1397,7 @@
   </w:style>
   <w:style w:type="character" w:customStyle="1" w:styleId="ParagraphedelisteCar">
     <w:name w:val="Paragraphe de liste Car"/>
-    <w:basedOn w:val="DefaultParagraphFont"/>
+    <w:basedOn w:val="Policepardfaut"/>
   </w:style>
   <w:style w:type="character" w:customStyle="1" w:styleId="tvcgCar">
     <w:name w:val="tvcg Car"/>
@@ -1549,10 +1414,10 @@
       <w:rFonts w:cs="Courier New"/>
     </w:rPr>
   </w:style>
-  <w:style w:type="paragraph" w:customStyle="1" w:styleId="Titre">
-    <w:name w:val="Titre"/>
+  <w:style w:type="paragraph" w:customStyle="1" w:styleId="Titre1">
+    <w:name w:val="Titre1"/>
     <w:basedOn w:val="Standard"/>
-    <w:next w:val="Corpsdetexte"/>
+    <w:next w:val="Corpsdetexte1"/>
     <w:pPr>
       <w:keepNext/>
       <w:spacing w:before="240" w:after="120"/>
@@ -1563,22 +1428,22 @@
       <w:szCs w:val="28"/>
     </w:rPr>
   </w:style>
-  <w:style w:type="paragraph" w:customStyle="1" w:styleId="Corpsdetexte">
-    <w:name w:val="Corps de texte"/>
+  <w:style w:type="paragraph" w:customStyle="1" w:styleId="Corpsdetexte1">
+    <w:name w:val="Corps de texte1"/>
     <w:basedOn w:val="Standard"/>
     <w:pPr>
       <w:spacing w:after="120"/>
     </w:pPr>
   </w:style>
-  <w:style w:type="paragraph" w:customStyle="1" w:styleId="Liste">
-    <w:name w:val="Liste"/>
-    <w:basedOn w:val="Corpsdetexte"/>
+  <w:style w:type="paragraph" w:customStyle="1" w:styleId="Liste1">
+    <w:name w:val="Liste1"/>
+    <w:basedOn w:val="Corpsdetexte1"/>
     <w:rPr>
       <w:rFonts w:cs="FreeSans"/>
     </w:rPr>
   </w:style>
-  <w:style w:type="paragraph" w:customStyle="1" w:styleId="Lgende">
-    <w:name w:val="Légende"/>
+  <w:style w:type="paragraph" w:customStyle="1" w:styleId="Lgende1">
+    <w:name w:val="Légende1"/>
     <w:basedOn w:val="Standard"/>
     <w:pPr>
       <w:suppressLineNumbers/>
@@ -1602,8 +1467,8 @@
       <w:rFonts w:cs="FreeSans"/>
     </w:rPr>
   </w:style>
-  <w:style w:type="paragraph" w:customStyle="1" w:styleId="En-tte">
-    <w:name w:val="En-tête"/>
+  <w:style w:type="paragraph" w:customStyle="1" w:styleId="En-tte1">
+    <w:name w:val="En-tête1"/>
     <w:basedOn w:val="Standard"/>
     <w:pPr>
       <w:suppressLineNumbers/>
@@ -1614,8 +1479,8 @@
       <w:spacing w:after="0" w:line="100" w:lineRule="atLeast"/>
     </w:pPr>
   </w:style>
-  <w:style w:type="paragraph" w:customStyle="1" w:styleId="Pieddepage">
-    <w:name w:val="Pied de page"/>
+  <w:style w:type="paragraph" w:customStyle="1" w:styleId="Pieddepage1">
+    <w:name w:val="Pied de page1"/>
     <w:basedOn w:val="Standard"/>
     <w:pPr>
       <w:suppressLineNumbers/>
@@ -1626,7 +1491,7 @@
       <w:spacing w:after="0" w:line="100" w:lineRule="atLeast"/>
     </w:pPr>
   </w:style>
-  <w:style w:type="paragraph" w:styleId="BalloonText">
+  <w:style w:type="paragraph" w:styleId="Textedebulles">
     <w:name w:val="Balloon Text"/>
     <w:basedOn w:val="Standard"/>
     <w:pPr>
@@ -1638,7 +1503,7 @@
       <w:szCs w:val="16"/>
     </w:rPr>
   </w:style>
-  <w:style w:type="paragraph" w:styleId="ListParagraph">
+  <w:style w:type="paragraph" w:styleId="Paragraphedeliste">
     <w:name w:val="List Paragraph"/>
     <w:basedOn w:val="Standard"/>
     <w:pPr>
@@ -1647,7 +1512,7 @@
   </w:style>
   <w:style w:type="paragraph" w:customStyle="1" w:styleId="tvcg">
     <w:name w:val="tvcg"/>
-    <w:basedOn w:val="ListParagraph"/>
+    <w:basedOn w:val="Paragraphedeliste"/>
     <w:pPr>
       <w:numPr>
         <w:numId w:val="1"/>
@@ -1663,12 +1528,12 @@
   </w:style>
   <w:style w:type="paragraph" w:customStyle="1" w:styleId="Contenuducadre">
     <w:name w:val="Contenu du cadre"/>
-    <w:basedOn w:val="Corpsdetexte"/>
-  </w:style>
-  <w:style w:type="paragraph" w:styleId="Header">
+    <w:basedOn w:val="Corpsdetexte1"/>
+  </w:style>
+  <w:style w:type="paragraph" w:styleId="En-tte">
     <w:name w:val="header"/>
     <w:basedOn w:val="Normal"/>
-    <w:link w:val="HeaderChar"/>
+    <w:link w:val="En-tteCar1"/>
     <w:uiPriority w:val="99"/>
     <w:unhideWhenUsed/>
     <w:rsid w:val="00D808E9"/>
@@ -1679,17 +1544,17 @@
       </w:tabs>
     </w:pPr>
   </w:style>
-  <w:style w:type="character" w:customStyle="1" w:styleId="HeaderChar">
-    <w:name w:val="Header Char"/>
-    <w:basedOn w:val="DefaultParagraphFont"/>
-    <w:link w:val="Header"/>
+  <w:style w:type="character" w:customStyle="1" w:styleId="En-tteCar1">
+    <w:name w:val="En-tête Car1"/>
+    <w:basedOn w:val="Policepardfaut"/>
+    <w:link w:val="En-tte"/>
     <w:uiPriority w:val="99"/>
     <w:rsid w:val="00D808E9"/>
   </w:style>
-  <w:style w:type="paragraph" w:styleId="Footer">
+  <w:style w:type="paragraph" w:styleId="Pieddepage">
     <w:name w:val="footer"/>
     <w:basedOn w:val="Normal"/>
-    <w:link w:val="FooterChar"/>
+    <w:link w:val="PieddepageCar1"/>
     <w:uiPriority w:val="99"/>
     <w:unhideWhenUsed/>
     <w:rsid w:val="00D808E9"/>
@@ -1700,10 +1565,10 @@
       </w:tabs>
     </w:pPr>
   </w:style>
-  <w:style w:type="character" w:customStyle="1" w:styleId="FooterChar">
-    <w:name w:val="Footer Char"/>
-    <w:basedOn w:val="DefaultParagraphFont"/>
-    <w:link w:val="Footer"/>
+  <w:style w:type="character" w:customStyle="1" w:styleId="PieddepageCar1">
+    <w:name w:val="Pied de page Car1"/>
+    <w:basedOn w:val="Policepardfaut"/>
+    <w:link w:val="Pieddepage"/>
     <w:uiPriority w:val="99"/>
     <w:rsid w:val="00D808E9"/>
   </w:style>
@@ -1717,6 +1582,196 @@
     <w:rPr>
       <w:rFonts w:ascii="Times New Roman" w:hAnsi="Times New Roman" w:cs="Times New Roman"/>
     </w:rPr>
+  </w:style>
+</w:styles>
+</file>
+
+<file path=word/stylesWithEffects.xml><?xml version="1.0" encoding="utf-8"?>
+<w:styles xmlns:wpc="http://schemas.microsoft.com/office/word/2010/wordprocessingCanvas" xmlns:mc="http://schemas.openxmlformats.org/markup-compatibility/2006" xmlns:o="urn:schemas-microsoft-com:office:office" xmlns:r="http://schemas.openxmlformats.org/officeDocument/2006/relationships" xmlns:m="http://schemas.openxmlformats.org/officeDocument/2006/math" xmlns:v="urn:schemas-microsoft-com:vml" xmlns:wp14="http://schemas.microsoft.com/office/word/2010/wordprocessingDrawing" xmlns:wp="http://schemas.openxmlformats.org/drawingml/2006/wordprocessingDrawing" xmlns:w10="urn:schemas-microsoft-com:office:word" xmlns:w="http://schemas.openxmlformats.org/wordprocessingml/2006/main" xmlns:w14="http://schemas.microsoft.com/office/word/2010/wordml" xmlns:wpg="http://schemas.microsoft.com/office/word/2010/wordprocessingGroup" xmlns:wpi="http://schemas.microsoft.com/office/word/2010/wordprocessingInk" xmlns:wne="http://schemas.microsoft.com/office/word/2006/wordml" xmlns:wps="http://schemas.microsoft.com/office/word/2010/wordprocessingShape" mc:Ignorable="w14 wp14">
+  <w:docDefaults>
+    <w:rPrDefault>
+      <w:rPr>
+        <w:rFonts w:asciiTheme="minorHAnsi" w:eastAsiaTheme="minorEastAsia" w:hAnsiTheme="minorHAnsi" w:cstheme="minorBidi"/>
+        <w:sz w:val="22"/>
+        <w:szCs w:val="22"/>
+        <w:lang w:val="fr-FR" w:eastAsia="fr-FR" w:bidi="ar-SA"/>
+      </w:rPr>
+    </w:rPrDefault>
+    <w:pPrDefault>
+      <w:pPr>
+        <w:spacing w:after="200" w:line="276" w:lineRule="auto"/>
+      </w:pPr>
+    </w:pPrDefault>
+  </w:docDefaults>
+  <w:latentStyles w:defLockedState="0" w:defUIPriority="99" w:defSemiHidden="1" w:defUnhideWhenUsed="1" w:defQFormat="0" w:count="267">
+    <w:lsdException w:name="Normal" w:semiHidden="0" w:uiPriority="0" w:unhideWhenUsed="0" w:qFormat="1"/>
+    <w:lsdException w:name="heading 1" w:semiHidden="0" w:uiPriority="9" w:unhideWhenUsed="0" w:qFormat="1"/>
+    <w:lsdException w:name="heading 2" w:uiPriority="9" w:qFormat="1"/>
+    <w:lsdException w:name="heading 3" w:uiPriority="9" w:qFormat="1"/>
+    <w:lsdException w:name="heading 4" w:uiPriority="9" w:qFormat="1"/>
+    <w:lsdException w:name="heading 5" w:uiPriority="9" w:qFormat="1"/>
+    <w:lsdException w:name="heading 6" w:uiPriority="9" w:qFormat="1"/>
+    <w:lsdException w:name="heading 7" w:uiPriority="9" w:qFormat="1"/>
+    <w:lsdException w:name="heading 8" w:uiPriority="9" w:qFormat="1"/>
+    <w:lsdException w:name="heading 9" w:uiPriority="9" w:qFormat="1"/>
+    <w:lsdException w:name="toc 1" w:uiPriority="39"/>
+    <w:lsdException w:name="toc 2" w:uiPriority="39"/>
+    <w:lsdException w:name="toc 3" w:uiPriority="39"/>
+    <w:lsdException w:name="toc 4" w:uiPriority="39"/>
+    <w:lsdException w:name="toc 5" w:uiPriority="39"/>
+    <w:lsdException w:name="toc 6" w:uiPriority="39"/>
+    <w:lsdException w:name="toc 7" w:uiPriority="39"/>
+    <w:lsdException w:name="toc 8" w:uiPriority="39"/>
+    <w:lsdException w:name="toc 9" w:uiPriority="39"/>
+    <w:lsdException w:name="caption" w:uiPriority="35" w:qFormat="1"/>
+    <w:lsdException w:name="Title" w:semiHidden="0" w:uiPriority="10" w:unhideWhenUsed="0" w:qFormat="1"/>
+    <w:lsdException w:name="Default Paragraph Font" w:uiPriority="1"/>
+    <w:lsdException w:name="Subtitle" w:semiHidden="0" w:uiPriority="11" w:unhideWhenUsed="0" w:qFormat="1"/>
+    <w:lsdException w:name="Strong" w:semiHidden="0" w:uiPriority="22" w:unhideWhenUsed="0" w:qFormat="1"/>
+    <w:lsdException w:name="Emphasis" w:semiHidden="0" w:uiPriority="20" w:unhideWhenUsed="0" w:qFormat="1"/>
+    <w:lsdException w:name="Table Grid" w:semiHidden="0" w:uiPriority="59" w:unhideWhenUsed="0"/>
+    <w:lsdException w:name="Placeholder Text" w:unhideWhenUsed="0"/>
+    <w:lsdException w:name="No Spacing" w:semiHidden="0" w:uiPriority="1" w:unhideWhenUsed="0" w:qFormat="1"/>
+    <w:lsdException w:name="Light Shading" w:semiHidden="0" w:uiPriority="60" w:unhideWhenUsed="0"/>
+    <w:lsdException w:name="Light List" w:semiHidden="0" w:uiPriority="61" w:unhideWhenUsed="0"/>
+    <w:lsdException w:name="Light Grid" w:semiHidden="0" w:uiPriority="62" w:unhideWhenUsed="0"/>
+    <w:lsdException w:name="Medium Shading 1" w:semiHidden="0" w:uiPriority="63" w:unhideWhenUsed="0"/>
+    <w:lsdException w:name="Medium Shading 2" w:semiHidden="0" w:uiPriority="64" w:unhideWhenUsed="0"/>
+    <w:lsdException w:name="Medium List 1" w:semiHidden="0" w:uiPriority="65" w:unhideWhenUsed="0"/>
+    <w:lsdException w:name="Medium List 2" w:semiHidden="0" w:uiPriority="66" w:unhideWhenUsed="0"/>
+    <w:lsdException w:name="Medium Grid 1" w:semiHidden="0" w:uiPriority="67" w:unhideWhenUsed="0"/>
+    <w:lsdException w:name="Medium Grid 2" w:semiHidden="0" w:uiPriority="68" w:unhideWhenUsed="0"/>
+    <w:lsdException w:name="Medium Grid 3" w:semiHidden="0" w:uiPriority="69" w:unhideWhenUsed="0"/>
+    <w:lsdException w:name="Dark List" w:semiHidden="0" w:uiPriority="70" w:unhideWhenUsed="0"/>
+    <w:lsdException w:name="Colorful Shading" w:semiHidden="0" w:uiPriority="71" w:unhideWhenUsed="0"/>
+    <w:lsdException w:name="Colorful List" w:semiHidden="0" w:uiPriority="72" w:unhideWhenUsed="0"/>
+    <w:lsdException w:name="Colorful Grid" w:semiHidden="0" w:uiPriority="73" w:unhideWhenUsed="0"/>
+    <w:lsdException w:name="Light Shading Accent 1" w:semiHidden="0" w:uiPriority="60" w:unhideWhenUsed="0"/>
+    <w:lsdException w:name="Light List Accent 1" w:semiHidden="0" w:uiPriority="61" w:unhideWhenUsed="0"/>
+    <w:lsdException w:name="Light Grid Accent 1" w:semiHidden="0" w:uiPriority="62" w:unhideWhenUsed="0"/>
+    <w:lsdException w:name="Medium Shading 1 Accent 1" w:semiHidden="0" w:uiPriority="63" w:unhideWhenUsed="0"/>
+    <w:lsdException w:name="Medium Shading 2 Accent 1" w:semiHidden="0" w:uiPriority="64" w:unhideWhenUsed="0"/>
+    <w:lsdException w:name="Medium List 1 Accent 1" w:semiHidden="0" w:uiPriority="65" w:unhideWhenUsed="0"/>
+    <w:lsdException w:name="Revision" w:unhideWhenUsed="0"/>
+    <w:lsdException w:name="List Paragraph" w:semiHidden="0" w:uiPriority="34" w:unhideWhenUsed="0" w:qFormat="1"/>
+    <w:lsdException w:name="Quote" w:semiHidden="0" w:uiPriority="29" w:unhideWhenUsed="0" w:qFormat="1"/>
+    <w:lsdException w:name="Intense Quote" w:semiHidden="0" w:uiPriority="30" w:unhideWhenUsed="0" w:qFormat="1"/>
+    <w:lsdException w:name="Medium List 2 Accent 1" w:semiHidden="0" w:uiPriority="66" w:unhideWhenUsed="0"/>
+    <w:lsdException w:name="Medium Grid 1 Accent 1" w:semiHidden="0" w:uiPriority="67" w:unhideWhenUsed="0"/>
+    <w:lsdException w:name="Medium Grid 2 Accent 1" w:semiHidden="0" w:uiPriority="68" w:unhideWhenUsed="0"/>
+    <w:lsdException w:name="Medium Grid 3 Accent 1" w:semiHidden="0" w:uiPriority="69" w:unhideWhenUsed="0"/>
+    <w:lsdException w:name="Dark List Accent 1" w:semiHidden="0" w:uiPriority="70" w:unhideWhenUsed="0"/>
+    <w:lsdException w:name="Colorful Shading Accent 1" w:semiHidden="0" w:uiPriority="71" w:unhideWhenUsed="0"/>
+    <w:lsdException w:name="Colorful List Accent 1" w:semiHidden="0" w:uiPriority="72" w:unhideWhenUsed="0"/>
+    <w:lsdException w:name="Colorful Grid Accent 1" w:semiHidden="0" w:uiPriority="73" w:unhideWhenUsed="0"/>
+    <w:lsdException w:name="Light Shading Accent 2" w:semiHidden="0" w:uiPriority="60" w:unhideWhenUsed="0"/>
+    <w:lsdException w:name="Light List Accent 2" w:semiHidden="0" w:uiPriority="61" w:unhideWhenUsed="0"/>
+    <w:lsdException w:name="Light Grid Accent 2" w:semiHidden="0" w:uiPriority="62" w:unhideWhenUsed="0"/>
+    <w:lsdException w:name="Medium Shading 1 Accent 2" w:semiHidden="0" w:uiPriority="63" w:unhideWhenUsed="0"/>
+    <w:lsdException w:name="Medium Shading 2 Accent 2" w:semiHidden="0" w:uiPriority="64" w:unhideWhenUsed="0"/>
+    <w:lsdException w:name="Medium List 1 Accent 2" w:semiHidden="0" w:uiPriority="65" w:unhideWhenUsed="0"/>
+    <w:lsdException w:name="Medium List 2 Accent 2" w:semiHidden="0" w:uiPriority="66" w:unhideWhenUsed="0"/>
+    <w:lsdException w:name="Medium Grid 1 Accent 2" w:semiHidden="0" w:uiPriority="67" w:unhideWhenUsed="0"/>
+    <w:lsdException w:name="Medium Grid 2 Accent 2" w:semiHidden="0" w:uiPriority="68" w:unhideWhenUsed="0"/>
+    <w:lsdException w:name="Medium Grid 3 Accent 2" w:semiHidden="0" w:uiPriority="69" w:unhideWhenUsed="0"/>
+    <w:lsdException w:name="Dark List Accent 2" w:semiHidden="0" w:uiPriority="70" w:unhideWhenUsed="0"/>
+    <w:lsdException w:name="Colorful Shading Accent 2" w:semiHidden="0" w:uiPriority="71" w:unhideWhenUsed="0"/>
+    <w:lsdException w:name="Colorful List Accent 2" w:semiHidden="0" w:uiPriority="72" w:unhideWhenUsed="0"/>
+    <w:lsdException w:name="Colorful Grid Accent 2" w:semiHidden="0" w:uiPriority="73" w:unhideWhenUsed="0"/>
+    <w:lsdException w:name="Light Shading Accent 3" w:semiHidden="0" w:uiPriority="60" w:unhideWhenUsed="0"/>
+    <w:lsdException w:name="Light List Accent 3" w:semiHidden="0" w:uiPriority="61" w:unhideWhenUsed="0"/>
+    <w:lsdException w:name="Light Grid Accent 3" w:semiHidden="0" w:uiPriority="62" w:unhideWhenUsed="0"/>
+    <w:lsdException w:name="Medium Shading 1 Accent 3" w:semiHidden="0" w:uiPriority="63" w:unhideWhenUsed="0"/>
+    <w:lsdException w:name="Medium Shading 2 Accent 3" w:semiHidden="0" w:uiPriority="64" w:unhideWhenUsed="0"/>
+    <w:lsdException w:name="Medium List 1 Accent 3" w:semiHidden="0" w:uiPriority="65" w:unhideWhenUsed="0"/>
+    <w:lsdException w:name="Medium List 2 Accent 3" w:semiHidden="0" w:uiPriority="66" w:unhideWhenUsed="0"/>
+    <w:lsdException w:name="Medium Grid 1 Accent 3" w:semiHidden="0" w:uiPriority="67" w:unhideWhenUsed="0"/>
+    <w:lsdException w:name="Medium Grid 2 Accent 3" w:semiHidden="0" w:uiPriority="68" w:unhideWhenUsed="0"/>
+    <w:lsdException w:name="Medium Grid 3 Accent 3" w:semiHidden="0" w:uiPriority="69" w:unhideWhenUsed="0"/>
+    <w:lsdException w:name="Dark List Accent 3" w:semiHidden="0" w:uiPriority="70" w:unhideWhenUsed="0"/>
+    <w:lsdException w:name="Colorful Shading Accent 3" w:semiHidden="0" w:uiPriority="71" w:unhideWhenUsed="0"/>
+    <w:lsdException w:name="Colorful List Accent 3" w:semiHidden="0" w:uiPriority="72" w:unhideWhenUsed="0"/>
+    <w:lsdException w:name="Colorful Grid Accent 3" w:semiHidden="0" w:uiPriority="73" w:unhideWhenUsed="0"/>
+    <w:lsdException w:name="Light Shading Accent 4" w:semiHidden="0" w:uiPriority="60" w:unhideWhenUsed="0"/>
+    <w:lsdException w:name="Light List Accent 4" w:semiHidden="0" w:uiPriority="61" w:unhideWhenUsed="0"/>
+    <w:lsdException w:name="Light Grid Accent 4" w:semiHidden="0" w:uiPriority="62" w:unhideWhenUsed="0"/>
+    <w:lsdException w:name="Medium Shading 1 Accent 4" w:semiHidden="0" w:uiPriority="63" w:unhideWhenUsed="0"/>
+    <w:lsdException w:name="Medium Shading 2 Accent 4" w:semiHidden="0" w:uiPriority="64" w:unhideWhenUsed="0"/>
+    <w:lsdException w:name="Medium List 1 Accent 4" w:semiHidden="0" w:uiPriority="65" w:unhideWhenUsed="0"/>
+    <w:lsdException w:name="Medium List 2 Accent 4" w:semiHidden="0" w:uiPriority="66" w:unhideWhenUsed="0"/>
+    <w:lsdException w:name="Medium Grid 1 Accent 4" w:semiHidden="0" w:uiPriority="67" w:unhideWhenUsed="0"/>
+    <w:lsdException w:name="Medium Grid 2 Accent 4" w:semiHidden="0" w:uiPriority="68" w:unhideWhenUsed="0"/>
+    <w:lsdException w:name="Medium Grid 3 Accent 4" w:semiHidden="0" w:uiPriority="69" w:unhideWhenUsed="0"/>
+    <w:lsdException w:name="Dark List Accent 4" w:semiHidden="0" w:uiPriority="70" w:unhideWhenUsed="0"/>
+    <w:lsdException w:name="Colorful Shading Accent 4" w:semiHidden="0" w:uiPriority="71" w:unhideWhenUsed="0"/>
+    <w:lsdException w:name="Colorful List Accent 4" w:semiHidden="0" w:uiPriority="72" w:unhideWhenUsed="0"/>
+    <w:lsdException w:name="Colorful Grid Accent 4" w:semiHidden="0" w:uiPriority="73" w:unhideWhenUsed="0"/>
+    <w:lsdException w:name="Light Shading Accent 5" w:semiHidden="0" w:uiPriority="60" w:unhideWhenUsed="0"/>
+    <w:lsdException w:name="Light List Accent 5" w:semiHidden="0" w:uiPriority="61" w:unhideWhenUsed="0"/>
+    <w:lsdException w:name="Light Grid Accent 5" w:semiHidden="0" w:uiPriority="62" w:unhideWhenUsed="0"/>
+    <w:lsdException w:name="Medium Shading 1 Accent 5" w:semiHidden="0" w:uiPriority="63" w:unhideWhenUsed="0"/>
+    <w:lsdException w:name="Medium Shading 2 Accent 5" w:semiHidden="0" w:uiPriority="64" w:unhideWhenUsed="0"/>
+    <w:lsdException w:name="Medium List 1 Accent 5" w:semiHidden="0" w:uiPriority="65" w:unhideWhenUsed="0"/>
+    <w:lsdException w:name="Medium List 2 Accent 5" w:semiHidden="0" w:uiPriority="66" w:unhideWhenUsed="0"/>
+    <w:lsdException w:name="Medium Grid 1 Accent 5" w:semiHidden="0" w:uiPriority="67" w:unhideWhenUsed="0"/>
+    <w:lsdException w:name="Medium Grid 2 Accent 5" w:semiHidden="0" w:uiPriority="68" w:unhideWhenUsed="0"/>
+    <w:lsdException w:name="Medium Grid 3 Accent 5" w:semiHidden="0" w:uiPriority="69" w:unhideWhenUsed="0"/>
+    <w:lsdException w:name="Dark List Accent 5" w:semiHidden="0" w:uiPriority="70" w:unhideWhenUsed="0"/>
+    <w:lsdException w:name="Colorful Shading Accent 5" w:semiHidden="0" w:uiPriority="71" w:unhideWhenUsed="0"/>
+    <w:lsdException w:name="Colorful List Accent 5" w:semiHidden="0" w:uiPriority="72" w:unhideWhenUsed="0"/>
+    <w:lsdException w:name="Colorful Grid Accent 5" w:semiHidden="0" w:uiPriority="73" w:unhideWhenUsed="0"/>
+    <w:lsdException w:name="Light Shading Accent 6" w:semiHidden="0" w:uiPriority="60" w:unhideWhenUsed="0"/>
+    <w:lsdException w:name="Light List Accent 6" w:semiHidden="0" w:uiPriority="61" w:unhideWhenUsed="0"/>
+    <w:lsdException w:name="Light Grid Accent 6" w:semiHidden="0" w:uiPriority="62" w:unhideWhenUsed="0"/>
+    <w:lsdException w:name="Medium Shading 1 Accent 6" w:semiHidden="0" w:uiPriority="63" w:unhideWhenUsed="0"/>
+    <w:lsdException w:name="Medium Shading 2 Accent 6" w:semiHidden="0" w:uiPriority="64" w:unhideWhenUsed="0"/>
+    <w:lsdException w:name="Medium List 1 Accent 6" w:semiHidden="0" w:uiPriority="65" w:unhideWhenUsed="0"/>
+    <w:lsdException w:name="Medium List 2 Accent 6" w:semiHidden="0" w:uiPriority="66" w:unhideWhenUsed="0"/>
+    <w:lsdException w:name="Medium Grid 1 Accent 6" w:semiHidden="0" w:uiPriority="67" w:unhideWhenUsed="0"/>
+    <w:lsdException w:name="Medium Grid 2 Accent 6" w:semiHidden="0" w:uiPriority="68" w:unhideWhenUsed="0"/>
+    <w:lsdException w:name="Medium Grid 3 Accent 6" w:semiHidden="0" w:uiPriority="69" w:unhideWhenUsed="0"/>
+    <w:lsdException w:name="Dark List Accent 6" w:semiHidden="0" w:uiPriority="70" w:unhideWhenUsed="0"/>
+    <w:lsdException w:name="Colorful Shading Accent 6" w:semiHidden="0" w:uiPriority="71" w:unhideWhenUsed="0"/>
+    <w:lsdException w:name="Colorful List Accent 6" w:semiHidden="0" w:uiPriority="72" w:unhideWhenUsed="0"/>
+    <w:lsdException w:name="Colorful Grid Accent 6" w:semiHidden="0" w:uiPriority="73" w:unhideWhenUsed="0"/>
+    <w:lsdException w:name="Subtle Emphasis" w:semiHidden="0" w:uiPriority="19" w:unhideWhenUsed="0" w:qFormat="1"/>
+    <w:lsdException w:name="Intense Emphasis" w:semiHidden="0" w:uiPriority="21" w:unhideWhenUsed="0" w:qFormat="1"/>
+    <w:lsdException w:name="Subtle Reference" w:semiHidden="0" w:uiPriority="31" w:unhideWhenUsed="0" w:qFormat="1"/>
+    <w:lsdException w:name="Intense Reference" w:semiHidden="0" w:uiPriority="32" w:unhideWhenUsed="0" w:qFormat="1"/>
+    <w:lsdException w:name="Book Title" w:semiHidden="0" w:uiPriority="33" w:unhideWhenUsed="0" w:qFormat="1"/>
+    <w:lsdException w:name="Bibliography" w:uiPriority="37"/>
+    <w:lsdException w:name="TOC Heading" w:uiPriority="39" w:qFormat="1"/>
+  </w:latentStyles>
+  <w:style w:type="paragraph" w:default="1" w:styleId="Normal">
+    <w:name w:val="Normal"/>
+    <w:qFormat/>
+  </w:style>
+  <w:style w:type="character" w:default="1" w:styleId="Policepardfaut">
+    <w:name w:val="Default Paragraph Font"/>
+    <w:uiPriority w:val="1"/>
+    <w:semiHidden/>
+    <w:unhideWhenUsed/>
+  </w:style>
+  <w:style w:type="table" w:default="1" w:styleId="TableauNormal">
+    <w:name w:val="Normal Table"/>
+    <w:uiPriority w:val="99"/>
+    <w:semiHidden/>
+    <w:unhideWhenUsed/>
+    <w:tblPr>
+      <w:tblInd w:w="0" w:type="dxa"/>
+      <w:tblCellMar>
+        <w:top w:w="0" w:type="dxa"/>
+        <w:left w:w="108" w:type="dxa"/>
+        <w:bottom w:w="0" w:type="dxa"/>
+        <w:right w:w="108" w:type="dxa"/>
+      </w:tblCellMar>
+    </w:tblPr>
+  </w:style>
+  <w:style w:type="numbering" w:default="1" w:styleId="Aucuneliste">
+    <w:name w:val="No List"/>
+    <w:uiPriority w:val="99"/>
+    <w:semiHidden/>
+    <w:unhideWhenUsed/>
   </w:style>
 </w:styles>
 </file>

</xml_diff>